<commit_message>
Updates to notes on testing parameter sensitivity with survival and egg buffer data
</commit_message>
<xml_diff>
--- a/DEBkiss results/Notes - fitting DEBkiss model with survival.docx
+++ b/DEBkiss results/Notes - fitting DEBkiss model with survival.docx
@@ -75,7 +75,15 @@
         </w:numPr>
       </w:pPr>
       <w:r>
-        <w:t xml:space="preserve">There is an initial value for survival added under ‘Initial values for the state variables’. </w:t>
+        <w:t xml:space="preserve">There is an initial value for survival added under ‘Initial values for the state </w:t>
+      </w:r>
+      <w:proofErr w:type="gramStart"/>
+      <w:r>
+        <w:t>variables’</w:t>
+      </w:r>
+      <w:proofErr w:type="gramEnd"/>
+      <w:r>
+        <w:t xml:space="preserve">. </w:t>
       </w:r>
     </w:p>
     <w:p>
@@ -103,7 +111,15 @@
       </w:r>
       <w:proofErr w:type="spellEnd"/>
       <w:r>
-        <w:t xml:space="preserve">, for the mortality rates. These are proportion per day I assume? And once they become juveniles does mortality end? </w:t>
+        <w:t xml:space="preserve">, for the mortality rates. These are proportion per day I </w:t>
+      </w:r>
+      <w:proofErr w:type="gramStart"/>
+      <w:r>
+        <w:t>assume?</w:t>
+      </w:r>
+      <w:proofErr w:type="gramEnd"/>
+      <w:r>
+        <w:t xml:space="preserve"> And once they become juveniles does mortality end? </w:t>
       </w:r>
     </w:p>
     <w:p>
@@ -234,7 +250,15 @@
         </w:numPr>
       </w:pPr>
       <w:r>
-        <w:t xml:space="preserve">Other survival data from Cross et al (2019) and Murray and Baumann (2018) was done at temperatures of 24C. Can I still use them both? </w:t>
+        <w:t xml:space="preserve">Other survival data from Cross et al (2019) and Murray and Baumann (2018) </w:t>
+      </w:r>
+      <w:proofErr w:type="gramStart"/>
+      <w:r>
+        <w:t>was</w:t>
+      </w:r>
+      <w:proofErr w:type="gramEnd"/>
+      <w:r>
+        <w:t xml:space="preserve"> done at temperatures of 24C. Can I still use them both? </w:t>
       </w:r>
     </w:p>
     <w:p>
@@ -329,58 +353,48 @@
       <w:pPr>
         <w:pStyle w:val="TS"/>
         <w:numPr>
-          <w:ilvl w:val="0"/>
+          <w:ilvl w:val="1"/>
           <w:numId w:val="2"/>
         </w:numPr>
       </w:pPr>
+      <w:r>
+        <w:t xml:space="preserve">Made </w:t>
+      </w:r>
       <w:proofErr w:type="spellStart"/>
       <w:r>
-        <w:t>Lwp</w:t>
+        <w:t>fB</w:t>
       </w:r>
       <w:proofErr w:type="spellEnd"/>
       <w:r>
-        <w:t xml:space="preserve"> is 120 but that is actually high. It is the length they start reproducing, around 300 </w:t>
+        <w:t xml:space="preserve">=1, </w:t>
       </w:r>
       <w:proofErr w:type="spellStart"/>
       <w:r>
-        <w:t>dpf</w:t>
+        <w:t>yVA</w:t>
       </w:r>
       <w:proofErr w:type="spellEnd"/>
       <w:r>
-        <w:t xml:space="preserve">. </w:t>
-      </w:r>
-    </w:p>
-    <w:p>
-      <w:pPr>
-        <w:pStyle w:val="TS"/>
-      </w:pPr>
-    </w:p>
-    <w:p>
-      <w:pPr>
-        <w:pStyle w:val="TS"/>
-      </w:pPr>
-    </w:p>
-    <w:p>
-      <w:pPr>
-        <w:pStyle w:val="TS"/>
-      </w:pPr>
-    </w:p>
-    <w:p>
-      <w:pPr>
-        <w:pStyle w:val="TS"/>
-      </w:pPr>
-    </w:p>
-    <w:p>
-      <w:pPr>
-        <w:pStyle w:val="TS"/>
-      </w:pPr>
-    </w:p>
-    <w:p>
-      <w:pPr>
-        <w:pStyle w:val="TS"/>
-      </w:pPr>
-      <w:r>
-        <w:t>Progress</w:t>
+        <w:t xml:space="preserve">=0.15 from 0.2 to get hatching to match up. </w:t>
+      </w:r>
+    </w:p>
+    <w:p>
+      <w:pPr>
+        <w:pStyle w:val="TS"/>
+        <w:numPr>
+          <w:ilvl w:val="1"/>
+          <w:numId w:val="2"/>
+        </w:numPr>
+      </w:pPr>
+      <w:r>
+        <w:t xml:space="preserve">Increased </w:t>
+      </w:r>
+      <w:proofErr w:type="spellStart"/>
+      <w:r>
+        <w:t>mu_emb</w:t>
+      </w:r>
+      <w:proofErr w:type="spellEnd"/>
+      <w:r>
+        <w:t xml:space="preserve"> to 0.07 to get survival at hatching closer to 0.67 (the unweighted average of the data I have input). </w:t>
       </w:r>
     </w:p>
     <w:p>
@@ -391,8 +405,55 @@
           <w:numId w:val="2"/>
         </w:numPr>
       </w:pPr>
-      <w:r>
-        <w:t xml:space="preserve">First run code with fitting turned off. </w:t>
+      <w:proofErr w:type="spellStart"/>
+      <w:r>
+        <w:t>Lwp</w:t>
+      </w:r>
+      <w:proofErr w:type="spellEnd"/>
+      <w:r>
+        <w:t xml:space="preserve"> is 120 but that is </w:t>
+      </w:r>
+      <w:proofErr w:type="gramStart"/>
+      <w:r>
+        <w:t>actually high</w:t>
+      </w:r>
+      <w:proofErr w:type="gramEnd"/>
+      <w:r>
+        <w:t xml:space="preserve">. It is the length they start reproducing, around 300 </w:t>
+      </w:r>
+      <w:proofErr w:type="spellStart"/>
+      <w:r>
+        <w:t>dpf</w:t>
+      </w:r>
+      <w:proofErr w:type="spellEnd"/>
+      <w:r>
+        <w:t xml:space="preserve">. </w:t>
+      </w:r>
+      <w:proofErr w:type="gramStart"/>
+      <w:r>
+        <w:t>So</w:t>
+      </w:r>
+      <w:proofErr w:type="gramEnd"/>
+      <w:r>
+        <w:t xml:space="preserve"> I think it needs to stay </w:t>
+      </w:r>
+      <w:r>
+        <w:t xml:space="preserve">around </w:t>
+      </w:r>
+      <w:r>
+        <w:t xml:space="preserve">there. </w:t>
+      </w:r>
+    </w:p>
+    <w:p>
+      <w:pPr>
+        <w:pStyle w:val="TS"/>
+        <w:numPr>
+          <w:ilvl w:val="0"/>
+          <w:numId w:val="2"/>
+        </w:numPr>
+      </w:pPr>
+      <w:r>
+        <w:t>The new set of initial parameters that gives close fits to the length at age (with a maximum around 12.5cm), initiation and rate of reproduction, hatch timing, and survival rates is:</w:t>
       </w:r>
     </w:p>
     <w:p>
@@ -403,17 +464,13 @@
           <w:numId w:val="2"/>
         </w:numPr>
       </w:pPr>
-      <w:r>
-        <w:lastRenderedPageBreak/>
-        <w:t xml:space="preserve">Survival hits zero around 200 days which is not realistic. Decrease </w:t>
-      </w:r>
       <w:proofErr w:type="spellStart"/>
       <w:r>
-        <w:t>mu_lar</w:t>
+        <w:t>delM</w:t>
       </w:r>
       <w:proofErr w:type="spellEnd"/>
       <w:r>
-        <w:t xml:space="preserve">. </w:t>
+        <w:t xml:space="preserve"> = 0.1066</w:t>
       </w:r>
     </w:p>
     <w:p>
@@ -424,40 +481,14 @@
           <w:numId w:val="2"/>
         </w:numPr>
       </w:pPr>
-      <w:r>
-        <w:t xml:space="preserve">Setting </w:t>
-      </w:r>
       <w:proofErr w:type="spellStart"/>
       <w:r>
-        <w:t>mu_lar</w:t>
+        <w:lastRenderedPageBreak/>
+        <w:t>dV</w:t>
       </w:r>
       <w:proofErr w:type="spellEnd"/>
       <w:r>
-        <w:t>=0.01 (originally was 0.02)</w:t>
-      </w:r>
-      <w:r>
-        <w:t xml:space="preserve"> increases survival to </w:t>
-      </w:r>
-      <w:r>
-        <w:t>&gt;</w:t>
-      </w:r>
-      <w:r>
-        <w:t xml:space="preserve">400 days, that is fine for now. </w:t>
-      </w:r>
-      <w:r>
-        <w:t>Survival to hatch is on the low end of the data</w:t>
-      </w:r>
-      <w:r>
-        <w:t>, at ~6</w:t>
-      </w:r>
-      <w:r>
-        <w:t>4</w:t>
-      </w:r>
-      <w:r>
-        <w:t>%</w:t>
-      </w:r>
-      <w:r>
-        <w:t xml:space="preserve">. </w:t>
+        <w:t xml:space="preserve"> = 0.1</w:t>
       </w:r>
     </w:p>
     <w:p>
@@ -468,22 +499,486 @@
           <w:numId w:val="2"/>
         </w:numPr>
       </w:pPr>
-      <w:r>
-        <w:t xml:space="preserve">Actually it is hard to see but there are two inflection points, one at (6.06, 0.738) and the other at (12.12, 0.64). Hatching is at 12.12 days according to egg buffer, but 6.06 days according to total length. </w:t>
-      </w:r>
-    </w:p>
-    <w:p>
-      <w:pPr>
-        <w:pStyle w:val="TS"/>
-      </w:pPr>
-      <w:r>
-        <w:rPr>
-          <w:noProof/>
-        </w:rPr>
+      <w:proofErr w:type="spellStart"/>
+      <w:r>
+        <w:t>sJAm</w:t>
+      </w:r>
+      <w:proofErr w:type="spellEnd"/>
+      <w:r>
+        <w:t xml:space="preserve"> = 0.27</w:t>
+      </w:r>
+    </w:p>
+    <w:p>
+      <w:pPr>
+        <w:pStyle w:val="TS"/>
+        <w:numPr>
+          <w:ilvl w:val="1"/>
+          <w:numId w:val="2"/>
+        </w:numPr>
+      </w:pPr>
+      <w:proofErr w:type="spellStart"/>
+      <w:r>
+        <w:t>sJM</w:t>
+      </w:r>
+      <w:proofErr w:type="spellEnd"/>
+      <w:r>
+        <w:t xml:space="preserve"> = 0.015</w:t>
+      </w:r>
+    </w:p>
+    <w:p>
+      <w:pPr>
+        <w:pStyle w:val="TS"/>
+        <w:numPr>
+          <w:ilvl w:val="1"/>
+          <w:numId w:val="2"/>
+        </w:numPr>
+      </w:pPr>
+      <w:r>
+        <w:t>WB0 = 0.15</w:t>
+      </w:r>
+    </w:p>
+    <w:p>
+      <w:pPr>
+        <w:pStyle w:val="TS"/>
+        <w:numPr>
+          <w:ilvl w:val="1"/>
+          <w:numId w:val="2"/>
+        </w:numPr>
+      </w:pPr>
+      <w:proofErr w:type="spellStart"/>
+      <w:r>
+        <w:t>Lwp</w:t>
+      </w:r>
+      <w:proofErr w:type="spellEnd"/>
+      <w:r>
+        <w:t xml:space="preserve"> = 115</w:t>
+      </w:r>
+    </w:p>
+    <w:p>
+      <w:pPr>
+        <w:pStyle w:val="TS"/>
+        <w:numPr>
+          <w:ilvl w:val="1"/>
+          <w:numId w:val="2"/>
+        </w:numPr>
+      </w:pPr>
+      <w:proofErr w:type="spellStart"/>
+      <w:r>
+        <w:t>yAV</w:t>
+      </w:r>
+      <w:proofErr w:type="spellEnd"/>
+      <w:r>
+        <w:t xml:space="preserve"> = 0.8</w:t>
+      </w:r>
+    </w:p>
+    <w:p>
+      <w:pPr>
+        <w:pStyle w:val="TS"/>
+        <w:numPr>
+          <w:ilvl w:val="1"/>
+          <w:numId w:val="2"/>
+        </w:numPr>
+      </w:pPr>
+      <w:proofErr w:type="spellStart"/>
+      <w:r>
+        <w:t>yBA</w:t>
+      </w:r>
+      <w:proofErr w:type="spellEnd"/>
+      <w:r>
+        <w:t xml:space="preserve"> = 0.95</w:t>
+      </w:r>
+    </w:p>
+    <w:p>
+      <w:pPr>
+        <w:pStyle w:val="TS"/>
+        <w:numPr>
+          <w:ilvl w:val="1"/>
+          <w:numId w:val="2"/>
+        </w:numPr>
+      </w:pPr>
+      <w:proofErr w:type="spellStart"/>
+      <w:r>
+        <w:t>yVA</w:t>
+      </w:r>
+      <w:proofErr w:type="spellEnd"/>
+      <w:r>
+        <w:t xml:space="preserve"> = 0.15</w:t>
+      </w:r>
+    </w:p>
+    <w:p>
+      <w:pPr>
+        <w:pStyle w:val="TS"/>
+        <w:numPr>
+          <w:ilvl w:val="1"/>
+          <w:numId w:val="2"/>
+        </w:numPr>
+      </w:pPr>
+      <w:proofErr w:type="spellStart"/>
+      <w:r>
+        <w:t>kap</w:t>
+      </w:r>
+      <w:proofErr w:type="spellEnd"/>
+      <w:r>
+        <w:t xml:space="preserve"> = 0.75</w:t>
+      </w:r>
+    </w:p>
+    <w:p>
+      <w:pPr>
+        <w:pStyle w:val="TS"/>
+        <w:numPr>
+          <w:ilvl w:val="1"/>
+          <w:numId w:val="2"/>
+        </w:numPr>
+      </w:pPr>
+      <w:r>
+        <w:t>f = 1</w:t>
+      </w:r>
+    </w:p>
+    <w:p>
+      <w:pPr>
+        <w:pStyle w:val="TS"/>
+        <w:numPr>
+          <w:ilvl w:val="1"/>
+          <w:numId w:val="2"/>
+        </w:numPr>
+      </w:pPr>
+      <w:proofErr w:type="spellStart"/>
+      <w:r>
+        <w:t>fB</w:t>
+      </w:r>
+      <w:proofErr w:type="spellEnd"/>
+      <w:r>
+        <w:t xml:space="preserve"> = </w:t>
+      </w:r>
+      <w:r>
+        <w:t>0.9</w:t>
+      </w:r>
+    </w:p>
+    <w:p>
+      <w:pPr>
+        <w:pStyle w:val="TS"/>
+        <w:numPr>
+          <w:ilvl w:val="1"/>
+          <w:numId w:val="2"/>
+        </w:numPr>
+      </w:pPr>
+      <w:proofErr w:type="spellStart"/>
+      <w:r>
+        <w:t>Lwf</w:t>
+      </w:r>
+      <w:proofErr w:type="spellEnd"/>
+      <w:r>
+        <w:t xml:space="preserve"> = 0</w:t>
+      </w:r>
+    </w:p>
+    <w:p>
+      <w:pPr>
+        <w:pStyle w:val="TS"/>
+        <w:numPr>
+          <w:ilvl w:val="1"/>
+          <w:numId w:val="2"/>
+        </w:numPr>
+      </w:pPr>
+      <w:proofErr w:type="spellStart"/>
+      <w:r>
+        <w:t>mu_emb</w:t>
+      </w:r>
+      <w:proofErr w:type="spellEnd"/>
+      <w:r>
+        <w:t xml:space="preserve"> = 0.07</w:t>
+      </w:r>
+    </w:p>
+    <w:p>
+      <w:pPr>
+        <w:pStyle w:val="TS"/>
+        <w:numPr>
+          <w:ilvl w:val="1"/>
+          <w:numId w:val="2"/>
+        </w:numPr>
+      </w:pPr>
+      <w:proofErr w:type="spellStart"/>
+      <w:r>
+        <w:t>mu_lar</w:t>
+      </w:r>
+      <w:proofErr w:type="spellEnd"/>
+      <w:r>
+        <w:t xml:space="preserve"> = 0.01</w:t>
+      </w:r>
+    </w:p>
+    <w:p>
+      <w:pPr>
+        <w:pStyle w:val="TS"/>
+        <w:numPr>
+          <w:ilvl w:val="0"/>
+          <w:numId w:val="2"/>
+        </w:numPr>
+      </w:pPr>
+      <w:r>
+        <w:t>For minus log likelihood it sa</w:t>
+      </w:r>
+      <w:r>
+        <w:t>id</w:t>
+      </w:r>
+      <w:r>
+        <w:t xml:space="preserve"> ‘Inf’. Why??</w:t>
+      </w:r>
+    </w:p>
+    <w:p>
+      <w:pPr>
+        <w:pStyle w:val="TS"/>
+        <w:numPr>
+          <w:ilvl w:val="1"/>
+          <w:numId w:val="2"/>
+        </w:numPr>
+      </w:pPr>
+      <w:r>
+        <w:t xml:space="preserve">This was apparently caused by setting </w:t>
+      </w:r>
+      <w:proofErr w:type="spellStart"/>
+      <w:r>
+        <w:t>fB</w:t>
+      </w:r>
+      <w:proofErr w:type="spellEnd"/>
+      <w:r>
+        <w:t xml:space="preserve">=1 </w:t>
+      </w:r>
+      <w:r>
+        <w:t>after changing it from</w:t>
+      </w:r>
+      <w:r>
+        <w:t xml:space="preserve"> 0.5. </w:t>
+      </w:r>
+    </w:p>
+    <w:p>
+      <w:pPr>
+        <w:pStyle w:val="TS"/>
+        <w:numPr>
+          <w:ilvl w:val="1"/>
+          <w:numId w:val="2"/>
+        </w:numPr>
+      </w:pPr>
+      <w:r>
+        <w:t xml:space="preserve">As you increase </w:t>
+      </w:r>
+      <w:proofErr w:type="spellStart"/>
+      <w:r>
+        <w:t>fB</w:t>
+      </w:r>
+      <w:proofErr w:type="spellEnd"/>
+      <w:r>
+        <w:t xml:space="preserve"> the NLL decreases but if you go above 0.92 it becomes Inf. </w:t>
+      </w:r>
+    </w:p>
+    <w:p>
+      <w:pPr>
+        <w:pStyle w:val="TS"/>
+        <w:numPr>
+          <w:ilvl w:val="1"/>
+          <w:numId w:val="2"/>
+        </w:numPr>
+      </w:pPr>
+      <w:r>
+        <w:t xml:space="preserve">The shape of the egg buffer curve is affected. </w:t>
+      </w:r>
+    </w:p>
+    <w:p>
+      <w:pPr>
+        <w:pStyle w:val="TS"/>
+        <w:numPr>
+          <w:ilvl w:val="1"/>
+          <w:numId w:val="2"/>
+        </w:numPr>
+      </w:pPr>
+      <w:r>
+        <w:t xml:space="preserve">As the </w:t>
+      </w:r>
+      <w:proofErr w:type="spellStart"/>
+      <w:r>
+        <w:t>fB</w:t>
+      </w:r>
+      <w:proofErr w:type="spellEnd"/>
+      <w:r>
+        <w:t xml:space="preserve"> increases from 0.5 to 0.92 the hatching (egg buffer=0) comes closer to the correct day reflected in the data, which is why NLL goes down. Maybe if it goes below this then that’s why NLL couldn’t be calculated? </w:t>
+      </w:r>
+    </w:p>
+    <w:p>
+      <w:pPr>
+        <w:pStyle w:val="TS"/>
+        <w:numPr>
+          <w:ilvl w:val="1"/>
+          <w:numId w:val="2"/>
+        </w:numPr>
+      </w:pPr>
+      <w:r>
+        <w:t xml:space="preserve">If I change other things that affect the depletion of egg buffer a similar pattern might happen. </w:t>
+      </w:r>
+    </w:p>
+    <w:p>
+      <w:pPr>
+        <w:pStyle w:val="TS"/>
+        <w:numPr>
+          <w:ilvl w:val="0"/>
+          <w:numId w:val="2"/>
+        </w:numPr>
+      </w:pPr>
+      <w:r>
+        <w:t>Also updated to latest version of BYOM</w:t>
+      </w:r>
+    </w:p>
+    <w:p>
+      <w:pPr>
+        <w:pStyle w:val="TS"/>
+      </w:pPr>
+    </w:p>
+    <w:p>
+      <w:pPr>
+        <w:pStyle w:val="TS"/>
+      </w:pPr>
+    </w:p>
+    <w:p>
+      <w:pPr>
+        <w:pStyle w:val="TS"/>
+      </w:pPr>
+    </w:p>
+    <w:p>
+      <w:pPr>
+        <w:pStyle w:val="TS"/>
+      </w:pPr>
+    </w:p>
+    <w:p>
+      <w:pPr>
+        <w:pStyle w:val="TS"/>
+      </w:pPr>
+    </w:p>
+    <w:p>
+      <w:pPr>
+        <w:pStyle w:val="TS"/>
+      </w:pPr>
+      <w:r>
+        <w:t>Progress</w:t>
+      </w:r>
+    </w:p>
+    <w:p>
+      <w:pPr>
+        <w:pStyle w:val="TS"/>
+        <w:numPr>
+          <w:ilvl w:val="0"/>
+          <w:numId w:val="2"/>
+        </w:numPr>
+      </w:pPr>
+      <w:r>
+        <w:t xml:space="preserve">First run code with fitting turned off. </w:t>
+      </w:r>
+    </w:p>
+    <w:p>
+      <w:pPr>
+        <w:pStyle w:val="TS"/>
+        <w:numPr>
+          <w:ilvl w:val="1"/>
+          <w:numId w:val="2"/>
+        </w:numPr>
+      </w:pPr>
+      <w:r>
+        <w:t xml:space="preserve">Survival hits zero around 200 days which is not realistic. Decrease </w:t>
+      </w:r>
+      <w:proofErr w:type="spellStart"/>
+      <w:r>
+        <w:t>mu_lar</w:t>
+      </w:r>
+      <w:proofErr w:type="spellEnd"/>
+      <w:r>
+        <w:t xml:space="preserve">. </w:t>
+      </w:r>
+    </w:p>
+    <w:p>
+      <w:pPr>
+        <w:pStyle w:val="TS"/>
+        <w:numPr>
+          <w:ilvl w:val="1"/>
+          <w:numId w:val="2"/>
+        </w:numPr>
+      </w:pPr>
+      <w:r>
+        <w:t xml:space="preserve">Setting </w:t>
+      </w:r>
+      <w:proofErr w:type="spellStart"/>
+      <w:r>
+        <w:t>mu_lar</w:t>
+      </w:r>
+      <w:proofErr w:type="spellEnd"/>
+      <w:r>
+        <w:t>=0.01 (originally was 0.02)</w:t>
+      </w:r>
+      <w:r>
+        <w:t xml:space="preserve"> increases survival to </w:t>
+      </w:r>
+      <w:r>
+        <w:t>&gt;</w:t>
+      </w:r>
+      <w:r>
+        <w:t xml:space="preserve">400 days, that is fine for now. </w:t>
+      </w:r>
+      <w:r>
+        <w:t>Survival to hatch is on the low end of the data</w:t>
+      </w:r>
+      <w:r>
+        <w:t>, at ~6</w:t>
+      </w:r>
+      <w:r>
+        <w:t>4</w:t>
+      </w:r>
+      <w:r>
+        <w:t>%</w:t>
+      </w:r>
+      <w:r>
+        <w:t xml:space="preserve">. </w:t>
+      </w:r>
+    </w:p>
+    <w:p>
+      <w:pPr>
+        <w:pStyle w:val="TS"/>
+        <w:numPr>
+          <w:ilvl w:val="1"/>
+          <w:numId w:val="2"/>
+        </w:numPr>
+      </w:pPr>
+      <w:proofErr w:type="gramStart"/>
+      <w:r>
+        <w:t>Actually</w:t>
+      </w:r>
+      <w:proofErr w:type="gramEnd"/>
+      <w:r>
+        <w:t xml:space="preserve"> it is hard to see but there are two inflection points, one at (6.06, 0.738) and the other at (12.12, 0.64). Hatching is at 12.12 days according to egg buffer, but 6.06 days according to total length. </w:t>
+      </w:r>
+    </w:p>
+    <w:p>
+      <w:pPr>
+        <w:pStyle w:val="TS"/>
+      </w:pPr>
+    </w:p>
+    <w:p>
+      <w:pPr>
+        <w:pStyle w:val="TS"/>
+      </w:pPr>
+      <w:proofErr w:type="gramStart"/>
+      <w:r>
+        <w:t>60 day</w:t>
+      </w:r>
+      <w:proofErr w:type="gramEnd"/>
+      <w:r>
+        <w:t xml:space="preserve"> plot:</w:t>
+      </w:r>
+    </w:p>
+    <w:p>
+      <w:pPr>
+        <w:pStyle w:val="TS"/>
+      </w:pPr>
+      <w:r>
+        <w:lastRenderedPageBreak/>
         <w:drawing>
-          <wp:inline distT="0" distB="0" distL="0" distR="0" wp14:anchorId="3C892C6C" wp14:editId="6A3F5D36">
-            <wp:extent cx="5943600" cy="3173095"/>
-            <wp:effectExtent l="0" t="0" r="0" b="8255"/>
+          <wp:inline distT="0" distB="0" distL="0" distR="0" wp14:anchorId="559D9DE6" wp14:editId="3576B966">
+            <wp:extent cx="5943600" cy="3229610"/>
+            <wp:effectExtent l="0" t="0" r="0" b="8890"/>
             <wp:docPr id="1" name="Picture 1"/>
             <wp:cNvGraphicFramePr>
               <a:graphicFrameLocks xmlns:a="http://schemas.openxmlformats.org/drawingml/2006/main" noChangeAspect="1"/>
@@ -504,7 +999,7 @@
                   <pic:spPr>
                     <a:xfrm>
                       <a:off x="0" y="0"/>
-                      <a:ext cx="5943600" cy="3173095"/>
+                      <a:ext cx="5943600" cy="3229610"/>
                     </a:xfrm>
                     <a:prstGeom prst="rect">
                       <a:avLst/>
@@ -521,24 +1016,71 @@
       <w:pPr>
         <w:pStyle w:val="TS"/>
       </w:pPr>
-    </w:p>
-    <w:p>
-      <w:pPr>
-        <w:pStyle w:val="TS"/>
-      </w:pPr>
-    </w:p>
-    <w:p>
-      <w:pPr>
-        <w:pStyle w:val="TS"/>
-      </w:pPr>
-    </w:p>
-    <w:p>
-      <w:pPr>
-        <w:pStyle w:val="TS"/>
-      </w:pPr>
-      <w:r>
-        <w:t>October 12, 2022</w:t>
-      </w:r>
+      <w:proofErr w:type="gramStart"/>
+      <w:r>
+        <w:t>600 day</w:t>
+      </w:r>
+      <w:proofErr w:type="gramEnd"/>
+      <w:r>
+        <w:t xml:space="preserve"> plot:</w:t>
+      </w:r>
+    </w:p>
+    <w:p>
+      <w:pPr>
+        <w:pStyle w:val="TS"/>
+      </w:pPr>
+      <w:r>
+        <w:drawing>
+          <wp:inline distT="0" distB="0" distL="0" distR="0" wp14:anchorId="5CDFA1E0" wp14:editId="11A48599">
+            <wp:extent cx="5943600" cy="3195320"/>
+            <wp:effectExtent l="0" t="0" r="0" b="5080"/>
+            <wp:docPr id="2" name="Picture 2"/>
+            <wp:cNvGraphicFramePr>
+              <a:graphicFrameLocks xmlns:a="http://schemas.openxmlformats.org/drawingml/2006/main" noChangeAspect="1"/>
+            </wp:cNvGraphicFramePr>
+            <a:graphic xmlns:a="http://schemas.openxmlformats.org/drawingml/2006/main">
+              <a:graphicData uri="http://schemas.openxmlformats.org/drawingml/2006/picture">
+                <pic:pic xmlns:pic="http://schemas.openxmlformats.org/drawingml/2006/picture">
+                  <pic:nvPicPr>
+                    <pic:cNvPr id="1" name=""/>
+                    <pic:cNvPicPr/>
+                  </pic:nvPicPr>
+                  <pic:blipFill>
+                    <a:blip r:embed="rId6"/>
+                    <a:stretch>
+                      <a:fillRect/>
+                    </a:stretch>
+                  </pic:blipFill>
+                  <pic:spPr>
+                    <a:xfrm>
+                      <a:off x="0" y="0"/>
+                      <a:ext cx="5943600" cy="3195320"/>
+                    </a:xfrm>
+                    <a:prstGeom prst="rect">
+                      <a:avLst/>
+                    </a:prstGeom>
+                  </pic:spPr>
+                </pic:pic>
+              </a:graphicData>
+            </a:graphic>
+          </wp:inline>
+        </w:drawing>
+      </w:r>
+    </w:p>
+    <w:p>
+      <w:pPr>
+        <w:pStyle w:val="TS"/>
+      </w:pPr>
+    </w:p>
+    <w:p>
+      <w:pPr>
+        <w:pStyle w:val="TS"/>
+      </w:pPr>
+    </w:p>
+    <w:p>
+      <w:pPr>
+        <w:pStyle w:val="TS"/>
+      </w:pPr>
     </w:p>
     <w:p>
       <w:pPr>
@@ -713,6 +1255,7 @@
             </w:pPr>
             <w:proofErr w:type="spellStart"/>
             <w:r>
+              <w:lastRenderedPageBreak/>
               <w:t>delM</w:t>
             </w:r>
             <w:proofErr w:type="spellEnd"/>
@@ -886,7 +1429,7 @@
               <w:pStyle w:val="TS"/>
             </w:pPr>
             <w:r>
-              <w:t>0.2683</w:t>
+              <w:t>0.2705</w:t>
             </w:r>
           </w:p>
         </w:tc>
@@ -899,7 +1442,7 @@
               <w:pStyle w:val="TS"/>
             </w:pPr>
             <w:r>
-              <w:t>532.23</w:t>
+              <w:t>530.48</w:t>
             </w:r>
           </w:p>
         </w:tc>
@@ -912,7 +1455,7 @@
               <w:pStyle w:val="TS"/>
             </w:pPr>
             <w:r>
-              <w:t>265.12</w:t>
+              <w:t>264.24</w:t>
             </w:r>
           </w:p>
         </w:tc>
@@ -968,7 +1511,7 @@
               <w:pStyle w:val="TS"/>
             </w:pPr>
             <w:r>
-              <w:t>0.01511</w:t>
+              <w:t>0.01497</w:t>
             </w:r>
           </w:p>
         </w:tc>
@@ -981,7 +1524,7 @@
               <w:pStyle w:val="TS"/>
             </w:pPr>
             <w:r>
-              <w:t>533.29</w:t>
+              <w:t>530.38</w:t>
             </w:r>
           </w:p>
         </w:tc>
@@ -994,7 +1537,7 @@
               <w:pStyle w:val="TS"/>
             </w:pPr>
             <w:r>
-              <w:t>265.65</w:t>
+              <w:t>264.19</w:t>
             </w:r>
           </w:p>
         </w:tc>
@@ -1037,6 +1580,9 @@
             <w:r>
               <w:t>0.1</w:t>
             </w:r>
+            <w:r>
+              <w:t>5</w:t>
+            </w:r>
           </w:p>
         </w:tc>
         <w:tc>
@@ -1048,7 +1594,7 @@
               <w:pStyle w:val="TS"/>
             </w:pPr>
             <w:r>
-              <w:t>0.1482</w:t>
+              <w:t>0.1345</w:t>
             </w:r>
           </w:p>
         </w:tc>
@@ -1061,7 +1607,7 @@
               <w:pStyle w:val="TS"/>
             </w:pPr>
             <w:r>
-              <w:t>551.03</w:t>
+              <w:t>523.46</w:t>
             </w:r>
           </w:p>
         </w:tc>
@@ -1074,7 +1620,7 @@
               <w:pStyle w:val="TS"/>
             </w:pPr>
             <w:r>
-              <w:t>274.51</w:t>
+              <w:t>260.73</w:t>
             </w:r>
           </w:p>
         </w:tc>
@@ -1089,11 +1635,9 @@
             <w:r>
               <w:t xml:space="preserve">Repro </w:t>
             </w:r>
-            <w:proofErr w:type="spellStart"/>
-            <w:r>
-              <w:t>dif</w:t>
-            </w:r>
-            <w:proofErr w:type="spellEnd"/>
+            <w:r>
+              <w:t>higher</w:t>
+            </w:r>
           </w:p>
         </w:tc>
       </w:tr>
@@ -1122,7 +1666,13 @@
               <w:pStyle w:val="TS"/>
             </w:pPr>
             <w:r>
-              <w:t>120 (data)</w:t>
+              <w:t>1</w:t>
+            </w:r>
+            <w:r>
+              <w:t>15</w:t>
+            </w:r>
+            <w:r>
+              <w:t xml:space="preserve"> (data)</w:t>
             </w:r>
           </w:p>
         </w:tc>
@@ -1135,7 +1685,7 @@
               <w:pStyle w:val="TS"/>
             </w:pPr>
             <w:r>
-              <w:t>120.8</w:t>
+              <w:t>114.8</w:t>
             </w:r>
           </w:p>
         </w:tc>
@@ -1148,7 +1698,7 @@
               <w:pStyle w:val="TS"/>
             </w:pPr>
             <w:r>
-              <w:t>531.58</w:t>
+              <w:t>530.93</w:t>
             </w:r>
           </w:p>
         </w:tc>
@@ -1161,7 +1711,7 @@
               <w:pStyle w:val="TS"/>
             </w:pPr>
             <w:r>
-              <w:t>264.79</w:t>
+              <w:t>264.46</w:t>
             </w:r>
           </w:p>
         </w:tc>
@@ -1217,7 +1767,7 @@
               <w:pStyle w:val="TS"/>
             </w:pPr>
             <w:r>
-              <w:t>0.9998</w:t>
+              <w:t>1.6e-15</w:t>
             </w:r>
           </w:p>
         </w:tc>
@@ -1230,7 +1780,7 @@
               <w:pStyle w:val="TS"/>
             </w:pPr>
             <w:r>
-              <w:t>591.49</w:t>
+              <w:t>538.16</w:t>
             </w:r>
           </w:p>
         </w:tc>
@@ -1243,7 +1793,7 @@
               <w:pStyle w:val="TS"/>
             </w:pPr>
             <w:r>
-              <w:t>294.74</w:t>
+              <w:t>268.08</w:t>
             </w:r>
           </w:p>
         </w:tc>
@@ -1256,8 +1806,13 @@
               <w:pStyle w:val="TS"/>
             </w:pPr>
             <w:r>
-              <w:t>Nothing changed</w:t>
-            </w:r>
+              <w:t xml:space="preserve">Egg depletion </w:t>
+            </w:r>
+            <w:proofErr w:type="spellStart"/>
+            <w:r>
+              <w:t>incr</w:t>
+            </w:r>
+            <w:proofErr w:type="spellEnd"/>
           </w:p>
         </w:tc>
       </w:tr>
@@ -1299,10 +1854,7 @@
               <w:pStyle w:val="TS"/>
             </w:pPr>
             <w:r>
-              <w:t>0</w:t>
-            </w:r>
-            <w:r>
-              <w:t>.6412</w:t>
+              <w:t>1.000</w:t>
             </w:r>
           </w:p>
         </w:tc>
@@ -1315,7 +1867,7 @@
               <w:pStyle w:val="TS"/>
             </w:pPr>
             <w:r>
-              <w:t>551.03</w:t>
+              <w:t>529.21</w:t>
             </w:r>
           </w:p>
         </w:tc>
@@ -1328,7 +1880,7 @@
               <w:pStyle w:val="TS"/>
             </w:pPr>
             <w:r>
-              <w:t>274.51</w:t>
+              <w:t>263.60</w:t>
             </w:r>
           </w:p>
         </w:tc>
@@ -1343,11 +1895,9 @@
             <w:r>
               <w:t xml:space="preserve">Repro </w:t>
             </w:r>
-            <w:proofErr w:type="spellStart"/>
-            <w:r>
-              <w:t>dif</w:t>
-            </w:r>
-            <w:proofErr w:type="spellEnd"/>
+            <w:r>
+              <w:t>hi</w:t>
+            </w:r>
             <w:r>
               <w:t xml:space="preserve"> like WB0</w:t>
             </w:r>
@@ -1379,7 +1929,10 @@
               <w:pStyle w:val="TS"/>
             </w:pPr>
             <w:r>
-              <w:t>0.2</w:t>
+              <w:t>0.</w:t>
+            </w:r>
+            <w:r>
+              <w:t>15</w:t>
             </w:r>
           </w:p>
         </w:tc>
@@ -1392,7 +1945,7 @@
               <w:pStyle w:val="TS"/>
             </w:pPr>
             <w:r>
-              <w:t>0.1896</w:t>
+              <w:t>0.1513</w:t>
             </w:r>
           </w:p>
         </w:tc>
@@ -1405,7 +1958,7 @@
               <w:pStyle w:val="TS"/>
             </w:pPr>
             <w:r>
-              <w:t>520.85</w:t>
+              <w:t>531.76</w:t>
             </w:r>
           </w:p>
         </w:tc>
@@ -1418,7 +1971,7 @@
               <w:pStyle w:val="TS"/>
             </w:pPr>
             <w:r>
-              <w:t>259.42</w:t>
+              <w:t>264.88</w:t>
             </w:r>
           </w:p>
         </w:tc>
@@ -1431,8 +1984,16 @@
               <w:pStyle w:val="TS"/>
             </w:pPr>
             <w:r>
-              <w:t>Repro improved</w:t>
-            </w:r>
+              <w:t>Repro improv</w:t>
+            </w:r>
+            <w:r>
+              <w:t xml:space="preserve">ed, egg depletion </w:t>
+            </w:r>
+            <w:proofErr w:type="spellStart"/>
+            <w:r>
+              <w:t>incr</w:t>
+            </w:r>
+            <w:proofErr w:type="spellEnd"/>
           </w:p>
         </w:tc>
       </w:tr>
@@ -1472,7 +2033,7 @@
               <w:pStyle w:val="TS"/>
             </w:pPr>
             <w:r>
-              <w:t>0.7451</w:t>
+              <w:t>0.7514</w:t>
             </w:r>
           </w:p>
         </w:tc>
@@ -1485,7 +2046,7 @@
               <w:pStyle w:val="TS"/>
             </w:pPr>
             <w:r>
-              <w:t>530.74</w:t>
+              <w:t>531.09</w:t>
             </w:r>
           </w:p>
         </w:tc>
@@ -1498,7 +2059,7 @@
               <w:pStyle w:val="TS"/>
             </w:pPr>
             <w:r>
-              <w:t>264.37</w:t>
+              <w:t>264.54</w:t>
             </w:r>
           </w:p>
         </w:tc>
@@ -1552,7 +2113,7 @@
               <w:pStyle w:val="TS"/>
             </w:pPr>
             <w:r>
-              <w:t>0.9938</w:t>
+              <w:t>1.002</w:t>
             </w:r>
           </w:p>
         </w:tc>
@@ -1565,7 +2126,7 @@
               <w:pStyle w:val="TS"/>
             </w:pPr>
             <w:r>
-              <w:t>532.37</w:t>
+              <w:t>530.68</w:t>
             </w:r>
           </w:p>
         </w:tc>
@@ -1578,7 +2139,7 @@
               <w:pStyle w:val="TS"/>
             </w:pPr>
             <w:r>
-              <w:t>265.18</w:t>
+              <w:t>264.34</w:t>
             </w:r>
           </w:p>
         </w:tc>
@@ -1621,7 +2182,10 @@
               <w:pStyle w:val="TS"/>
             </w:pPr>
             <w:r>
-              <w:t>0.5</w:t>
+              <w:t>0.</w:t>
+            </w:r>
+            <w:r>
+              <w:t>9</w:t>
             </w:r>
           </w:p>
         </w:tc>
@@ -1634,7 +2198,7 @@
               <w:pStyle w:val="TS"/>
             </w:pPr>
             <w:r>
-              <w:t>0.1693</w:t>
+              <w:t>0.9284</w:t>
             </w:r>
           </w:p>
         </w:tc>
@@ -1647,7 +2211,7 @@
               <w:pStyle w:val="TS"/>
             </w:pPr>
             <w:r>
-              <w:t>509.70</w:t>
+              <w:t>429.39</w:t>
             </w:r>
           </w:p>
         </w:tc>
@@ -1660,7 +2224,7 @@
               <w:pStyle w:val="TS"/>
             </w:pPr>
             <w:r>
-              <w:t>253.85</w:t>
+              <w:t>213.69</w:t>
             </w:r>
           </w:p>
         </w:tc>
@@ -1673,8 +2237,29 @@
               <w:pStyle w:val="TS"/>
             </w:pPr>
             <w:r>
-              <w:t>Hatching delayed</w:t>
-            </w:r>
+              <w:t xml:space="preserve">Egg </w:t>
+            </w:r>
+            <w:proofErr w:type="spellStart"/>
+            <w:r>
+              <w:t>buf</w:t>
+            </w:r>
+            <w:proofErr w:type="spellEnd"/>
+            <w:r>
+              <w:t xml:space="preserve">, </w:t>
+            </w:r>
+            <w:proofErr w:type="spellStart"/>
+            <w:r>
+              <w:t>surv</w:t>
+            </w:r>
+            <w:proofErr w:type="spellEnd"/>
+            <w:r>
+              <w:t xml:space="preserve"> </w:t>
+            </w:r>
+            <w:proofErr w:type="spellStart"/>
+            <w:r>
+              <w:t>chg</w:t>
+            </w:r>
+            <w:proofErr w:type="spellEnd"/>
           </w:p>
         </w:tc>
       </w:tr>
@@ -1689,7 +2274,6 @@
             </w:pPr>
             <w:proofErr w:type="spellStart"/>
             <w:r>
-              <w:lastRenderedPageBreak/>
               <w:t>Lwf</w:t>
             </w:r>
             <w:proofErr w:type="spellEnd"/>
@@ -1717,7 +2301,7 @@
               <w:pStyle w:val="TS"/>
             </w:pPr>
             <w:r>
-              <w:t>0.0002625</w:t>
+              <w:t>0.000</w:t>
             </w:r>
           </w:p>
         </w:tc>
@@ -1728,17 +2312,9 @@
           <w:p>
             <w:pPr>
               <w:pStyle w:val="TS"/>
-              <w:rPr>
-                <w:b/>
-                <w:bCs/>
-              </w:rPr>
-            </w:pPr>
-            <w:r>
-              <w:rPr>
-                <w:b/>
-                <w:bCs/>
-              </w:rPr>
-              <w:t>591.50</w:t>
+            </w:pPr>
+            <w:r>
+              <w:t>539.17</w:t>
             </w:r>
           </w:p>
         </w:tc>
@@ -1751,7 +2327,7 @@
               <w:pStyle w:val="TS"/>
             </w:pPr>
             <w:r>
-              <w:t>294.75</w:t>
+              <w:t>268.59</w:t>
             </w:r>
           </w:p>
         </w:tc>
@@ -1794,7 +2370,10 @@
               <w:pStyle w:val="TS"/>
             </w:pPr>
             <w:r>
-              <w:t>0.05</w:t>
+              <w:t>0.0</w:t>
+            </w:r>
+            <w:r>
+              <w:t>7</w:t>
             </w:r>
           </w:p>
         </w:tc>
@@ -1807,10 +2386,7 @@
               <w:pStyle w:val="TS"/>
             </w:pPr>
             <w:r>
-              <w:t>0.0</w:t>
-            </w:r>
-            <w:r>
-              <w:t>6766</w:t>
+              <w:t>0.07712</w:t>
             </w:r>
           </w:p>
         </w:tc>
@@ -1823,7 +2399,7 @@
               <w:pStyle w:val="TS"/>
             </w:pPr>
             <w:r>
-              <w:t>588.64</w:t>
+              <w:t>538.84</w:t>
             </w:r>
           </w:p>
         </w:tc>
@@ -1836,7 +2412,7 @@
               <w:pStyle w:val="TS"/>
             </w:pPr>
             <w:r>
-              <w:t>293.32</w:t>
+              <w:t>268.42</w:t>
             </w:r>
           </w:p>
         </w:tc>
@@ -1900,10 +2476,7 @@
               <w:pStyle w:val="TS"/>
             </w:pPr>
             <w:r>
-              <w:t>0.0</w:t>
-            </w:r>
-            <w:r>
-              <w:t>3999</w:t>
+              <w:t>0.02733</w:t>
             </w:r>
           </w:p>
         </w:tc>
@@ -1916,7 +2489,7 @@
               <w:pStyle w:val="TS"/>
             </w:pPr>
             <w:r>
-              <w:t>586.20</w:t>
+              <w:t>534.57</w:t>
             </w:r>
           </w:p>
         </w:tc>
@@ -1929,7 +2502,7 @@
               <w:pStyle w:val="TS"/>
             </w:pPr>
             <w:r>
-              <w:t>292.10</w:t>
+              <w:t>266.29</w:t>
             </w:r>
           </w:p>
         </w:tc>
@@ -1964,16 +2537,44 @@
         <w:t>With no fitting or parameter estimation, NLL=2</w:t>
       </w:r>
       <w:r>
-        <w:t>94.752</w:t>
-      </w:r>
-      <w:r>
-        <w:t xml:space="preserve"> (AIC not stated but I guess it is 591.504). </w:t>
-      </w:r>
-    </w:p>
-    <w:p>
-      <w:pPr>
-        <w:pStyle w:val="TS"/>
-      </w:pPr>
+        <w:t>68</w:t>
+      </w:r>
+      <w:r>
+        <w:t>.</w:t>
+      </w:r>
+      <w:r>
+        <w:t>586</w:t>
+      </w:r>
+      <w:r>
+        <w:t xml:space="preserve"> (AIC not stated but I guess it is</w:t>
+      </w:r>
+      <w:r>
+        <w:t xml:space="preserve"> about 537</w:t>
+      </w:r>
+      <w:r>
+        <w:t xml:space="preserve">). </w:t>
+      </w:r>
+    </w:p>
+    <w:p>
+      <w:pPr>
+        <w:pStyle w:val="TS"/>
+      </w:pPr>
+    </w:p>
+    <w:p>
+      <w:pPr>
+        <w:pStyle w:val="TS"/>
+        <w:rPr>
+          <w:b/>
+          <w:bCs/>
+        </w:rPr>
+      </w:pPr>
+      <w:r>
+        <w:rPr>
+          <w:b/>
+          <w:bCs/>
+        </w:rPr>
+        <w:t xml:space="preserve">Should I replace the initial parameters with these estimates? </w:t>
+      </w:r>
     </w:p>
     <w:p>
       <w:pPr>
@@ -2089,7 +2690,7 @@
               <w:pStyle w:val="TS"/>
             </w:pPr>
             <w:r>
-              <w:t>509.70</w:t>
+              <w:t>429.39</w:t>
             </w:r>
           </w:p>
         </w:tc>
@@ -2102,7 +2703,15 @@
               <w:pStyle w:val="TS"/>
             </w:pPr>
             <w:r>
-              <w:t>Hatching delayed unrealistically, maybe because no hatching data</w:t>
+              <w:t xml:space="preserve">Egg buffer depleted </w:t>
+            </w:r>
+            <w:proofErr w:type="gramStart"/>
+            <w:r>
+              <w:t>faster,</w:t>
+            </w:r>
+            <w:proofErr w:type="gramEnd"/>
+            <w:r>
+              <w:t xml:space="preserve"> survival changed slightly</w:t>
             </w:r>
           </w:p>
         </w:tc>
@@ -2116,11 +2725,9 @@
             <w:pPr>
               <w:pStyle w:val="TS"/>
             </w:pPr>
-            <w:proofErr w:type="spellStart"/>
-            <w:r>
-              <w:t>yVA</w:t>
-            </w:r>
-            <w:proofErr w:type="spellEnd"/>
+            <w:r>
+              <w:t>WB0</w:t>
+            </w:r>
           </w:p>
         </w:tc>
         <w:tc>
@@ -2132,7 +2739,7 @@
               <w:pStyle w:val="TS"/>
             </w:pPr>
             <w:r>
-              <w:t>520.85</w:t>
+              <w:t>523.46</w:t>
             </w:r>
           </w:p>
         </w:tc>
@@ -2145,7 +2752,7 @@
               <w:pStyle w:val="TS"/>
             </w:pPr>
             <w:r>
-              <w:t>Repro improved (shifted earlier but similar slope)</w:t>
+              <w:t>Reproduction higher overall</w:t>
             </w:r>
           </w:p>
         </w:tc>
@@ -2159,9 +2766,11 @@
             <w:pPr>
               <w:pStyle w:val="TS"/>
             </w:pPr>
-            <w:r>
-              <w:t>kappa</w:t>
-            </w:r>
+            <w:proofErr w:type="spellStart"/>
+            <w:r>
+              <w:t>yBA</w:t>
+            </w:r>
+            <w:proofErr w:type="spellEnd"/>
           </w:p>
         </w:tc>
         <w:tc>
@@ -2173,7 +2782,7 @@
               <w:pStyle w:val="TS"/>
             </w:pPr>
             <w:r>
-              <w:t>530.74</w:t>
+              <w:t>529.21</w:t>
             </w:r>
           </w:p>
         </w:tc>
@@ -2186,7 +2795,15 @@
               <w:pStyle w:val="TS"/>
             </w:pPr>
             <w:r>
-              <w:t>Repro improved (shifted earlier but similar slope)</w:t>
+              <w:t xml:space="preserve">Reproduction higher overall, </w:t>
+            </w:r>
+            <w:proofErr w:type="gramStart"/>
+            <w:r>
+              <w:t>similar to</w:t>
+            </w:r>
+            <w:proofErr w:type="gramEnd"/>
+            <w:r>
+              <w:t xml:space="preserve"> WB0 effect</w:t>
             </w:r>
           </w:p>
         </w:tc>
@@ -2202,7 +2819,7 @@
             </w:pPr>
             <w:proofErr w:type="spellStart"/>
             <w:r>
-              <w:t>Lwp</w:t>
+              <w:t>sJM</w:t>
             </w:r>
             <w:proofErr w:type="spellEnd"/>
           </w:p>
@@ -2216,7 +2833,7 @@
               <w:pStyle w:val="TS"/>
             </w:pPr>
             <w:r>
-              <w:t>531.58</w:t>
+              <w:t>530.38</w:t>
             </w:r>
           </w:p>
         </w:tc>
@@ -2229,7 +2846,7 @@
               <w:pStyle w:val="TS"/>
             </w:pPr>
             <w:r>
-              <w:t>Repro improved (shifted earlier but similar slope)</w:t>
+              <w:t>Reproduction fit improved</w:t>
             </w:r>
           </w:p>
         </w:tc>
@@ -2259,7 +2876,7 @@
               <w:pStyle w:val="TS"/>
             </w:pPr>
             <w:r>
-              <w:t>532.23</w:t>
+              <w:t>530.48</w:t>
             </w:r>
           </w:p>
         </w:tc>
@@ -2272,7 +2889,7 @@
               <w:pStyle w:val="TS"/>
             </w:pPr>
             <w:r>
-              <w:t>Repro improved (shifted earlier but similar slope)</w:t>
+              <w:t>Reproduction fit improved</w:t>
             </w:r>
           </w:p>
         </w:tc>
@@ -2300,7 +2917,7 @@
               <w:pStyle w:val="TS"/>
             </w:pPr>
             <w:r>
-              <w:t>532.37</w:t>
+              <w:t>530.68</w:t>
             </w:r>
           </w:p>
         </w:tc>
@@ -2313,7 +2930,7 @@
               <w:pStyle w:val="TS"/>
             </w:pPr>
             <w:r>
-              <w:t>Repro improved, but does it make sense to leave it free?</w:t>
+              <w:t>Reproduction fit improved but estimate is unrealistic</w:t>
             </w:r>
           </w:p>
         </w:tc>
@@ -2329,7 +2946,7 @@
             </w:pPr>
             <w:proofErr w:type="spellStart"/>
             <w:r>
-              <w:t>sJM</w:t>
+              <w:t>Lwp</w:t>
             </w:r>
             <w:proofErr w:type="spellEnd"/>
           </w:p>
@@ -2343,7 +2960,7 @@
               <w:pStyle w:val="TS"/>
             </w:pPr>
             <w:r>
-              <w:t>533.29</w:t>
+              <w:t>530.93</w:t>
             </w:r>
           </w:p>
         </w:tc>
@@ -2356,7 +2973,7 @@
               <w:pStyle w:val="TS"/>
             </w:pPr>
             <w:r>
-              <w:t>Repro improved (shifted earlier but similar slope)</w:t>
+              <w:t>Reproduction fit improved</w:t>
             </w:r>
           </w:p>
         </w:tc>
@@ -2371,7 +2988,7 @@
               <w:pStyle w:val="TS"/>
             </w:pPr>
             <w:r>
-              <w:t>WB0</w:t>
+              <w:t>kappa</w:t>
             </w:r>
           </w:p>
         </w:tc>
@@ -2384,7 +3001,7 @@
               <w:pStyle w:val="TS"/>
             </w:pPr>
             <w:r>
-              <w:t>551.03</w:t>
+              <w:t>531.09</w:t>
             </w:r>
           </w:p>
         </w:tc>
@@ -2397,21 +3014,8 @@
               <w:pStyle w:val="TS"/>
             </w:pPr>
             <w:r>
-              <w:t xml:space="preserve">Repro improved but not as close </w:t>
-            </w:r>
-            <w:proofErr w:type="spellStart"/>
-            <w:r>
-              <w:t>a</w:t>
-            </w:r>
-            <w:proofErr w:type="spellEnd"/>
-            <w:r>
-              <w:t xml:space="preserve"> fit as others, slope </w:t>
-            </w:r>
-            <w:proofErr w:type="spellStart"/>
-            <w:r>
-              <w:t>dif</w:t>
-            </w:r>
-            <w:proofErr w:type="spellEnd"/>
+              <w:t>Reproduction fit improved</w:t>
+            </w:r>
           </w:p>
         </w:tc>
       </w:tr>
@@ -2426,7 +3030,7 @@
             </w:pPr>
             <w:proofErr w:type="spellStart"/>
             <w:r>
-              <w:t>yBA</w:t>
+              <w:t>yVA</w:t>
             </w:r>
             <w:proofErr w:type="spellEnd"/>
           </w:p>
@@ -2440,7 +3044,7 @@
               <w:pStyle w:val="TS"/>
             </w:pPr>
             <w:r>
-              <w:t>551.03</w:t>
+              <w:t>531.76</w:t>
             </w:r>
           </w:p>
         </w:tc>
@@ -2453,15 +3057,15 @@
               <w:pStyle w:val="TS"/>
             </w:pPr>
             <w:r>
-              <w:t xml:space="preserve">Repro improved but not as close </w:t>
-            </w:r>
-            <w:proofErr w:type="spellStart"/>
-            <w:r>
-              <w:t>a</w:t>
-            </w:r>
-            <w:proofErr w:type="spellEnd"/>
-            <w:r>
-              <w:t xml:space="preserve"> fit as others (looks same as WB0)</w:t>
+              <w:t xml:space="preserve">Reproduction fit </w:t>
+            </w:r>
+            <w:proofErr w:type="gramStart"/>
+            <w:r>
+              <w:t>improved,</w:t>
+            </w:r>
+            <w:proofErr w:type="gramEnd"/>
+            <w:r>
+              <w:t xml:space="preserve"> egg buffer depleted faster until last bit</w:t>
             </w:r>
           </w:p>
         </w:tc>
@@ -2491,7 +3095,7 @@
               <w:pStyle w:val="TS"/>
             </w:pPr>
             <w:r>
-              <w:t>586.20</w:t>
+              <w:t>534.57</w:t>
             </w:r>
           </w:p>
         </w:tc>
@@ -2504,7 +3108,10 @@
               <w:pStyle w:val="TS"/>
             </w:pPr>
             <w:r>
-              <w:t>Larval survival is lower, approaches zero too soon but doesn’t touch it</w:t>
+              <w:t xml:space="preserve">Larval survival is lower, </w:t>
+            </w:r>
+            <w:r>
+              <w:t>poor fit to the data point at 136 days</w:t>
             </w:r>
           </w:p>
         </w:tc>
@@ -2520,7 +3127,7 @@
             </w:pPr>
             <w:proofErr w:type="spellStart"/>
             <w:r>
-              <w:t>mu_emb</w:t>
+              <w:t>yAV</w:t>
             </w:r>
             <w:proofErr w:type="spellEnd"/>
           </w:p>
@@ -2534,7 +3141,7 @@
               <w:pStyle w:val="TS"/>
             </w:pPr>
             <w:r>
-              <w:t>588.64</w:t>
+              <w:t>538.16</w:t>
             </w:r>
           </w:p>
         </w:tc>
@@ -2547,7 +3154,15 @@
               <w:pStyle w:val="TS"/>
             </w:pPr>
             <w:r>
-              <w:t>Survival to hatch is lower</w:t>
+              <w:t xml:space="preserve">Egg buffer depleted </w:t>
+            </w:r>
+            <w:proofErr w:type="gramStart"/>
+            <w:r>
+              <w:t>faster,</w:t>
+            </w:r>
+            <w:proofErr w:type="gramEnd"/>
+            <w:r>
+              <w:t xml:space="preserve"> estimate is basically zero</w:t>
             </w:r>
           </w:p>
         </w:tc>
@@ -2563,7 +3178,7 @@
             </w:pPr>
             <w:proofErr w:type="spellStart"/>
             <w:r>
-              <w:t>yAV</w:t>
+              <w:t>mu_emb</w:t>
             </w:r>
             <w:proofErr w:type="spellEnd"/>
           </w:p>
@@ -2577,7 +3192,7 @@
               <w:pStyle w:val="TS"/>
             </w:pPr>
             <w:r>
-              <w:t>591.49</w:t>
+              <w:t>538.84</w:t>
             </w:r>
           </w:p>
         </w:tc>
@@ -2588,13 +3203,9 @@
           <w:p>
             <w:pPr>
               <w:pStyle w:val="TS"/>
-              <w:rPr>
-                <w:b/>
-                <w:bCs/>
-              </w:rPr>
-            </w:pPr>
-            <w:r>
-              <w:t>Nothing visibly changed, doesn’t make sense to use starvation param</w:t>
+            </w:pPr>
+            <w:r>
+              <w:t xml:space="preserve">Hatch survival is lower, about 0.6 </w:t>
             </w:r>
           </w:p>
         </w:tc>
@@ -2624,7 +3235,7 @@
               <w:pStyle w:val="TS"/>
             </w:pPr>
             <w:r>
-              <w:t>591.50</w:t>
+              <w:t>539.17</w:t>
             </w:r>
           </w:p>
         </w:tc>
@@ -2752,7 +3363,21 @@
         <w:rPr>
           <w:highlight w:val="yellow"/>
         </w:rPr>
-        <w:t xml:space="preserve"> to get JA (assimilation flux) so this is a way of having a different assimilation flux for an embryo. </w:t>
+        <w:t xml:space="preserve"> to get JA (assimilation flux</w:t>
+      </w:r>
+      <w:proofErr w:type="gramStart"/>
+      <w:r>
+        <w:rPr>
+          <w:highlight w:val="yellow"/>
+        </w:rPr>
+        <w:t>)</w:t>
+      </w:r>
+      <w:proofErr w:type="gramEnd"/>
+      <w:r>
+        <w:rPr>
+          <w:highlight w:val="yellow"/>
+        </w:rPr>
+        <w:t xml:space="preserve"> so this is a way of having a different assimilation flux for an embryo. </w:t>
       </w:r>
     </w:p>
     <w:p>
@@ -2788,6 +3413,7 @@
         <w:rPr>
           <w:highlight w:val="yellow"/>
         </w:rPr>
+        <w:lastRenderedPageBreak/>
         <w:t xml:space="preserve">Decreasing it to 0.1 makes lower NLL but it delays hatching by way too much. </w:t>
       </w:r>
     </w:p>
@@ -2920,7 +3546,21 @@
         <w:rPr>
           <w:highlight w:val="yellow"/>
         </w:rPr>
-        <w:t xml:space="preserve">, which is then used for adjusting f but I don’t understand why. </w:t>
+        <w:t xml:space="preserve">, which is then used for adjusting </w:t>
+      </w:r>
+      <w:proofErr w:type="gramStart"/>
+      <w:r>
+        <w:rPr>
+          <w:highlight w:val="yellow"/>
+        </w:rPr>
+        <w:t>f</w:t>
+      </w:r>
+      <w:proofErr w:type="gramEnd"/>
+      <w:r>
+        <w:rPr>
+          <w:highlight w:val="yellow"/>
+        </w:rPr>
+        <w:t xml:space="preserve"> but I don’t understand why. </w:t>
       </w:r>
     </w:p>
     <w:p>
@@ -2970,7 +3610,15 @@
       </w:r>
       <w:proofErr w:type="spellEnd"/>
       <w:r>
-        <w:t xml:space="preserve"> to get JA so it makes sense that they had similar effects on the fit. </w:t>
+        <w:t xml:space="preserve"> to get </w:t>
+      </w:r>
+      <w:proofErr w:type="gramStart"/>
+      <w:r>
+        <w:t>JA</w:t>
+      </w:r>
+      <w:proofErr w:type="gramEnd"/>
+      <w:r>
+        <w:t xml:space="preserve"> so it makes sense that they had similar effects on the fit. </w:t>
       </w:r>
     </w:p>
     <w:p>
@@ -2982,11 +3630,18 @@
         </w:numPr>
       </w:pPr>
       <w:r>
-        <w:lastRenderedPageBreak/>
         <w:t xml:space="preserve">It doesn’t make sense to fit for f because </w:t>
       </w:r>
       <w:r>
-        <w:t xml:space="preserve">all experiments were ad libitum so it is known that f=1. It is also not necessary because we can get a similar effect by fitting for </w:t>
+        <w:t xml:space="preserve">all experiments were ad </w:t>
+      </w:r>
+      <w:proofErr w:type="gramStart"/>
+      <w:r>
+        <w:t>libitum</w:t>
+      </w:r>
+      <w:proofErr w:type="gramEnd"/>
+      <w:r>
+        <w:t xml:space="preserve"> so it is known that f=1. It is also not necessary because we can get a similar effect by fitting for </w:t>
       </w:r>
       <w:proofErr w:type="spellStart"/>
       <w:r>
@@ -3062,7 +3717,15 @@
       </w:r>
       <w:proofErr w:type="spellEnd"/>
       <w:r>
-        <w:t xml:space="preserve">, then the others have pretty similar AICs. </w:t>
+        <w:t xml:space="preserve">, then the others have </w:t>
+      </w:r>
+      <w:proofErr w:type="gramStart"/>
+      <w:r>
+        <w:t>pretty similar</w:t>
+      </w:r>
+      <w:proofErr w:type="gramEnd"/>
+      <w:r>
+        <w:t xml:space="preserve"> AICs. </w:t>
       </w:r>
     </w:p>
     <w:p>
@@ -3074,7 +3737,15 @@
         </w:numPr>
       </w:pPr>
       <w:r>
-        <w:t xml:space="preserve">Next step is doing combinations of two parameters, but need to shorten list so it doesn’t take 1000 years. </w:t>
+        <w:t xml:space="preserve">Next step is doing combinations of two </w:t>
+      </w:r>
+      <w:proofErr w:type="gramStart"/>
+      <w:r>
+        <w:t>parameters, but</w:t>
+      </w:r>
+      <w:proofErr w:type="gramEnd"/>
+      <w:r>
+        <w:t xml:space="preserve"> need to shorten list so it doesn’t take 1000 years. </w:t>
       </w:r>
     </w:p>
     <w:p>
@@ -5491,8 +6162,13 @@
           <w:numId w:val="3"/>
         </w:numPr>
       </w:pPr>
-      <w:r>
-        <w:t xml:space="preserve">All of these reduced AIC a lot (~30) from when only one parameter was fitted, despite the penalty AIC uses for additional parameters. </w:t>
+      <w:proofErr w:type="gramStart"/>
+      <w:r>
+        <w:t>All of</w:t>
+      </w:r>
+      <w:proofErr w:type="gramEnd"/>
+      <w:r>
+        <w:t xml:space="preserve"> these reduced AIC a lot (~30) from when only one parameter was fitted, despite the penalty AIC uses for additional parameters. </w:t>
       </w:r>
     </w:p>
     <w:p>
@@ -6591,7 +7267,15 @@
               <w:t>Pretty</w:t>
             </w:r>
             <w:r>
-              <w:t xml:space="preserve"> far off from initial parameters; length doesn’t plateau.</w:t>
+              <w:t xml:space="preserve"> far off from initial </w:t>
+            </w:r>
+            <w:proofErr w:type="gramStart"/>
+            <w:r>
+              <w:t>parameters;</w:t>
+            </w:r>
+            <w:proofErr w:type="gramEnd"/>
+            <w:r>
+              <w:t xml:space="preserve"> length doesn’t plateau.</w:t>
             </w:r>
           </w:p>
         </w:tc>
@@ -6766,7 +7450,15 @@
         </w:numPr>
       </w:pPr>
       <w:r>
-        <w:t xml:space="preserve">Does length need to plateau after ~400 to 500 days? Since they die before their second year can we allow growth to keep going up beyond their life span because that part doesn’t matter and we don’t really know whether it would plateau or be indeterminate? The part during their lifespan isn’t unrealistic. </w:t>
+        <w:t xml:space="preserve">Does length need to plateau after ~400 to 500 days? Since they die before their second year can we allow growth to keep going up beyond their life span because that part doesn’t </w:t>
+      </w:r>
+      <w:proofErr w:type="gramStart"/>
+      <w:r>
+        <w:t>matter</w:t>
+      </w:r>
+      <w:proofErr w:type="gramEnd"/>
+      <w:r>
+        <w:t xml:space="preserve"> and we don’t really know whether it would plateau or be indeterminate? The part during their lifespan isn’t unrealistic. </w:t>
       </w:r>
     </w:p>
     <w:p>

</xml_diff>

<commit_message>
Updates to notes and slides on parameter fitting exercises
</commit_message>
<xml_diff>
--- a/DEBkiss results/Notes - fitting DEBkiss model with survival.docx
+++ b/DEBkiss results/Notes - fitting DEBkiss model with survival.docx
@@ -3773,7 +3773,21 @@
       </w:r>
       <w:proofErr w:type="spellEnd"/>
       <w:r>
-        <w:t xml:space="preserve">, kappa, </w:t>
+        <w:t>,</w:t>
+      </w:r>
+      <w:r>
+        <w:t xml:space="preserve"> </w:t>
+      </w:r>
+      <w:proofErr w:type="spellStart"/>
+      <w:r>
+        <w:t>yBA</w:t>
+      </w:r>
+      <w:proofErr w:type="spellEnd"/>
+      <w:r>
+        <w:t>,</w:t>
+      </w:r>
+      <w:r>
+        <w:t xml:space="preserve"> kappa, </w:t>
       </w:r>
       <w:proofErr w:type="spellStart"/>
       <w:r>
@@ -3909,12 +3923,17 @@
       </w:pPr>
       <w:proofErr w:type="spellStart"/>
       <w:r>
-        <w:t>yVA</w:t>
-      </w:r>
-      <w:proofErr w:type="spellEnd"/>
-      <w:r>
-        <w:t xml:space="preserve"> &amp; kappa</w:t>
-      </w:r>
+        <w:t>fB</w:t>
+      </w:r>
+      <w:proofErr w:type="spellEnd"/>
+      <w:r>
+        <w:t xml:space="preserve"> &amp; </w:t>
+      </w:r>
+      <w:proofErr w:type="spellStart"/>
+      <w:r>
+        <w:t>yBA</w:t>
+      </w:r>
+      <w:proofErr w:type="spellEnd"/>
     </w:p>
     <w:p>
       <w:pPr>
@@ -3930,13 +3949,8 @@
       </w:r>
       <w:proofErr w:type="spellEnd"/>
       <w:r>
-        <w:t xml:space="preserve"> &amp; </w:t>
-      </w:r>
-      <w:proofErr w:type="spellStart"/>
-      <w:r>
-        <w:t>sJAm</w:t>
-      </w:r>
-      <w:proofErr w:type="spellEnd"/>
+        <w:t xml:space="preserve"> &amp; kappa</w:t>
+      </w:r>
     </w:p>
     <w:p>
       <w:pPr>
@@ -3956,7 +3970,7 @@
       </w:r>
       <w:proofErr w:type="spellStart"/>
       <w:r>
-        <w:t>sJM</w:t>
+        <w:t>sJAm</w:t>
       </w:r>
       <w:proofErr w:type="spellEnd"/>
     </w:p>
@@ -3968,12 +3982,17 @@
           <w:numId w:val="2"/>
         </w:numPr>
       </w:pPr>
-      <w:r>
-        <w:t xml:space="preserve">kappa &amp; </w:t>
-      </w:r>
-      <w:proofErr w:type="spellStart"/>
-      <w:r>
-        <w:t>sJAm</w:t>
+      <w:proofErr w:type="spellStart"/>
+      <w:r>
+        <w:t>yVA</w:t>
+      </w:r>
+      <w:proofErr w:type="spellEnd"/>
+      <w:r>
+        <w:t xml:space="preserve"> &amp; </w:t>
+      </w:r>
+      <w:proofErr w:type="spellStart"/>
+      <w:r>
+        <w:t>sJM</w:t>
       </w:r>
       <w:proofErr w:type="spellEnd"/>
     </w:p>
@@ -3985,12 +4004,17 @@
           <w:numId w:val="2"/>
         </w:numPr>
       </w:pPr>
-      <w:r>
-        <w:t xml:space="preserve">kappa &amp; </w:t>
-      </w:r>
-      <w:proofErr w:type="spellStart"/>
-      <w:r>
-        <w:t>sJM</w:t>
+      <w:proofErr w:type="spellStart"/>
+      <w:r>
+        <w:t>yVA</w:t>
+      </w:r>
+      <w:proofErr w:type="spellEnd"/>
+      <w:r>
+        <w:t xml:space="preserve"> &amp; </w:t>
+      </w:r>
+      <w:proofErr w:type="spellStart"/>
+      <w:r>
+        <w:t>yBA</w:t>
       </w:r>
       <w:proofErr w:type="spellEnd"/>
     </w:p>
@@ -4002,17 +4026,112 @@
           <w:numId w:val="2"/>
         </w:numPr>
       </w:pPr>
+      <w:r>
+        <w:t xml:space="preserve">kappa &amp; </w:t>
+      </w:r>
       <w:proofErr w:type="spellStart"/>
       <w:r>
         <w:t>sJAm</w:t>
       </w:r>
       <w:proofErr w:type="spellEnd"/>
+    </w:p>
+    <w:p>
+      <w:pPr>
+        <w:pStyle w:val="TS"/>
+        <w:numPr>
+          <w:ilvl w:val="1"/>
+          <w:numId w:val="2"/>
+        </w:numPr>
+      </w:pPr>
+      <w:r>
+        <w:t xml:space="preserve">kappa &amp; </w:t>
+      </w:r>
+      <w:proofErr w:type="spellStart"/>
+      <w:r>
+        <w:t>sJM</w:t>
+      </w:r>
+      <w:proofErr w:type="spellEnd"/>
+    </w:p>
+    <w:p>
+      <w:pPr>
+        <w:pStyle w:val="TS"/>
+        <w:numPr>
+          <w:ilvl w:val="1"/>
+          <w:numId w:val="2"/>
+        </w:numPr>
+      </w:pPr>
+      <w:r>
+        <w:t xml:space="preserve">kappa &amp; </w:t>
+      </w:r>
+      <w:proofErr w:type="spellStart"/>
+      <w:r>
+        <w:t>yBA</w:t>
+      </w:r>
+      <w:proofErr w:type="spellEnd"/>
+    </w:p>
+    <w:p>
+      <w:pPr>
+        <w:pStyle w:val="TS"/>
+        <w:numPr>
+          <w:ilvl w:val="1"/>
+          <w:numId w:val="2"/>
+        </w:numPr>
+      </w:pPr>
+      <w:proofErr w:type="spellStart"/>
+      <w:r>
+        <w:t>sJAm</w:t>
+      </w:r>
+      <w:proofErr w:type="spellEnd"/>
       <w:r>
         <w:t xml:space="preserve"> &amp; </w:t>
       </w:r>
       <w:proofErr w:type="spellStart"/>
       <w:r>
         <w:t>sJM</w:t>
+      </w:r>
+      <w:proofErr w:type="spellEnd"/>
+    </w:p>
+    <w:p>
+      <w:pPr>
+        <w:pStyle w:val="TS"/>
+        <w:numPr>
+          <w:ilvl w:val="1"/>
+          <w:numId w:val="2"/>
+        </w:numPr>
+      </w:pPr>
+      <w:proofErr w:type="spellStart"/>
+      <w:r>
+        <w:t>sJAm</w:t>
+      </w:r>
+      <w:proofErr w:type="spellEnd"/>
+      <w:r>
+        <w:t xml:space="preserve"> &amp; </w:t>
+      </w:r>
+      <w:proofErr w:type="spellStart"/>
+      <w:r>
+        <w:t>yBA</w:t>
+      </w:r>
+      <w:proofErr w:type="spellEnd"/>
+    </w:p>
+    <w:p>
+      <w:pPr>
+        <w:pStyle w:val="TS"/>
+        <w:numPr>
+          <w:ilvl w:val="1"/>
+          <w:numId w:val="2"/>
+        </w:numPr>
+      </w:pPr>
+      <w:proofErr w:type="spellStart"/>
+      <w:r>
+        <w:t>sJM</w:t>
+      </w:r>
+      <w:proofErr w:type="spellEnd"/>
+      <w:r>
+        <w:t xml:space="preserve"> &amp; </w:t>
+      </w:r>
+      <w:proofErr w:type="spellStart"/>
+      <w:r>
+        <w:t>yBA</w:t>
       </w:r>
       <w:proofErr w:type="spellEnd"/>
     </w:p>
@@ -4216,7 +4335,7 @@
               <w:pStyle w:val="TS"/>
             </w:pPr>
             <w:r>
-              <w:t>0.5</w:t>
+              <w:t>0.9</w:t>
             </w:r>
           </w:p>
         </w:tc>
@@ -4229,10 +4348,7 @@
               <w:pStyle w:val="TS"/>
             </w:pPr>
             <w:r>
-              <w:t>0.0778</w:t>
-            </w:r>
-            <w:r>
-              <w:t>9</w:t>
+              <w:t>0.9195</w:t>
             </w:r>
           </w:p>
         </w:tc>
@@ -4246,10 +4362,7 @@
               <w:pStyle w:val="TS"/>
             </w:pPr>
             <w:r>
-              <w:t>4</w:t>
-            </w:r>
-            <w:r>
-              <w:t>92.71</w:t>
+              <w:t>418.80</w:t>
             </w:r>
           </w:p>
         </w:tc>
@@ -4263,7 +4376,7 @@
               <w:pStyle w:val="TS"/>
             </w:pPr>
             <w:r>
-              <w:t>244.35</w:t>
+              <w:t>207.40</w:t>
             </w:r>
           </w:p>
         </w:tc>
@@ -4277,13 +4390,7 @@
               <w:pStyle w:val="TS"/>
             </w:pPr>
             <w:r>
-              <w:t xml:space="preserve">Time to hatching is unrealistic, </w:t>
-            </w:r>
-            <w:r>
-              <w:t>54</w:t>
-            </w:r>
-            <w:r>
-              <w:t>d</w:t>
+              <w:t>Looks good</w:t>
             </w:r>
           </w:p>
         </w:tc>
@@ -4313,7 +4420,7 @@
               <w:pStyle w:val="TS"/>
             </w:pPr>
             <w:r>
-              <w:t>0.2</w:t>
+              <w:t>0.15</w:t>
             </w:r>
           </w:p>
         </w:tc>
@@ -4326,7 +4433,7 @@
               <w:pStyle w:val="TS"/>
             </w:pPr>
             <w:r>
-              <w:t>0.2223</w:t>
+              <w:t>0.1522</w:t>
             </w:r>
           </w:p>
         </w:tc>
@@ -4338,6 +4445,10 @@
           <w:p>
             <w:pPr>
               <w:pStyle w:val="TS"/>
+              <w:rPr>
+                <w:b/>
+                <w:bCs/>
+              </w:rPr>
             </w:pPr>
           </w:p>
         </w:tc>
@@ -4373,6 +4484,10 @@
           <w:p>
             <w:pPr>
               <w:pStyle w:val="TS"/>
+              <w:rPr>
+                <w:b/>
+                <w:bCs/>
+              </w:rPr>
             </w:pPr>
           </w:p>
         </w:tc>
@@ -4402,7 +4517,7 @@
               <w:pStyle w:val="TS"/>
             </w:pPr>
             <w:r>
-              <w:t>0.5</w:t>
+              <w:t>0.9</w:t>
             </w:r>
           </w:p>
         </w:tc>
@@ -4415,10 +4530,7 @@
               <w:pStyle w:val="TS"/>
             </w:pPr>
             <w:r>
-              <w:t>0.0855</w:t>
-            </w:r>
-            <w:r>
-              <w:t>3</w:t>
+              <w:t>0.9270</w:t>
             </w:r>
           </w:p>
         </w:tc>
@@ -4432,7 +4544,7 @@
               <w:pStyle w:val="TS"/>
             </w:pPr>
             <w:r>
-              <w:t>479.03</w:t>
+              <w:t>413.42</w:t>
             </w:r>
           </w:p>
         </w:tc>
@@ -4446,7 +4558,7 @@
               <w:pStyle w:val="TS"/>
             </w:pPr>
             <w:r>
-              <w:t>237.52</w:t>
+              <w:t>204.71</w:t>
             </w:r>
           </w:p>
         </w:tc>
@@ -4460,13 +4572,7 @@
               <w:pStyle w:val="TS"/>
             </w:pPr>
             <w:r>
-              <w:t xml:space="preserve">Time to hatching is unrealistic, </w:t>
-            </w:r>
-            <w:r>
-              <w:t>48</w:t>
-            </w:r>
-            <w:r>
-              <w:t>d</w:t>
+              <w:t>Looks good</w:t>
             </w:r>
           </w:p>
         </w:tc>
@@ -4507,7 +4613,7 @@
               <w:pStyle w:val="TS"/>
             </w:pPr>
             <w:r>
-              <w:t>0.7603</w:t>
+              <w:t>0.7517</w:t>
             </w:r>
           </w:p>
         </w:tc>
@@ -4519,6 +4625,10 @@
           <w:p>
             <w:pPr>
               <w:pStyle w:val="TS"/>
+              <w:rPr>
+                <w:b/>
+                <w:bCs/>
+              </w:rPr>
             </w:pPr>
           </w:p>
         </w:tc>
@@ -4554,6 +4664,10 @@
           <w:p>
             <w:pPr>
               <w:pStyle w:val="TS"/>
+              <w:rPr>
+                <w:b/>
+                <w:bCs/>
+              </w:rPr>
             </w:pPr>
           </w:p>
         </w:tc>
@@ -4583,7 +4697,7 @@
               <w:pStyle w:val="TS"/>
             </w:pPr>
             <w:r>
-              <w:t>0.5</w:t>
+              <w:t>0.9</w:t>
             </w:r>
           </w:p>
         </w:tc>
@@ -4596,10 +4710,7 @@
               <w:pStyle w:val="TS"/>
             </w:pPr>
             <w:r>
-              <w:t>0.085</w:t>
-            </w:r>
-            <w:r>
-              <w:t>39</w:t>
+              <w:t>0.9267</w:t>
             </w:r>
           </w:p>
         </w:tc>
@@ -4613,10 +4724,7 @@
               <w:pStyle w:val="TS"/>
             </w:pPr>
             <w:r>
-              <w:t>4</w:t>
-            </w:r>
-            <w:r>
-              <w:t>76.27</w:t>
+              <w:t>413.91</w:t>
             </w:r>
           </w:p>
         </w:tc>
@@ -4630,7 +4738,7 @@
               <w:pStyle w:val="TS"/>
             </w:pPr>
             <w:r>
-              <w:t>236.14</w:t>
+              <w:t>204.95</w:t>
             </w:r>
           </w:p>
         </w:tc>
@@ -4644,13 +4752,7 @@
               <w:pStyle w:val="TS"/>
             </w:pPr>
             <w:r>
-              <w:t xml:space="preserve">Time to hatching is unrealistic, </w:t>
-            </w:r>
-            <w:r>
-              <w:t>54</w:t>
-            </w:r>
-            <w:r>
-              <w:t>d</w:t>
+              <w:t>Looks good</w:t>
             </w:r>
           </w:p>
         </w:tc>
@@ -4693,7 +4795,7 @@
               <w:pStyle w:val="TS"/>
             </w:pPr>
             <w:r>
-              <w:t>0.2734</w:t>
+              <w:t>0.2705</w:t>
             </w:r>
           </w:p>
         </w:tc>
@@ -4705,6 +4807,10 @@
           <w:p>
             <w:pPr>
               <w:pStyle w:val="TS"/>
+              <w:rPr>
+                <w:b/>
+                <w:bCs/>
+              </w:rPr>
             </w:pPr>
           </w:p>
         </w:tc>
@@ -4740,6 +4846,10 @@
           <w:p>
             <w:pPr>
               <w:pStyle w:val="TS"/>
+              <w:rPr>
+                <w:b/>
+                <w:bCs/>
+              </w:rPr>
             </w:pPr>
           </w:p>
         </w:tc>
@@ -4769,7 +4879,7 @@
               <w:pStyle w:val="TS"/>
             </w:pPr>
             <w:r>
-              <w:t>0.5</w:t>
+              <w:t>0.9</w:t>
             </w:r>
           </w:p>
         </w:tc>
@@ -4782,10 +4892,7 @@
               <w:pStyle w:val="TS"/>
             </w:pPr>
             <w:r>
-              <w:t>0.087</w:t>
-            </w:r>
-            <w:r>
-              <w:t>31</w:t>
+              <w:t>0.9283</w:t>
             </w:r>
           </w:p>
         </w:tc>
@@ -4799,7 +4906,7 @@
               <w:pStyle w:val="TS"/>
             </w:pPr>
             <w:r>
-              <w:t>475.28</w:t>
+              <w:t>407.40</w:t>
             </w:r>
           </w:p>
         </w:tc>
@@ -4813,7 +4920,7 @@
               <w:pStyle w:val="TS"/>
             </w:pPr>
             <w:r>
-              <w:t>235.64</w:t>
+              <w:t>201.70</w:t>
             </w:r>
           </w:p>
         </w:tc>
@@ -4827,13 +4934,7 @@
               <w:pStyle w:val="TS"/>
             </w:pPr>
             <w:r>
-              <w:t xml:space="preserve">Time to hatching is unrealistic, </w:t>
-            </w:r>
-            <w:r>
-              <w:t>48</w:t>
-            </w:r>
-            <w:r>
-              <w:t>d</w:t>
+              <w:t>Looks good</w:t>
             </w:r>
           </w:p>
         </w:tc>
@@ -4876,7 +4977,7 @@
               <w:pStyle w:val="TS"/>
             </w:pPr>
             <w:r>
-              <w:t>0.01478</w:t>
+              <w:t>0.01497</w:t>
             </w:r>
           </w:p>
         </w:tc>
@@ -4888,6 +4989,10 @@
           <w:p>
             <w:pPr>
               <w:pStyle w:val="TS"/>
+              <w:rPr>
+                <w:b/>
+                <w:bCs/>
+              </w:rPr>
             </w:pPr>
           </w:p>
         </w:tc>
@@ -4923,6 +5028,10 @@
           <w:p>
             <w:pPr>
               <w:pStyle w:val="TS"/>
+              <w:rPr>
+                <w:b/>
+                <w:bCs/>
+              </w:rPr>
             </w:pPr>
           </w:p>
         </w:tc>
@@ -4938,7 +5047,7 @@
             </w:pPr>
             <w:proofErr w:type="spellStart"/>
             <w:r>
-              <w:t>yVA</w:t>
+              <w:t>fB</w:t>
             </w:r>
             <w:proofErr w:type="spellEnd"/>
           </w:p>
@@ -4952,7 +5061,7 @@
               <w:pStyle w:val="TS"/>
             </w:pPr>
             <w:r>
-              <w:t>0.2</w:t>
+              <w:t>0.9</w:t>
             </w:r>
           </w:p>
         </w:tc>
@@ -4965,10 +5074,7 @@
               <w:pStyle w:val="TS"/>
             </w:pPr>
             <w:r>
-              <w:t>0.1</w:t>
-            </w:r>
-            <w:r>
-              <w:t>491</w:t>
+              <w:t>0.9284</w:t>
             </w:r>
           </w:p>
         </w:tc>
@@ -4982,7 +5088,7 @@
               <w:pStyle w:val="TS"/>
             </w:pPr>
             <w:r>
-              <w:t>491.61</w:t>
+              <w:t>417.53</w:t>
             </w:r>
           </w:p>
         </w:tc>
@@ -4996,7 +5102,7 @@
               <w:pStyle w:val="TS"/>
             </w:pPr>
             <w:r>
-              <w:t>243.80</w:t>
+              <w:t>206.77</w:t>
             </w:r>
           </w:p>
         </w:tc>
@@ -5010,7 +5116,15 @@
               <w:pStyle w:val="TS"/>
             </w:pPr>
             <w:r>
-              <w:t>Looks good</w:t>
+              <w:t xml:space="preserve">Repro </w:t>
+            </w:r>
+            <w:proofErr w:type="spellStart"/>
+            <w:r>
+              <w:t>slighty</w:t>
+            </w:r>
+            <w:proofErr w:type="spellEnd"/>
+            <w:r>
+              <w:t xml:space="preserve"> higher/steeper</w:t>
             </w:r>
           </w:p>
         </w:tc>
@@ -5024,9 +5138,11 @@
             <w:pPr>
               <w:pStyle w:val="TS"/>
             </w:pPr>
-            <w:r>
-              <w:t>kappa</w:t>
-            </w:r>
+            <w:proofErr w:type="spellStart"/>
+            <w:r>
+              <w:t>yBA</w:t>
+            </w:r>
+            <w:proofErr w:type="spellEnd"/>
           </w:p>
         </w:tc>
         <w:tc>
@@ -5038,7 +5154,7 @@
               <w:pStyle w:val="TS"/>
             </w:pPr>
             <w:r>
-              <w:t>0.75</w:t>
+              <w:t>0.95</w:t>
             </w:r>
           </w:p>
         </w:tc>
@@ -5051,10 +5167,7 @@
               <w:pStyle w:val="TS"/>
             </w:pPr>
             <w:r>
-              <w:t>0.78</w:t>
-            </w:r>
-            <w:r>
-              <w:t>18</w:t>
+              <w:t>0.9987</w:t>
             </w:r>
           </w:p>
         </w:tc>
@@ -5066,6 +5179,10 @@
           <w:p>
             <w:pPr>
               <w:pStyle w:val="TS"/>
+              <w:rPr>
+                <w:b/>
+                <w:bCs/>
+              </w:rPr>
             </w:pPr>
           </w:p>
         </w:tc>
@@ -5101,6 +5218,10 @@
           <w:p>
             <w:pPr>
               <w:pStyle w:val="TS"/>
+              <w:rPr>
+                <w:b/>
+                <w:bCs/>
+              </w:rPr>
             </w:pPr>
           </w:p>
         </w:tc>
@@ -5130,7 +5251,7 @@
               <w:pStyle w:val="TS"/>
             </w:pPr>
             <w:r>
-              <w:t>0.2</w:t>
+              <w:t>0.15</w:t>
             </w:r>
           </w:p>
         </w:tc>
@@ -5143,10 +5264,7 @@
               <w:pStyle w:val="TS"/>
             </w:pPr>
             <w:r>
-              <w:t>0.161</w:t>
-            </w:r>
-            <w:r>
-              <w:t>5</w:t>
+              <w:t>0.1003</w:t>
             </w:r>
           </w:p>
         </w:tc>
@@ -5160,7 +5278,7 @@
               <w:pStyle w:val="TS"/>
             </w:pPr>
             <w:r>
-              <w:t>494.59</w:t>
+              <w:t>502.17</w:t>
             </w:r>
           </w:p>
         </w:tc>
@@ -5174,7 +5292,7 @@
               <w:pStyle w:val="TS"/>
             </w:pPr>
             <w:r>
-              <w:t>245.30</w:t>
+              <w:t>249.09</w:t>
             </w:r>
           </w:p>
         </w:tc>
@@ -5188,7 +5306,7 @@
               <w:pStyle w:val="TS"/>
             </w:pPr>
             <w:r>
-              <w:t>Looks good</w:t>
+              <w:t>Hatch delayed, repro steeper, growth less steep</w:t>
             </w:r>
           </w:p>
         </w:tc>
@@ -5202,11 +5320,9 @@
             <w:pPr>
               <w:pStyle w:val="TS"/>
             </w:pPr>
-            <w:proofErr w:type="spellStart"/>
-            <w:r>
-              <w:t>sJAm</w:t>
-            </w:r>
-            <w:proofErr w:type="spellEnd"/>
+            <w:r>
+              <w:t>kappa</w:t>
+            </w:r>
           </w:p>
         </w:tc>
         <w:tc>
@@ -5218,7 +5334,7 @@
               <w:pStyle w:val="TS"/>
             </w:pPr>
             <w:r>
-              <w:t>0.27</w:t>
+              <w:t>0.75</w:t>
             </w:r>
           </w:p>
         </w:tc>
@@ -5231,10 +5347,7 @@
               <w:pStyle w:val="TS"/>
             </w:pPr>
             <w:r>
-              <w:t>0.276</w:t>
-            </w:r>
-            <w:r>
-              <w:t>5</w:t>
+              <w:t>0.8502</w:t>
             </w:r>
           </w:p>
         </w:tc>
@@ -5246,6 +5359,10 @@
           <w:p>
             <w:pPr>
               <w:pStyle w:val="TS"/>
+              <w:rPr>
+                <w:b/>
+                <w:bCs/>
+              </w:rPr>
             </w:pPr>
           </w:p>
         </w:tc>
@@ -5281,6 +5398,10 @@
           <w:p>
             <w:pPr>
               <w:pStyle w:val="TS"/>
+              <w:rPr>
+                <w:b/>
+                <w:bCs/>
+              </w:rPr>
             </w:pPr>
           </w:p>
         </w:tc>
@@ -5310,7 +5431,7 @@
               <w:pStyle w:val="TS"/>
             </w:pPr>
             <w:r>
-              <w:t>0.2</w:t>
+              <w:t>0.15</w:t>
             </w:r>
           </w:p>
         </w:tc>
@@ -5323,10 +5444,7 @@
               <w:pStyle w:val="TS"/>
             </w:pPr>
             <w:r>
-              <w:t>0.16</w:t>
-            </w:r>
-            <w:r>
-              <w:t>39</w:t>
+              <w:t>0.1271</w:t>
             </w:r>
           </w:p>
         </w:tc>
@@ -5340,7 +5458,7 @@
               <w:pStyle w:val="TS"/>
             </w:pPr>
             <w:r>
-              <w:t>494.05</w:t>
+              <w:t>509.65</w:t>
             </w:r>
           </w:p>
         </w:tc>
@@ -5354,7 +5472,7 @@
               <w:pStyle w:val="TS"/>
             </w:pPr>
             <w:r>
-              <w:t>245.03</w:t>
+              <w:t>252.83</w:t>
             </w:r>
           </w:p>
         </w:tc>
@@ -5368,7 +5486,7 @@
               <w:pStyle w:val="TS"/>
             </w:pPr>
             <w:r>
-              <w:t>Looks good</w:t>
+              <w:t>Hatch delayed, repro steeper</w:t>
             </w:r>
           </w:p>
         </w:tc>
@@ -5384,7 +5502,7 @@
             </w:pPr>
             <w:proofErr w:type="spellStart"/>
             <w:r>
-              <w:t>sJM</w:t>
+              <w:t>sJAm</w:t>
             </w:r>
             <w:proofErr w:type="spellEnd"/>
           </w:p>
@@ -5398,7 +5516,7 @@
               <w:pStyle w:val="TS"/>
             </w:pPr>
             <w:r>
-              <w:t>0.015</w:t>
+              <w:t>0.27</w:t>
             </w:r>
           </w:p>
         </w:tc>
@@ -5411,10 +5529,7 @@
               <w:pStyle w:val="TS"/>
             </w:pPr>
             <w:r>
-              <w:t>0.0146</w:t>
-            </w:r>
-            <w:r>
-              <w:t>1</w:t>
+              <w:t>0.2807</w:t>
             </w:r>
           </w:p>
         </w:tc>
@@ -5426,6 +5541,10 @@
           <w:p>
             <w:pPr>
               <w:pStyle w:val="TS"/>
+              <w:rPr>
+                <w:b/>
+                <w:bCs/>
+              </w:rPr>
             </w:pPr>
           </w:p>
         </w:tc>
@@ -5455,61 +5574,16 @@
       <w:tr>
         <w:tc>
           <w:tcPr>
-            <w:tcW w:w="1057" w:type="dxa"/>
-          </w:tcPr>
-          <w:p>
-            <w:pPr>
-              <w:pStyle w:val="TS"/>
-            </w:pPr>
-          </w:p>
-        </w:tc>
-        <w:tc>
-          <w:tcPr>
-            <w:tcW w:w="1548" w:type="dxa"/>
-          </w:tcPr>
-          <w:p>
-            <w:pPr>
-              <w:pStyle w:val="TS"/>
-            </w:pPr>
-          </w:p>
-        </w:tc>
-        <w:tc>
-          <w:tcPr>
-            <w:tcW w:w="1800" w:type="dxa"/>
-          </w:tcPr>
-          <w:p>
-            <w:pPr>
-              <w:pStyle w:val="TS"/>
-            </w:pPr>
-          </w:p>
-        </w:tc>
-        <w:tc>
-          <w:tcPr>
-            <w:tcW w:w="1080" w:type="dxa"/>
-          </w:tcPr>
-          <w:p>
-            <w:pPr>
-              <w:pStyle w:val="TS"/>
-            </w:pPr>
-          </w:p>
-        </w:tc>
-        <w:tc>
-          <w:tcPr>
-            <w:tcW w:w="1710" w:type="dxa"/>
-          </w:tcPr>
-          <w:p>
-            <w:pPr>
-              <w:pStyle w:val="TS"/>
-            </w:pPr>
-          </w:p>
-        </w:tc>
-        <w:tc>
-          <w:tcPr>
-            <w:tcW w:w="2155" w:type="dxa"/>
-          </w:tcPr>
-          <w:p>
-            <w:pPr>
-              <w:pStyle w:val="TS"/>
+            <w:tcW w:w="9350" w:type="dxa"/>
+            <w:gridSpan w:val="6"/>
+          </w:tcPr>
+          <w:p>
+            <w:pPr>
+              <w:pStyle w:val="TS"/>
+              <w:rPr>
+                <w:b/>
+                <w:bCs/>
+              </w:rPr>
             </w:pPr>
           </w:p>
         </w:tc>
@@ -5523,9 +5597,11 @@
             <w:pPr>
               <w:pStyle w:val="TS"/>
             </w:pPr>
-            <w:r>
-              <w:t>kappa</w:t>
-            </w:r>
+            <w:proofErr w:type="spellStart"/>
+            <w:r>
+              <w:t>yVA</w:t>
+            </w:r>
+            <w:proofErr w:type="spellEnd"/>
           </w:p>
         </w:tc>
         <w:tc>
@@ -5537,7 +5613,7 @@
               <w:pStyle w:val="TS"/>
             </w:pPr>
             <w:r>
-              <w:t>0.75</w:t>
+              <w:t>0.15</w:t>
             </w:r>
           </w:p>
         </w:tc>
@@ -5550,10 +5626,7 @@
               <w:pStyle w:val="TS"/>
             </w:pPr>
             <w:r>
-              <w:t>0.62</w:t>
-            </w:r>
-            <w:r>
-              <w:t>76</w:t>
+              <w:t>0.1299</w:t>
             </w:r>
           </w:p>
         </w:tc>
@@ -5567,7 +5640,7 @@
               <w:pStyle w:val="TS"/>
             </w:pPr>
             <w:r>
-              <w:t>503.10</w:t>
+              <w:t>509.15</w:t>
             </w:r>
           </w:p>
         </w:tc>
@@ -5581,7 +5654,7 @@
               <w:pStyle w:val="TS"/>
             </w:pPr>
             <w:r>
-              <w:t>249.55</w:t>
+              <w:t>252.58</w:t>
             </w:r>
           </w:p>
         </w:tc>
@@ -5595,7 +5668,7 @@
               <w:pStyle w:val="TS"/>
             </w:pPr>
             <w:r>
-              <w:t>Looks good</w:t>
+              <w:t>Hatch delayed, repro steeper, growth less steep</w:t>
             </w:r>
           </w:p>
         </w:tc>
@@ -5611,7 +5684,7 @@
             </w:pPr>
             <w:proofErr w:type="spellStart"/>
             <w:r>
-              <w:t>sJAm</w:t>
+              <w:t>sJM</w:t>
             </w:r>
             <w:proofErr w:type="spellEnd"/>
           </w:p>
@@ -5625,7 +5698,7 @@
               <w:pStyle w:val="TS"/>
             </w:pPr>
             <w:r>
-              <w:t>0.27</w:t>
+              <w:t>0.015</w:t>
             </w:r>
           </w:p>
         </w:tc>
@@ -5638,10 +5711,7 @@
               <w:pStyle w:val="TS"/>
             </w:pPr>
             <w:r>
-              <w:t>0.31</w:t>
-            </w:r>
-            <w:r>
-              <w:t>86</w:t>
+              <w:t>0.01433</w:t>
             </w:r>
           </w:p>
         </w:tc>
@@ -5653,6 +5723,10 @@
           <w:p>
             <w:pPr>
               <w:pStyle w:val="TS"/>
+              <w:rPr>
+                <w:b/>
+                <w:bCs/>
+              </w:rPr>
             </w:pPr>
           </w:p>
         </w:tc>
@@ -5688,6 +5762,10 @@
           <w:p>
             <w:pPr>
               <w:pStyle w:val="TS"/>
+              <w:rPr>
+                <w:b/>
+                <w:bCs/>
+              </w:rPr>
             </w:pPr>
           </w:p>
         </w:tc>
@@ -5701,9 +5779,11 @@
             <w:pPr>
               <w:pStyle w:val="TS"/>
             </w:pPr>
-            <w:r>
-              <w:t>kappa</w:t>
-            </w:r>
+            <w:proofErr w:type="spellStart"/>
+            <w:r>
+              <w:t>yVA</w:t>
+            </w:r>
+            <w:proofErr w:type="spellEnd"/>
           </w:p>
         </w:tc>
         <w:tc>
@@ -5715,7 +5795,7 @@
               <w:pStyle w:val="TS"/>
             </w:pPr>
             <w:r>
-              <w:t>0.75</w:t>
+              <w:t>0.15</w:t>
             </w:r>
           </w:p>
         </w:tc>
@@ -5728,10 +5808,7 @@
               <w:pStyle w:val="TS"/>
             </w:pPr>
             <w:r>
-              <w:t>0.67</w:t>
-            </w:r>
-            <w:r>
-              <w:t>36</w:t>
+              <w:t>0.1505</w:t>
             </w:r>
           </w:p>
         </w:tc>
@@ -5745,7 +5822,7 @@
               <w:pStyle w:val="TS"/>
             </w:pPr>
             <w:r>
-              <w:t>498.30</w:t>
+              <w:t>529.44</w:t>
             </w:r>
           </w:p>
         </w:tc>
@@ -5759,7 +5836,7 @@
               <w:pStyle w:val="TS"/>
             </w:pPr>
             <w:r>
-              <w:t>247.15</w:t>
+              <w:t>262.72</w:t>
             </w:r>
           </w:p>
         </w:tc>
@@ -5773,7 +5850,7 @@
               <w:pStyle w:val="TS"/>
             </w:pPr>
             <w:r>
-              <w:t>Looks good</w:t>
+              <w:t>Hatch delayed at very end</w:t>
             </w:r>
           </w:p>
         </w:tc>
@@ -5789,7 +5866,7 @@
             </w:pPr>
             <w:proofErr w:type="spellStart"/>
             <w:r>
-              <w:t>sJM</w:t>
+              <w:t>yBA</w:t>
             </w:r>
             <w:proofErr w:type="spellEnd"/>
           </w:p>
@@ -5803,7 +5880,7 @@
               <w:pStyle w:val="TS"/>
             </w:pPr>
             <w:r>
-              <w:t>0.015</w:t>
+              <w:t>0.95</w:t>
             </w:r>
           </w:p>
         </w:tc>
@@ -5816,10 +5893,7 @@
               <w:pStyle w:val="TS"/>
             </w:pPr>
             <w:r>
-              <w:t>0.01</w:t>
-            </w:r>
-            <w:r>
-              <w:t>341</w:t>
+              <w:t>1.000</w:t>
             </w:r>
           </w:p>
         </w:tc>
@@ -5831,6 +5905,10 @@
           <w:p>
             <w:pPr>
               <w:pStyle w:val="TS"/>
+              <w:rPr>
+                <w:b/>
+                <w:bCs/>
+              </w:rPr>
             </w:pPr>
           </w:p>
         </w:tc>
@@ -5866,6 +5944,10 @@
           <w:p>
             <w:pPr>
               <w:pStyle w:val="TS"/>
+              <w:rPr>
+                <w:b/>
+                <w:bCs/>
+              </w:rPr>
             </w:pPr>
           </w:p>
         </w:tc>
@@ -5879,11 +5961,9 @@
             <w:pPr>
               <w:pStyle w:val="TS"/>
             </w:pPr>
-            <w:proofErr w:type="spellStart"/>
-            <w:r>
-              <w:t>sJAm</w:t>
-            </w:r>
-            <w:proofErr w:type="spellEnd"/>
+            <w:r>
+              <w:t>kappa</w:t>
+            </w:r>
           </w:p>
         </w:tc>
         <w:tc>
@@ -5895,7 +5975,7 @@
               <w:pStyle w:val="TS"/>
             </w:pPr>
             <w:r>
-              <w:t>0.27</w:t>
+              <w:t>0.75</w:t>
             </w:r>
           </w:p>
         </w:tc>
@@ -5908,10 +5988,7 @@
               <w:pStyle w:val="TS"/>
             </w:pPr>
             <w:r>
-              <w:t>0.19</w:t>
-            </w:r>
-            <w:r>
-              <w:t>59</w:t>
+              <w:t>0.6741</w:t>
             </w:r>
           </w:p>
         </w:tc>
@@ -5925,7 +6002,7 @@
               <w:pStyle w:val="TS"/>
             </w:pPr>
             <w:r>
-              <w:t>485.98</w:t>
+              <w:t>390.38</w:t>
             </w:r>
           </w:p>
         </w:tc>
@@ -5939,7 +6016,7 @@
               <w:pStyle w:val="TS"/>
             </w:pPr>
             <w:r>
-              <w:t>240.99</w:t>
+              <w:t>193.17</w:t>
             </w:r>
           </w:p>
         </w:tc>
@@ -5953,7 +6030,7 @@
               <w:pStyle w:val="TS"/>
             </w:pPr>
             <w:r>
-              <w:t>Looks good</w:t>
+              <w:t>Repro steeper</w:t>
             </w:r>
           </w:p>
         </w:tc>
@@ -5969,6 +6046,186 @@
             </w:pPr>
             <w:proofErr w:type="spellStart"/>
             <w:r>
+              <w:t>sJAm</w:t>
+            </w:r>
+            <w:proofErr w:type="spellEnd"/>
+          </w:p>
+        </w:tc>
+        <w:tc>
+          <w:tcPr>
+            <w:tcW w:w="1548" w:type="dxa"/>
+          </w:tcPr>
+          <w:p>
+            <w:pPr>
+              <w:pStyle w:val="TS"/>
+            </w:pPr>
+            <w:r>
+              <w:t>0.27</w:t>
+            </w:r>
+          </w:p>
+        </w:tc>
+        <w:tc>
+          <w:tcPr>
+            <w:tcW w:w="1800" w:type="dxa"/>
+          </w:tcPr>
+          <w:p>
+            <w:pPr>
+              <w:pStyle w:val="TS"/>
+            </w:pPr>
+            <w:r>
+              <w:t>0.2990</w:t>
+            </w:r>
+          </w:p>
+        </w:tc>
+        <w:tc>
+          <w:tcPr>
+            <w:tcW w:w="1080" w:type="dxa"/>
+            <w:vMerge/>
+          </w:tcPr>
+          <w:p>
+            <w:pPr>
+              <w:pStyle w:val="TS"/>
+              <w:rPr>
+                <w:b/>
+                <w:bCs/>
+              </w:rPr>
+            </w:pPr>
+          </w:p>
+        </w:tc>
+        <w:tc>
+          <w:tcPr>
+            <w:tcW w:w="1710" w:type="dxa"/>
+            <w:vMerge/>
+          </w:tcPr>
+          <w:p>
+            <w:pPr>
+              <w:pStyle w:val="TS"/>
+            </w:pPr>
+          </w:p>
+        </w:tc>
+        <w:tc>
+          <w:tcPr>
+            <w:tcW w:w="2155" w:type="dxa"/>
+            <w:vMerge/>
+          </w:tcPr>
+          <w:p>
+            <w:pPr>
+              <w:pStyle w:val="TS"/>
+            </w:pPr>
+          </w:p>
+        </w:tc>
+      </w:tr>
+      <w:tr>
+        <w:tc>
+          <w:tcPr>
+            <w:tcW w:w="9350" w:type="dxa"/>
+            <w:gridSpan w:val="6"/>
+          </w:tcPr>
+          <w:p>
+            <w:pPr>
+              <w:pStyle w:val="TS"/>
+              <w:rPr>
+                <w:b/>
+                <w:bCs/>
+              </w:rPr>
+            </w:pPr>
+          </w:p>
+        </w:tc>
+      </w:tr>
+      <w:tr>
+        <w:tc>
+          <w:tcPr>
+            <w:tcW w:w="1057" w:type="dxa"/>
+          </w:tcPr>
+          <w:p>
+            <w:pPr>
+              <w:pStyle w:val="TS"/>
+            </w:pPr>
+            <w:r>
+              <w:t>kappa</w:t>
+            </w:r>
+          </w:p>
+        </w:tc>
+        <w:tc>
+          <w:tcPr>
+            <w:tcW w:w="1548" w:type="dxa"/>
+          </w:tcPr>
+          <w:p>
+            <w:pPr>
+              <w:pStyle w:val="TS"/>
+            </w:pPr>
+            <w:r>
+              <w:t>0.75</w:t>
+            </w:r>
+          </w:p>
+        </w:tc>
+        <w:tc>
+          <w:tcPr>
+            <w:tcW w:w="1800" w:type="dxa"/>
+          </w:tcPr>
+          <w:p>
+            <w:pPr>
+              <w:pStyle w:val="TS"/>
+            </w:pPr>
+            <w:r>
+              <w:t>0.7003</w:t>
+            </w:r>
+          </w:p>
+        </w:tc>
+        <w:tc>
+          <w:tcPr>
+            <w:tcW w:w="1080" w:type="dxa"/>
+            <w:vMerge w:val="restart"/>
+          </w:tcPr>
+          <w:p>
+            <w:pPr>
+              <w:pStyle w:val="TS"/>
+            </w:pPr>
+            <w:r>
+              <w:t>512.28</w:t>
+            </w:r>
+          </w:p>
+        </w:tc>
+        <w:tc>
+          <w:tcPr>
+            <w:tcW w:w="1710" w:type="dxa"/>
+            <w:vMerge w:val="restart"/>
+          </w:tcPr>
+          <w:p>
+            <w:pPr>
+              <w:pStyle w:val="TS"/>
+            </w:pPr>
+            <w:r>
+              <w:t>254.14</w:t>
+            </w:r>
+          </w:p>
+        </w:tc>
+        <w:tc>
+          <w:tcPr>
+            <w:tcW w:w="2155" w:type="dxa"/>
+            <w:vMerge w:val="restart"/>
+          </w:tcPr>
+          <w:p>
+            <w:pPr>
+              <w:pStyle w:val="TS"/>
+            </w:pPr>
+            <w:r>
+              <w:t>Hatch delayed, repro steeper</w:t>
+            </w:r>
+          </w:p>
+        </w:tc>
+      </w:tr>
+      <w:tr>
+        <w:tc>
+          <w:tcPr>
+            <w:tcW w:w="1057" w:type="dxa"/>
+          </w:tcPr>
+          <w:p>
+            <w:pPr>
+              <w:pStyle w:val="TS"/>
+            </w:pPr>
+            <w:proofErr w:type="spellStart"/>
+            <w:r>
               <w:t>sJM</w:t>
             </w:r>
             <w:proofErr w:type="spellEnd"/>
@@ -5996,10 +6253,734 @@
               <w:pStyle w:val="TS"/>
             </w:pPr>
             <w:r>
-              <w:t>0.010</w:t>
-            </w:r>
-            <w:r>
-              <w:t>19</w:t>
+              <w:t>0.01378</w:t>
+            </w:r>
+          </w:p>
+        </w:tc>
+        <w:tc>
+          <w:tcPr>
+            <w:tcW w:w="1080" w:type="dxa"/>
+            <w:vMerge/>
+          </w:tcPr>
+          <w:p>
+            <w:pPr>
+              <w:pStyle w:val="TS"/>
+              <w:rPr>
+                <w:b/>
+                <w:bCs/>
+              </w:rPr>
+            </w:pPr>
+          </w:p>
+        </w:tc>
+        <w:tc>
+          <w:tcPr>
+            <w:tcW w:w="1710" w:type="dxa"/>
+            <w:vMerge/>
+          </w:tcPr>
+          <w:p>
+            <w:pPr>
+              <w:pStyle w:val="TS"/>
+            </w:pPr>
+          </w:p>
+        </w:tc>
+        <w:tc>
+          <w:tcPr>
+            <w:tcW w:w="2155" w:type="dxa"/>
+            <w:vMerge/>
+          </w:tcPr>
+          <w:p>
+            <w:pPr>
+              <w:pStyle w:val="TS"/>
+            </w:pPr>
+          </w:p>
+        </w:tc>
+      </w:tr>
+      <w:tr>
+        <w:tc>
+          <w:tcPr>
+            <w:tcW w:w="9350" w:type="dxa"/>
+            <w:gridSpan w:val="6"/>
+          </w:tcPr>
+          <w:p>
+            <w:pPr>
+              <w:pStyle w:val="TS"/>
+              <w:rPr>
+                <w:b/>
+                <w:bCs/>
+              </w:rPr>
+            </w:pPr>
+          </w:p>
+        </w:tc>
+      </w:tr>
+      <w:tr>
+        <w:tc>
+          <w:tcPr>
+            <w:tcW w:w="1057" w:type="dxa"/>
+          </w:tcPr>
+          <w:p>
+            <w:pPr>
+              <w:pStyle w:val="TS"/>
+            </w:pPr>
+            <w:r>
+              <w:t>kappa</w:t>
+            </w:r>
+          </w:p>
+        </w:tc>
+        <w:tc>
+          <w:tcPr>
+            <w:tcW w:w="1548" w:type="dxa"/>
+          </w:tcPr>
+          <w:p>
+            <w:pPr>
+              <w:pStyle w:val="TS"/>
+            </w:pPr>
+            <w:r>
+              <w:t>0.75</w:t>
+            </w:r>
+          </w:p>
+        </w:tc>
+        <w:tc>
+          <w:tcPr>
+            <w:tcW w:w="1800" w:type="dxa"/>
+          </w:tcPr>
+          <w:p>
+            <w:pPr>
+              <w:pStyle w:val="TS"/>
+            </w:pPr>
+            <w:r>
+              <w:t>0.7506</w:t>
+            </w:r>
+          </w:p>
+        </w:tc>
+        <w:tc>
+          <w:tcPr>
+            <w:tcW w:w="1080" w:type="dxa"/>
+            <w:vMerge w:val="restart"/>
+          </w:tcPr>
+          <w:p>
+            <w:pPr>
+              <w:pStyle w:val="TS"/>
+            </w:pPr>
+            <w:r>
+              <w:t>529.13</w:t>
+            </w:r>
+          </w:p>
+        </w:tc>
+        <w:tc>
+          <w:tcPr>
+            <w:tcW w:w="1710" w:type="dxa"/>
+            <w:vMerge w:val="restart"/>
+          </w:tcPr>
+          <w:p>
+            <w:pPr>
+              <w:pStyle w:val="TS"/>
+            </w:pPr>
+            <w:r>
+              <w:t>262.57</w:t>
+            </w:r>
+          </w:p>
+        </w:tc>
+        <w:tc>
+          <w:tcPr>
+            <w:tcW w:w="2155" w:type="dxa"/>
+            <w:vMerge w:val="restart"/>
+          </w:tcPr>
+          <w:p>
+            <w:pPr>
+              <w:pStyle w:val="TS"/>
+            </w:pPr>
+            <w:r>
+              <w:t>Hatch delayed at end, repro steeper</w:t>
+            </w:r>
+          </w:p>
+        </w:tc>
+      </w:tr>
+      <w:tr>
+        <w:tc>
+          <w:tcPr>
+            <w:tcW w:w="1057" w:type="dxa"/>
+          </w:tcPr>
+          <w:p>
+            <w:pPr>
+              <w:pStyle w:val="TS"/>
+            </w:pPr>
+            <w:proofErr w:type="spellStart"/>
+            <w:r>
+              <w:t>yBA</w:t>
+            </w:r>
+            <w:proofErr w:type="spellEnd"/>
+          </w:p>
+        </w:tc>
+        <w:tc>
+          <w:tcPr>
+            <w:tcW w:w="1548" w:type="dxa"/>
+          </w:tcPr>
+          <w:p>
+            <w:pPr>
+              <w:pStyle w:val="TS"/>
+            </w:pPr>
+            <w:r>
+              <w:t>0.95</w:t>
+            </w:r>
+          </w:p>
+        </w:tc>
+        <w:tc>
+          <w:tcPr>
+            <w:tcW w:w="1800" w:type="dxa"/>
+          </w:tcPr>
+          <w:p>
+            <w:pPr>
+              <w:pStyle w:val="TS"/>
+            </w:pPr>
+            <w:r>
+              <w:t>1.000</w:t>
+            </w:r>
+          </w:p>
+        </w:tc>
+        <w:tc>
+          <w:tcPr>
+            <w:tcW w:w="1080" w:type="dxa"/>
+            <w:vMerge/>
+          </w:tcPr>
+          <w:p>
+            <w:pPr>
+              <w:pStyle w:val="TS"/>
+              <w:rPr>
+                <w:b/>
+                <w:bCs/>
+              </w:rPr>
+            </w:pPr>
+          </w:p>
+        </w:tc>
+        <w:tc>
+          <w:tcPr>
+            <w:tcW w:w="1710" w:type="dxa"/>
+            <w:vMerge/>
+          </w:tcPr>
+          <w:p>
+            <w:pPr>
+              <w:pStyle w:val="TS"/>
+            </w:pPr>
+          </w:p>
+        </w:tc>
+        <w:tc>
+          <w:tcPr>
+            <w:tcW w:w="2155" w:type="dxa"/>
+            <w:vMerge/>
+          </w:tcPr>
+          <w:p>
+            <w:pPr>
+              <w:pStyle w:val="TS"/>
+            </w:pPr>
+          </w:p>
+        </w:tc>
+      </w:tr>
+      <w:tr>
+        <w:tc>
+          <w:tcPr>
+            <w:tcW w:w="9350" w:type="dxa"/>
+            <w:gridSpan w:val="6"/>
+          </w:tcPr>
+          <w:p>
+            <w:pPr>
+              <w:pStyle w:val="TS"/>
+              <w:rPr>
+                <w:b/>
+                <w:bCs/>
+              </w:rPr>
+            </w:pPr>
+          </w:p>
+        </w:tc>
+      </w:tr>
+      <w:tr>
+        <w:tc>
+          <w:tcPr>
+            <w:tcW w:w="1057" w:type="dxa"/>
+          </w:tcPr>
+          <w:p>
+            <w:pPr>
+              <w:pStyle w:val="TS"/>
+            </w:pPr>
+            <w:proofErr w:type="spellStart"/>
+            <w:r>
+              <w:t>sJAm</w:t>
+            </w:r>
+            <w:proofErr w:type="spellEnd"/>
+          </w:p>
+        </w:tc>
+        <w:tc>
+          <w:tcPr>
+            <w:tcW w:w="1548" w:type="dxa"/>
+          </w:tcPr>
+          <w:p>
+            <w:pPr>
+              <w:pStyle w:val="TS"/>
+            </w:pPr>
+            <w:r>
+              <w:t>0.27</w:t>
+            </w:r>
+          </w:p>
+        </w:tc>
+        <w:tc>
+          <w:tcPr>
+            <w:tcW w:w="1800" w:type="dxa"/>
+          </w:tcPr>
+          <w:p>
+            <w:pPr>
+              <w:pStyle w:val="TS"/>
+            </w:pPr>
+            <w:r>
+              <w:t>0.1924</w:t>
+            </w:r>
+          </w:p>
+        </w:tc>
+        <w:tc>
+          <w:tcPr>
+            <w:tcW w:w="1080" w:type="dxa"/>
+            <w:vMerge w:val="restart"/>
+          </w:tcPr>
+          <w:p>
+            <w:pPr>
+              <w:pStyle w:val="TS"/>
+            </w:pPr>
+            <w:r>
+              <w:t>498.08</w:t>
+            </w:r>
+          </w:p>
+        </w:tc>
+        <w:tc>
+          <w:tcPr>
+            <w:tcW w:w="1710" w:type="dxa"/>
+            <w:vMerge w:val="restart"/>
+          </w:tcPr>
+          <w:p>
+            <w:pPr>
+              <w:pStyle w:val="TS"/>
+            </w:pPr>
+            <w:r>
+              <w:t>247.04</w:t>
+            </w:r>
+          </w:p>
+        </w:tc>
+        <w:tc>
+          <w:tcPr>
+            <w:tcW w:w="2155" w:type="dxa"/>
+            <w:vMerge w:val="restart"/>
+          </w:tcPr>
+          <w:p>
+            <w:pPr>
+              <w:pStyle w:val="TS"/>
+            </w:pPr>
+            <w:r>
+              <w:t>Hatch delayed, repro very steep, growth less steep</w:t>
+            </w:r>
+          </w:p>
+        </w:tc>
+      </w:tr>
+      <w:tr>
+        <w:tc>
+          <w:tcPr>
+            <w:tcW w:w="1057" w:type="dxa"/>
+          </w:tcPr>
+          <w:p>
+            <w:pPr>
+              <w:pStyle w:val="TS"/>
+            </w:pPr>
+            <w:proofErr w:type="spellStart"/>
+            <w:r>
+              <w:lastRenderedPageBreak/>
+              <w:t>sJM</w:t>
+            </w:r>
+            <w:proofErr w:type="spellEnd"/>
+          </w:p>
+        </w:tc>
+        <w:tc>
+          <w:tcPr>
+            <w:tcW w:w="1548" w:type="dxa"/>
+          </w:tcPr>
+          <w:p>
+            <w:pPr>
+              <w:pStyle w:val="TS"/>
+            </w:pPr>
+            <w:r>
+              <w:t>0.015</w:t>
+            </w:r>
+          </w:p>
+        </w:tc>
+        <w:tc>
+          <w:tcPr>
+            <w:tcW w:w="1800" w:type="dxa"/>
+          </w:tcPr>
+          <w:p>
+            <w:pPr>
+              <w:pStyle w:val="TS"/>
+            </w:pPr>
+            <w:r>
+              <w:t>0.009166</w:t>
+            </w:r>
+          </w:p>
+        </w:tc>
+        <w:tc>
+          <w:tcPr>
+            <w:tcW w:w="1080" w:type="dxa"/>
+            <w:vMerge/>
+          </w:tcPr>
+          <w:p>
+            <w:pPr>
+              <w:pStyle w:val="TS"/>
+              <w:rPr>
+                <w:b/>
+                <w:bCs/>
+              </w:rPr>
+            </w:pPr>
+          </w:p>
+        </w:tc>
+        <w:tc>
+          <w:tcPr>
+            <w:tcW w:w="1710" w:type="dxa"/>
+            <w:vMerge/>
+          </w:tcPr>
+          <w:p>
+            <w:pPr>
+              <w:pStyle w:val="TS"/>
+            </w:pPr>
+          </w:p>
+        </w:tc>
+        <w:tc>
+          <w:tcPr>
+            <w:tcW w:w="2155" w:type="dxa"/>
+            <w:vMerge/>
+          </w:tcPr>
+          <w:p>
+            <w:pPr>
+              <w:pStyle w:val="TS"/>
+            </w:pPr>
+          </w:p>
+        </w:tc>
+      </w:tr>
+      <w:tr>
+        <w:tc>
+          <w:tcPr>
+            <w:tcW w:w="9350" w:type="dxa"/>
+            <w:gridSpan w:val="6"/>
+          </w:tcPr>
+          <w:p>
+            <w:pPr>
+              <w:pStyle w:val="TS"/>
+              <w:rPr>
+                <w:b/>
+                <w:bCs/>
+              </w:rPr>
+            </w:pPr>
+          </w:p>
+        </w:tc>
+      </w:tr>
+      <w:tr>
+        <w:tc>
+          <w:tcPr>
+            <w:tcW w:w="1057" w:type="dxa"/>
+          </w:tcPr>
+          <w:p>
+            <w:pPr>
+              <w:pStyle w:val="TS"/>
+            </w:pPr>
+            <w:proofErr w:type="spellStart"/>
+            <w:r>
+              <w:t>sJAm</w:t>
+            </w:r>
+            <w:proofErr w:type="spellEnd"/>
+          </w:p>
+        </w:tc>
+        <w:tc>
+          <w:tcPr>
+            <w:tcW w:w="1548" w:type="dxa"/>
+          </w:tcPr>
+          <w:p>
+            <w:pPr>
+              <w:pStyle w:val="TS"/>
+            </w:pPr>
+            <w:r>
+              <w:t>0.27</w:t>
+            </w:r>
+          </w:p>
+        </w:tc>
+        <w:tc>
+          <w:tcPr>
+            <w:tcW w:w="1800" w:type="dxa"/>
+          </w:tcPr>
+          <w:p>
+            <w:pPr>
+              <w:pStyle w:val="TS"/>
+            </w:pPr>
+            <w:r>
+              <w:t>0.2702</w:t>
+            </w:r>
+          </w:p>
+        </w:tc>
+        <w:tc>
+          <w:tcPr>
+            <w:tcW w:w="1080" w:type="dxa"/>
+            <w:vMerge w:val="restart"/>
+          </w:tcPr>
+          <w:p>
+            <w:pPr>
+              <w:pStyle w:val="TS"/>
+            </w:pPr>
+            <w:r>
+              <w:t>528.87</w:t>
+            </w:r>
+          </w:p>
+        </w:tc>
+        <w:tc>
+          <w:tcPr>
+            <w:tcW w:w="1710" w:type="dxa"/>
+            <w:vMerge w:val="restart"/>
+          </w:tcPr>
+          <w:p>
+            <w:pPr>
+              <w:pStyle w:val="TS"/>
+            </w:pPr>
+            <w:r>
+              <w:t>262.44</w:t>
+            </w:r>
+          </w:p>
+        </w:tc>
+        <w:tc>
+          <w:tcPr>
+            <w:tcW w:w="2155" w:type="dxa"/>
+            <w:vMerge w:val="restart"/>
+          </w:tcPr>
+          <w:p>
+            <w:pPr>
+              <w:pStyle w:val="TS"/>
+            </w:pPr>
+            <w:r>
+              <w:t>Hatch delayed at end, repro steeper</w:t>
+            </w:r>
+          </w:p>
+        </w:tc>
+      </w:tr>
+      <w:tr>
+        <w:tc>
+          <w:tcPr>
+            <w:tcW w:w="1057" w:type="dxa"/>
+          </w:tcPr>
+          <w:p>
+            <w:pPr>
+              <w:pStyle w:val="TS"/>
+            </w:pPr>
+            <w:proofErr w:type="spellStart"/>
+            <w:r>
+              <w:t>yBA</w:t>
+            </w:r>
+            <w:proofErr w:type="spellEnd"/>
+          </w:p>
+        </w:tc>
+        <w:tc>
+          <w:tcPr>
+            <w:tcW w:w="1548" w:type="dxa"/>
+          </w:tcPr>
+          <w:p>
+            <w:pPr>
+              <w:pStyle w:val="TS"/>
+            </w:pPr>
+            <w:r>
+              <w:t>0.95</w:t>
+            </w:r>
+          </w:p>
+        </w:tc>
+        <w:tc>
+          <w:tcPr>
+            <w:tcW w:w="1800" w:type="dxa"/>
+          </w:tcPr>
+          <w:p>
+            <w:pPr>
+              <w:pStyle w:val="TS"/>
+            </w:pPr>
+            <w:r>
+              <w:t>1.000</w:t>
+            </w:r>
+          </w:p>
+        </w:tc>
+        <w:tc>
+          <w:tcPr>
+            <w:tcW w:w="1080" w:type="dxa"/>
+            <w:vMerge/>
+          </w:tcPr>
+          <w:p>
+            <w:pPr>
+              <w:pStyle w:val="TS"/>
+              <w:rPr>
+                <w:b/>
+                <w:bCs/>
+              </w:rPr>
+            </w:pPr>
+          </w:p>
+        </w:tc>
+        <w:tc>
+          <w:tcPr>
+            <w:tcW w:w="1710" w:type="dxa"/>
+            <w:vMerge/>
+          </w:tcPr>
+          <w:p>
+            <w:pPr>
+              <w:pStyle w:val="TS"/>
+            </w:pPr>
+          </w:p>
+        </w:tc>
+        <w:tc>
+          <w:tcPr>
+            <w:tcW w:w="2155" w:type="dxa"/>
+            <w:vMerge/>
+          </w:tcPr>
+          <w:p>
+            <w:pPr>
+              <w:pStyle w:val="TS"/>
+            </w:pPr>
+          </w:p>
+        </w:tc>
+      </w:tr>
+      <w:tr>
+        <w:tc>
+          <w:tcPr>
+            <w:tcW w:w="9350" w:type="dxa"/>
+            <w:gridSpan w:val="6"/>
+          </w:tcPr>
+          <w:p>
+            <w:pPr>
+              <w:pStyle w:val="TS"/>
+              <w:rPr>
+                <w:b/>
+                <w:bCs/>
+              </w:rPr>
+            </w:pPr>
+          </w:p>
+        </w:tc>
+      </w:tr>
+      <w:tr>
+        <w:tc>
+          <w:tcPr>
+            <w:tcW w:w="1057" w:type="dxa"/>
+          </w:tcPr>
+          <w:p>
+            <w:pPr>
+              <w:pStyle w:val="TS"/>
+            </w:pPr>
+            <w:proofErr w:type="spellStart"/>
+            <w:r>
+              <w:t>sJM</w:t>
+            </w:r>
+            <w:proofErr w:type="spellEnd"/>
+          </w:p>
+        </w:tc>
+        <w:tc>
+          <w:tcPr>
+            <w:tcW w:w="1548" w:type="dxa"/>
+          </w:tcPr>
+          <w:p>
+            <w:pPr>
+              <w:pStyle w:val="TS"/>
+            </w:pPr>
+            <w:r>
+              <w:t>0.015</w:t>
+            </w:r>
+          </w:p>
+        </w:tc>
+        <w:tc>
+          <w:tcPr>
+            <w:tcW w:w="1800" w:type="dxa"/>
+          </w:tcPr>
+          <w:p>
+            <w:pPr>
+              <w:pStyle w:val="TS"/>
+            </w:pPr>
+            <w:r>
+              <w:t>0.01499</w:t>
+            </w:r>
+          </w:p>
+        </w:tc>
+        <w:tc>
+          <w:tcPr>
+            <w:tcW w:w="1080" w:type="dxa"/>
+            <w:vMerge w:val="restart"/>
+          </w:tcPr>
+          <w:p>
+            <w:pPr>
+              <w:pStyle w:val="TS"/>
+            </w:pPr>
+            <w:r>
+              <w:t>528.83</w:t>
+            </w:r>
+          </w:p>
+        </w:tc>
+        <w:tc>
+          <w:tcPr>
+            <w:tcW w:w="1710" w:type="dxa"/>
+            <w:vMerge w:val="restart"/>
+          </w:tcPr>
+          <w:p>
+            <w:pPr>
+              <w:pStyle w:val="TS"/>
+            </w:pPr>
+            <w:r>
+              <w:t>262.41</w:t>
+            </w:r>
+          </w:p>
+        </w:tc>
+        <w:tc>
+          <w:tcPr>
+            <w:tcW w:w="2155" w:type="dxa"/>
+            <w:vMerge w:val="restart"/>
+          </w:tcPr>
+          <w:p>
+            <w:pPr>
+              <w:pStyle w:val="TS"/>
+            </w:pPr>
+            <w:r>
+              <w:t>Hatch delayed at end, repro steeper</w:t>
+            </w:r>
+          </w:p>
+        </w:tc>
+      </w:tr>
+      <w:tr>
+        <w:tc>
+          <w:tcPr>
+            <w:tcW w:w="1057" w:type="dxa"/>
+          </w:tcPr>
+          <w:p>
+            <w:pPr>
+              <w:pStyle w:val="TS"/>
+            </w:pPr>
+            <w:proofErr w:type="spellStart"/>
+            <w:r>
+              <w:t>yBA</w:t>
+            </w:r>
+            <w:proofErr w:type="spellEnd"/>
+          </w:p>
+        </w:tc>
+        <w:tc>
+          <w:tcPr>
+            <w:tcW w:w="1548" w:type="dxa"/>
+          </w:tcPr>
+          <w:p>
+            <w:pPr>
+              <w:pStyle w:val="TS"/>
+            </w:pPr>
+            <w:r>
+              <w:t>0.95</w:t>
+            </w:r>
+          </w:p>
+        </w:tc>
+        <w:tc>
+          <w:tcPr>
+            <w:tcW w:w="1800" w:type="dxa"/>
+          </w:tcPr>
+          <w:p>
+            <w:pPr>
+              <w:pStyle w:val="TS"/>
+            </w:pPr>
+            <w:r>
+              <w:t>1.000</w:t>
             </w:r>
           </w:p>
         </w:tc>
@@ -6051,24 +7032,514 @@
           <w:numId w:val="3"/>
         </w:numPr>
       </w:pPr>
-      <w:r>
-        <w:t xml:space="preserve">Since fitting for </w:t>
-      </w:r>
+      <w:proofErr w:type="spellStart"/>
+      <w:r>
+        <w:t>sJAm</w:t>
+      </w:r>
+      <w:proofErr w:type="spellEnd"/>
+      <w:r>
+        <w:t xml:space="preserve"> and </w:t>
+      </w:r>
+      <w:proofErr w:type="spellStart"/>
+      <w:r>
+        <w:t>sJM</w:t>
+      </w:r>
+      <w:proofErr w:type="spellEnd"/>
+      <w:r>
+        <w:t xml:space="preserve"> are probably highly correlated and shouldn’t both be fitted for at once. Could be difficult to separate out the contribution of each. </w:t>
+      </w:r>
+    </w:p>
+    <w:p>
+      <w:pPr>
+        <w:pStyle w:val="TS"/>
+      </w:pPr>
+    </w:p>
+    <w:p>
+      <w:pPr>
+        <w:pStyle w:val="TS"/>
+      </w:pPr>
+      <w:r>
+        <w:t>In order of increasing AIC:</w:t>
+      </w:r>
+    </w:p>
+    <w:p>
+      <w:pPr>
+        <w:pStyle w:val="TS"/>
+        <w:numPr>
+          <w:ilvl w:val="0"/>
+          <w:numId w:val="7"/>
+        </w:numPr>
+      </w:pPr>
+      <w:r>
+        <w:t xml:space="preserve">Kappa &amp; </w:t>
+      </w:r>
+      <w:proofErr w:type="spellStart"/>
+      <w:r>
+        <w:t>sJAm</w:t>
+      </w:r>
+      <w:proofErr w:type="spellEnd"/>
+      <w:r>
+        <w:t xml:space="preserve"> – 390.38</w:t>
+      </w:r>
+    </w:p>
+    <w:p>
+      <w:pPr>
+        <w:pStyle w:val="TS"/>
+        <w:numPr>
+          <w:ilvl w:val="0"/>
+          <w:numId w:val="7"/>
+        </w:numPr>
+      </w:pPr>
       <w:proofErr w:type="spellStart"/>
       <w:r>
         <w:t>fB</w:t>
       </w:r>
       <w:proofErr w:type="spellEnd"/>
       <w:r>
-        <w:t xml:space="preserve"> always results in an unrealistic fit (time to hatching takes way too long, maybe could be improved if include data), here are the best fits not including </w:t>
-      </w:r>
+        <w:t xml:space="preserve"> &amp; </w:t>
+      </w:r>
+      <w:proofErr w:type="spellStart"/>
+      <w:r>
+        <w:t>sJM</w:t>
+      </w:r>
+      <w:proofErr w:type="spellEnd"/>
+      <w:r>
+        <w:t xml:space="preserve"> – 407.40</w:t>
+      </w:r>
+    </w:p>
+    <w:p>
+      <w:pPr>
+        <w:pStyle w:val="TS"/>
+        <w:numPr>
+          <w:ilvl w:val="0"/>
+          <w:numId w:val="7"/>
+        </w:numPr>
+      </w:pPr>
       <w:proofErr w:type="spellStart"/>
       <w:r>
         <w:t>fB</w:t>
       </w:r>
       <w:proofErr w:type="spellEnd"/>
       <w:r>
-        <w:t>:</w:t>
+        <w:t xml:space="preserve"> &amp; kappa – 413.42</w:t>
+      </w:r>
+    </w:p>
+    <w:p>
+      <w:pPr>
+        <w:pStyle w:val="TS"/>
+        <w:numPr>
+          <w:ilvl w:val="0"/>
+          <w:numId w:val="7"/>
+        </w:numPr>
+      </w:pPr>
+      <w:proofErr w:type="spellStart"/>
+      <w:r>
+        <w:t>fB</w:t>
+      </w:r>
+      <w:proofErr w:type="spellEnd"/>
+      <w:r>
+        <w:t xml:space="preserve"> &amp; </w:t>
+      </w:r>
+      <w:proofErr w:type="spellStart"/>
+      <w:r>
+        <w:t>sJAm</w:t>
+      </w:r>
+      <w:proofErr w:type="spellEnd"/>
+      <w:r>
+        <w:t xml:space="preserve"> – 413.91</w:t>
+      </w:r>
+    </w:p>
+    <w:p>
+      <w:pPr>
+        <w:pStyle w:val="TS"/>
+        <w:numPr>
+          <w:ilvl w:val="0"/>
+          <w:numId w:val="7"/>
+        </w:numPr>
+      </w:pPr>
+      <w:proofErr w:type="spellStart"/>
+      <w:r>
+        <w:t>fB</w:t>
+      </w:r>
+      <w:proofErr w:type="spellEnd"/>
+      <w:r>
+        <w:t xml:space="preserve"> &amp; </w:t>
+      </w:r>
+      <w:proofErr w:type="spellStart"/>
+      <w:r>
+        <w:t>yBA</w:t>
+      </w:r>
+      <w:proofErr w:type="spellEnd"/>
+      <w:r>
+        <w:t xml:space="preserve"> – 417.53</w:t>
+      </w:r>
+    </w:p>
+    <w:p>
+      <w:pPr>
+        <w:pStyle w:val="TS"/>
+        <w:numPr>
+          <w:ilvl w:val="0"/>
+          <w:numId w:val="7"/>
+        </w:numPr>
+      </w:pPr>
+      <w:proofErr w:type="spellStart"/>
+      <w:r>
+        <w:t>fB</w:t>
+      </w:r>
+      <w:proofErr w:type="spellEnd"/>
+      <w:r>
+        <w:t xml:space="preserve"> &amp; </w:t>
+      </w:r>
+      <w:proofErr w:type="spellStart"/>
+      <w:r>
+        <w:t>yVA</w:t>
+      </w:r>
+      <w:proofErr w:type="spellEnd"/>
+      <w:r>
+        <w:t xml:space="preserve"> – 418.80</w:t>
+      </w:r>
+    </w:p>
+    <w:p>
+      <w:pPr>
+        <w:pStyle w:val="TS"/>
+        <w:numPr>
+          <w:ilvl w:val="0"/>
+          <w:numId w:val="7"/>
+        </w:numPr>
+      </w:pPr>
+      <w:proofErr w:type="spellStart"/>
+      <w:r>
+        <w:t>sJAm</w:t>
+      </w:r>
+      <w:proofErr w:type="spellEnd"/>
+      <w:r>
+        <w:t xml:space="preserve"> &amp; </w:t>
+      </w:r>
+      <w:proofErr w:type="spellStart"/>
+      <w:r>
+        <w:t>sJM</w:t>
+      </w:r>
+      <w:proofErr w:type="spellEnd"/>
+      <w:r>
+        <w:t xml:space="preserve"> – 498.08</w:t>
+      </w:r>
+    </w:p>
+    <w:p>
+      <w:pPr>
+        <w:pStyle w:val="TS"/>
+        <w:numPr>
+          <w:ilvl w:val="0"/>
+          <w:numId w:val="7"/>
+        </w:numPr>
+      </w:pPr>
+      <w:proofErr w:type="spellStart"/>
+      <w:r>
+        <w:t>yVA</w:t>
+      </w:r>
+      <w:proofErr w:type="spellEnd"/>
+      <w:r>
+        <w:t xml:space="preserve"> &amp; kappa – 502.17</w:t>
+      </w:r>
+    </w:p>
+    <w:p>
+      <w:pPr>
+        <w:pStyle w:val="TS"/>
+        <w:numPr>
+          <w:ilvl w:val="0"/>
+          <w:numId w:val="7"/>
+        </w:numPr>
+      </w:pPr>
+      <w:proofErr w:type="spellStart"/>
+      <w:r>
+        <w:t>yVA</w:t>
+      </w:r>
+      <w:proofErr w:type="spellEnd"/>
+      <w:r>
+        <w:t xml:space="preserve"> &amp; </w:t>
+      </w:r>
+      <w:proofErr w:type="spellStart"/>
+      <w:r>
+        <w:t>sJM</w:t>
+      </w:r>
+      <w:proofErr w:type="spellEnd"/>
+      <w:r>
+        <w:t xml:space="preserve"> – 509.15</w:t>
+      </w:r>
+    </w:p>
+    <w:p>
+      <w:pPr>
+        <w:pStyle w:val="TS"/>
+        <w:numPr>
+          <w:ilvl w:val="0"/>
+          <w:numId w:val="7"/>
+        </w:numPr>
+      </w:pPr>
+      <w:proofErr w:type="spellStart"/>
+      <w:r>
+        <w:t>yVA</w:t>
+      </w:r>
+      <w:proofErr w:type="spellEnd"/>
+      <w:r>
+        <w:t xml:space="preserve"> &amp; </w:t>
+      </w:r>
+      <w:proofErr w:type="spellStart"/>
+      <w:r>
+        <w:t>sJAm</w:t>
+      </w:r>
+      <w:proofErr w:type="spellEnd"/>
+      <w:r>
+        <w:t xml:space="preserve"> – 509.65</w:t>
+      </w:r>
+    </w:p>
+    <w:p>
+      <w:pPr>
+        <w:pStyle w:val="TS"/>
+        <w:numPr>
+          <w:ilvl w:val="0"/>
+          <w:numId w:val="7"/>
+        </w:numPr>
+      </w:pPr>
+      <w:r>
+        <w:t xml:space="preserve">kappa &amp; </w:t>
+      </w:r>
+      <w:proofErr w:type="spellStart"/>
+      <w:r>
+        <w:t>sJM</w:t>
+      </w:r>
+      <w:proofErr w:type="spellEnd"/>
+      <w:r>
+        <w:t xml:space="preserve"> – 512.28</w:t>
+      </w:r>
+    </w:p>
+    <w:p>
+      <w:pPr>
+        <w:pStyle w:val="TS"/>
+        <w:numPr>
+          <w:ilvl w:val="0"/>
+          <w:numId w:val="7"/>
+        </w:numPr>
+      </w:pPr>
+      <w:proofErr w:type="spellStart"/>
+      <w:r>
+        <w:t>sJM</w:t>
+      </w:r>
+      <w:proofErr w:type="spellEnd"/>
+      <w:r>
+        <w:t xml:space="preserve"> &amp; </w:t>
+      </w:r>
+      <w:proofErr w:type="spellStart"/>
+      <w:r>
+        <w:t>yBA</w:t>
+      </w:r>
+      <w:proofErr w:type="spellEnd"/>
+      <w:r>
+        <w:t xml:space="preserve"> – 528.83</w:t>
+      </w:r>
+    </w:p>
+    <w:p>
+      <w:pPr>
+        <w:pStyle w:val="TS"/>
+        <w:numPr>
+          <w:ilvl w:val="0"/>
+          <w:numId w:val="7"/>
+        </w:numPr>
+      </w:pPr>
+      <w:proofErr w:type="spellStart"/>
+      <w:r>
+        <w:t>sJAm</w:t>
+      </w:r>
+      <w:proofErr w:type="spellEnd"/>
+      <w:r>
+        <w:t xml:space="preserve"> &amp; </w:t>
+      </w:r>
+      <w:proofErr w:type="spellStart"/>
+      <w:r>
+        <w:t>yBA</w:t>
+      </w:r>
+      <w:proofErr w:type="spellEnd"/>
+      <w:r>
+        <w:t xml:space="preserve"> – 528.87</w:t>
+      </w:r>
+    </w:p>
+    <w:p>
+      <w:pPr>
+        <w:pStyle w:val="TS"/>
+        <w:numPr>
+          <w:ilvl w:val="0"/>
+          <w:numId w:val="7"/>
+        </w:numPr>
+      </w:pPr>
+      <w:r>
+        <w:t xml:space="preserve">kappa &amp; </w:t>
+      </w:r>
+      <w:proofErr w:type="spellStart"/>
+      <w:r>
+        <w:t>yBA</w:t>
+      </w:r>
+      <w:proofErr w:type="spellEnd"/>
+      <w:r>
+        <w:t xml:space="preserve"> – 529.13</w:t>
+      </w:r>
+    </w:p>
+    <w:p>
+      <w:pPr>
+        <w:pStyle w:val="TS"/>
+        <w:numPr>
+          <w:ilvl w:val="0"/>
+          <w:numId w:val="7"/>
+        </w:numPr>
+      </w:pPr>
+      <w:proofErr w:type="spellStart"/>
+      <w:r>
+        <w:t>yVA</w:t>
+      </w:r>
+      <w:proofErr w:type="spellEnd"/>
+      <w:r>
+        <w:t xml:space="preserve"> &amp; </w:t>
+      </w:r>
+      <w:proofErr w:type="spellStart"/>
+      <w:r>
+        <w:t>yBA</w:t>
+      </w:r>
+      <w:proofErr w:type="spellEnd"/>
+      <w:r>
+        <w:t xml:space="preserve"> – 529.44</w:t>
+      </w:r>
+    </w:p>
+    <w:p>
+      <w:pPr>
+        <w:pStyle w:val="TS"/>
+      </w:pPr>
+    </w:p>
+    <w:p>
+      <w:pPr>
+        <w:pStyle w:val="TS"/>
+      </w:pPr>
+    </w:p>
+    <w:p>
+      <w:pPr>
+        <w:pStyle w:val="TS"/>
+      </w:pPr>
+      <w:r>
+        <w:t>If you average the AIC of all the pairs for each parameter:</w:t>
+      </w:r>
+    </w:p>
+    <w:p>
+      <w:pPr>
+        <w:pStyle w:val="TS"/>
+      </w:pPr>
+      <w:r>
+        <w:t>kappa: 390.38, 413.42, 502.17, 512.28, 529.13; average=469.476</w:t>
+      </w:r>
+    </w:p>
+    <w:p>
+      <w:pPr>
+        <w:pStyle w:val="TS"/>
+      </w:pPr>
+      <w:proofErr w:type="spellStart"/>
+      <w:r>
+        <w:t>sJAm</w:t>
+      </w:r>
+      <w:proofErr w:type="spellEnd"/>
+      <w:r>
+        <w:t>: 390.38, 413.91, 498.08, 509.65, 528.87; average=468.178</w:t>
+      </w:r>
+    </w:p>
+    <w:p>
+      <w:pPr>
+        <w:pStyle w:val="TS"/>
+      </w:pPr>
+      <w:proofErr w:type="spellStart"/>
+      <w:r>
+        <w:t>fB</w:t>
+      </w:r>
+      <w:proofErr w:type="spellEnd"/>
+      <w:r>
+        <w:t>: 407.40, 413.42, 413.91, 417.53, 418.80; average=414.212</w:t>
+      </w:r>
+    </w:p>
+    <w:p>
+      <w:pPr>
+        <w:pStyle w:val="TS"/>
+      </w:pPr>
+      <w:proofErr w:type="spellStart"/>
+      <w:r>
+        <w:t>sJM</w:t>
+      </w:r>
+      <w:proofErr w:type="spellEnd"/>
+      <w:r>
+        <w:t>: 407.40, 498.08, 509.15, 512.28, 528.83; average=491.148</w:t>
+      </w:r>
+    </w:p>
+    <w:p>
+      <w:pPr>
+        <w:pStyle w:val="TS"/>
+      </w:pPr>
+      <w:proofErr w:type="spellStart"/>
+      <w:r>
+        <w:t>yBA</w:t>
+      </w:r>
+      <w:proofErr w:type="spellEnd"/>
+      <w:r>
+        <w:t>: 417.53, 528.83, 528.87, 529.13, 529.44; average=506.76</w:t>
+      </w:r>
+    </w:p>
+    <w:p>
+      <w:pPr>
+        <w:pStyle w:val="TS"/>
+      </w:pPr>
+      <w:proofErr w:type="spellStart"/>
+      <w:r>
+        <w:t>yVA</w:t>
+      </w:r>
+      <w:proofErr w:type="spellEnd"/>
+      <w:r>
+        <w:t>: 418.80, 502.17, 509.15, 509.65, 529.44; average=493.842</w:t>
+      </w:r>
+    </w:p>
+    <w:p>
+      <w:pPr>
+        <w:pStyle w:val="TS"/>
+      </w:pPr>
+    </w:p>
+    <w:p>
+      <w:pPr>
+        <w:pStyle w:val="TS"/>
+      </w:pPr>
+    </w:p>
+    <w:p>
+      <w:pPr>
+        <w:pStyle w:val="TS"/>
+        <w:numPr>
+          <w:ilvl w:val="0"/>
+          <w:numId w:val="3"/>
+        </w:numPr>
+      </w:pPr>
+      <w:proofErr w:type="gramStart"/>
+      <w:r>
+        <w:t>All of</w:t>
+      </w:r>
+      <w:proofErr w:type="gramEnd"/>
+      <w:r>
+        <w:t xml:space="preserve"> these reduced AIC a lot (~30</w:t>
+      </w:r>
+      <w:r>
+        <w:t>-100</w:t>
+      </w:r>
+      <w:r>
+        <w:t xml:space="preserve">) from when only one parameter was fitted, despite the penalty AIC uses for additional parameters. </w:t>
+      </w:r>
+    </w:p>
+    <w:p>
+      <w:pPr>
+        <w:pStyle w:val="TS"/>
+        <w:numPr>
+          <w:ilvl w:val="0"/>
+          <w:numId w:val="3"/>
+        </w:numPr>
+      </w:pPr>
+      <w:r>
+        <w:t xml:space="preserve">Next step is to fit with the following combinations of 3: </w:t>
       </w:r>
     </w:p>
     <w:p>
@@ -6085,13 +7556,19 @@
       </w:r>
       <w:proofErr w:type="spellEnd"/>
       <w:r>
-        <w:t xml:space="preserve"> &amp; </w:t>
-      </w:r>
-      <w:proofErr w:type="spellStart"/>
-      <w:r>
-        <w:t>sJM</w:t>
-      </w:r>
-      <w:proofErr w:type="spellEnd"/>
+        <w:t xml:space="preserve">, </w:t>
+      </w:r>
+      <w:proofErr w:type="spellStart"/>
+      <w:r>
+        <w:t>fB</w:t>
+      </w:r>
+      <w:proofErr w:type="spellEnd"/>
+      <w:r>
+        <w:t xml:space="preserve">, </w:t>
+      </w:r>
+      <w:r>
+        <w:t>kappa</w:t>
+      </w:r>
     </w:p>
     <w:p>
       <w:pPr>
@@ -6103,12 +7580,31 @@
       </w:pPr>
       <w:proofErr w:type="spellStart"/>
       <w:r>
+        <w:t>sJAm</w:t>
+      </w:r>
+      <w:proofErr w:type="spellEnd"/>
+      <w:r>
+        <w:t>,</w:t>
+      </w:r>
+      <w:r>
+        <w:t xml:space="preserve"> </w:t>
+      </w:r>
+      <w:proofErr w:type="spellStart"/>
+      <w:r>
+        <w:t>fB</w:t>
+      </w:r>
+      <w:proofErr w:type="spellEnd"/>
+      <w:r>
+        <w:t>,</w:t>
+      </w:r>
+      <w:r>
+        <w:t xml:space="preserve"> </w:t>
+      </w:r>
+      <w:proofErr w:type="spellStart"/>
+      <w:r>
         <w:t>yVA</w:t>
       </w:r>
       <w:proofErr w:type="spellEnd"/>
-      <w:r>
-        <w:t xml:space="preserve"> &amp; kappa</w:t>
-      </w:r>
     </w:p>
     <w:p>
       <w:pPr>
@@ -6120,17 +7616,24 @@
       </w:pPr>
       <w:proofErr w:type="spellStart"/>
       <w:r>
+        <w:lastRenderedPageBreak/>
+        <w:t>s</w:t>
+      </w:r>
+      <w:r>
+        <w:t>JAm</w:t>
+      </w:r>
+      <w:proofErr w:type="spellEnd"/>
+      <w:r>
+        <w:t xml:space="preserve">, </w:t>
+      </w:r>
+      <w:proofErr w:type="spellStart"/>
+      <w:r>
         <w:t>yVA</w:t>
       </w:r>
       <w:proofErr w:type="spellEnd"/>
       <w:r>
-        <w:t xml:space="preserve"> &amp; </w:t>
-      </w:r>
-      <w:proofErr w:type="spellStart"/>
-      <w:r>
-        <w:t>sJM</w:t>
-      </w:r>
-      <w:proofErr w:type="spellEnd"/>
+        <w:t>, kappa</w:t>
+      </w:r>
     </w:p>
     <w:p>
       <w:pPr>
@@ -6142,152 +7645,25 @@
       </w:pPr>
       <w:proofErr w:type="spellStart"/>
       <w:r>
+        <w:t>fB</w:t>
+      </w:r>
+      <w:proofErr w:type="spellEnd"/>
+      <w:r>
+        <w:t xml:space="preserve">, </w:t>
+      </w:r>
+      <w:proofErr w:type="spellStart"/>
+      <w:r>
         <w:t>yVA</w:t>
       </w:r>
       <w:proofErr w:type="spellEnd"/>
       <w:r>
-        <w:t xml:space="preserve"> &amp; </w:t>
-      </w:r>
-      <w:proofErr w:type="spellStart"/>
-      <w:r>
-        <w:t>sJAm</w:t>
-      </w:r>
-      <w:proofErr w:type="spellEnd"/>
-    </w:p>
-    <w:p>
-      <w:pPr>
-        <w:pStyle w:val="TS"/>
-        <w:numPr>
-          <w:ilvl w:val="0"/>
-          <w:numId w:val="3"/>
-        </w:numPr>
-      </w:pPr>
-      <w:proofErr w:type="gramStart"/>
-      <w:r>
-        <w:t>All of</w:t>
-      </w:r>
-      <w:proofErr w:type="gramEnd"/>
-      <w:r>
-        <w:t xml:space="preserve"> these reduced AIC a lot (~30) from when only one parameter was fitted, despite the penalty AIC uses for additional parameters. </w:t>
-      </w:r>
-    </w:p>
-    <w:p>
-      <w:pPr>
-        <w:pStyle w:val="TS"/>
-        <w:numPr>
-          <w:ilvl w:val="0"/>
-          <w:numId w:val="3"/>
-        </w:numPr>
-      </w:pPr>
-      <w:r>
-        <w:t xml:space="preserve">Next step is to fit with the following combinations of 3: </w:t>
-      </w:r>
-    </w:p>
-    <w:p>
-      <w:pPr>
-        <w:pStyle w:val="TS"/>
-        <w:numPr>
-          <w:ilvl w:val="1"/>
-          <w:numId w:val="3"/>
-        </w:numPr>
-      </w:pPr>
-      <w:proofErr w:type="spellStart"/>
-      <w:r>
-        <w:t>sJAm</w:t>
-      </w:r>
-      <w:proofErr w:type="spellEnd"/>
-      <w:r>
-        <w:t xml:space="preserve">, </w:t>
-      </w:r>
-      <w:proofErr w:type="spellStart"/>
-      <w:r>
-        <w:t>sJM</w:t>
-      </w:r>
-      <w:proofErr w:type="spellEnd"/>
-      <w:r>
-        <w:t xml:space="preserve">, </w:t>
-      </w:r>
-      <w:proofErr w:type="spellStart"/>
-      <w:r>
-        <w:t>yVA</w:t>
-      </w:r>
-      <w:proofErr w:type="spellEnd"/>
-    </w:p>
-    <w:p>
-      <w:pPr>
-        <w:pStyle w:val="TS"/>
-        <w:numPr>
-          <w:ilvl w:val="1"/>
-          <w:numId w:val="3"/>
-        </w:numPr>
-      </w:pPr>
-      <w:proofErr w:type="spellStart"/>
-      <w:r>
-        <w:lastRenderedPageBreak/>
-        <w:t>sJAm</w:t>
-      </w:r>
-      <w:proofErr w:type="spellEnd"/>
-      <w:r>
-        <w:t xml:space="preserve">, </w:t>
-      </w:r>
-      <w:proofErr w:type="spellStart"/>
-      <w:r>
-        <w:t>yVA</w:t>
-      </w:r>
-      <w:proofErr w:type="spellEnd"/>
-      <w:r>
         <w:t>, kappa</w:t>
       </w:r>
     </w:p>
     <w:p>
       <w:pPr>
         <w:pStyle w:val="TS"/>
-        <w:numPr>
-          <w:ilvl w:val="1"/>
-          <w:numId w:val="3"/>
-        </w:numPr>
-      </w:pPr>
-      <w:proofErr w:type="spellStart"/>
-      <w:r>
-        <w:t>sJM</w:t>
-      </w:r>
-      <w:proofErr w:type="spellEnd"/>
-      <w:r>
-        <w:t xml:space="preserve">, </w:t>
-      </w:r>
-      <w:proofErr w:type="spellStart"/>
-      <w:r>
-        <w:t>yVA</w:t>
-      </w:r>
-      <w:proofErr w:type="spellEnd"/>
-      <w:r>
-        <w:t>, kappa</w:t>
-      </w:r>
-    </w:p>
-    <w:p>
-      <w:pPr>
-        <w:pStyle w:val="TS"/>
-        <w:numPr>
-          <w:ilvl w:val="1"/>
-          <w:numId w:val="3"/>
-        </w:numPr>
-      </w:pPr>
-      <w:proofErr w:type="spellStart"/>
-      <w:r>
-        <w:t>sJAm</w:t>
-      </w:r>
-      <w:proofErr w:type="spellEnd"/>
-      <w:r>
-        <w:t xml:space="preserve">, </w:t>
-      </w:r>
-      <w:proofErr w:type="spellStart"/>
-      <w:r>
-        <w:t>sJM</w:t>
-      </w:r>
-      <w:proofErr w:type="spellEnd"/>
-      <w:r>
-        <w:t>, kappa</w:t>
-      </w:r>
+      </w:pPr>
     </w:p>
     <w:p>
       <w:pPr>
@@ -6476,7 +7852,7 @@
               <w:pStyle w:val="TS"/>
             </w:pPr>
             <w:r>
-              <w:t>0.08945</w:t>
+              <w:t>0.2720</w:t>
             </w:r>
           </w:p>
         </w:tc>
@@ -6490,7 +7866,7 @@
               <w:pStyle w:val="TS"/>
             </w:pPr>
             <w:r>
-              <w:t>458.00</w:t>
+              <w:t>408.90</w:t>
             </w:r>
           </w:p>
         </w:tc>
@@ -6504,7 +7880,7 @@
               <w:pStyle w:val="TS"/>
             </w:pPr>
             <w:r>
-              <w:t>226.00</w:t>
+              <w:t>201.45</w:t>
             </w:r>
           </w:p>
         </w:tc>
@@ -6518,7 +7894,15 @@
               <w:pStyle w:val="TS"/>
             </w:pPr>
             <w:r>
-              <w:t>These are very far off from initial; length increasing too much maybe.</w:t>
+              <w:t xml:space="preserve">Looks </w:t>
+            </w:r>
+            <w:proofErr w:type="gramStart"/>
+            <w:r>
+              <w:t>similar to</w:t>
+            </w:r>
+            <w:proofErr w:type="gramEnd"/>
+            <w:r>
+              <w:t xml:space="preserve"> original, good fit</w:t>
             </w:r>
           </w:p>
         </w:tc>
@@ -6534,7 +7918,7 @@
             </w:pPr>
             <w:proofErr w:type="spellStart"/>
             <w:r>
-              <w:t>sJM</w:t>
+              <w:t>fB</w:t>
             </w:r>
             <w:proofErr w:type="spellEnd"/>
           </w:p>
@@ -6548,7 +7932,7 @@
               <w:pStyle w:val="TS"/>
             </w:pPr>
             <w:r>
-              <w:t>0.015</w:t>
+              <w:t>0.9</w:t>
             </w:r>
           </w:p>
         </w:tc>
@@ -6561,7 +7945,7 @@
               <w:pStyle w:val="TS"/>
             </w:pPr>
             <w:r>
-              <w:t>0.003931</w:t>
+              <w:t>0.9253</w:t>
             </w:r>
           </w:p>
         </w:tc>
@@ -6608,11 +7992,9 @@
             <w:pPr>
               <w:pStyle w:val="TS"/>
             </w:pPr>
-            <w:proofErr w:type="spellStart"/>
-            <w:r>
-              <w:t>yVA</w:t>
-            </w:r>
-            <w:proofErr w:type="spellEnd"/>
+            <w:r>
+              <w:t>kappa</w:t>
+            </w:r>
           </w:p>
         </w:tc>
         <w:tc>
@@ -6624,7 +8006,7 @@
               <w:pStyle w:val="TS"/>
             </w:pPr>
             <w:r>
-              <w:t>0.2</w:t>
+              <w:t>0.75</w:t>
             </w:r>
           </w:p>
         </w:tc>
@@ -6637,7 +8019,7 @@
               <w:pStyle w:val="TS"/>
             </w:pPr>
             <w:r>
-              <w:t>0.3332</w:t>
+              <w:t>0.7455</w:t>
             </w:r>
           </w:p>
         </w:tc>
@@ -6726,7 +8108,7 @@
               <w:pStyle w:val="TS"/>
             </w:pPr>
             <w:r>
-              <w:t>0.2834</w:t>
+              <w:t>0.2931</w:t>
             </w:r>
           </w:p>
         </w:tc>
@@ -6740,7 +8122,7 @@
               <w:pStyle w:val="TS"/>
             </w:pPr>
             <w:r>
-              <w:t>457.62</w:t>
+              <w:t>393.00</w:t>
             </w:r>
           </w:p>
         </w:tc>
@@ -6754,7 +8136,7 @@
               <w:pStyle w:val="TS"/>
             </w:pPr>
             <w:r>
-              <w:t>225.81</w:t>
+              <w:t>193.50</w:t>
             </w:r>
           </w:p>
         </w:tc>
@@ -6768,7 +8150,7 @@
               <w:pStyle w:val="TS"/>
             </w:pPr>
             <w:r>
-              <w:t xml:space="preserve">Length increases too much maybe, doesn’t plateau. </w:t>
+              <w:t>Repro steeper but not unrealistic</w:t>
             </w:r>
           </w:p>
         </w:tc>
@@ -6798,7 +8180,7 @@
               <w:pStyle w:val="TS"/>
             </w:pPr>
             <w:r>
-              <w:t>0.2</w:t>
+              <w:t>0.15</w:t>
             </w:r>
           </w:p>
         </w:tc>
@@ -6811,7 +8193,7 @@
               <w:pStyle w:val="TS"/>
             </w:pPr>
             <w:r>
-              <w:t>0.08216</w:t>
+              <w:t>0.1518</w:t>
             </w:r>
           </w:p>
         </w:tc>
@@ -6885,7 +8267,7 @@
               <w:pStyle w:val="TS"/>
             </w:pPr>
             <w:r>
-              <w:t>0.9260</w:t>
+              <w:t>0.6864</w:t>
             </w:r>
           </w:p>
         </w:tc>
@@ -6947,7 +8329,7 @@
             </w:pPr>
             <w:proofErr w:type="spellStart"/>
             <w:r>
-              <w:t>sJM</w:t>
+              <w:t>fB</w:t>
             </w:r>
             <w:proofErr w:type="spellEnd"/>
           </w:p>
@@ -6961,7 +8343,7 @@
               <w:pStyle w:val="TS"/>
             </w:pPr>
             <w:r>
-              <w:t>0.015</w:t>
+              <w:t>0.9</w:t>
             </w:r>
           </w:p>
         </w:tc>
@@ -6974,7 +8356,7 @@
               <w:pStyle w:val="TS"/>
             </w:pPr>
             <w:r>
-              <w:t>0.01468</w:t>
+              <w:t>0.9589</w:t>
             </w:r>
           </w:p>
         </w:tc>
@@ -6988,7 +8370,7 @@
               <w:pStyle w:val="TS"/>
             </w:pPr>
             <w:r>
-              <w:t>463.33</w:t>
+              <w:t>390.22</w:t>
             </w:r>
           </w:p>
         </w:tc>
@@ -7002,7 +8384,7 @@
               <w:pStyle w:val="TS"/>
             </w:pPr>
             <w:r>
-              <w:t>228.67</w:t>
+              <w:t>192.11</w:t>
             </w:r>
           </w:p>
         </w:tc>
@@ -7016,7 +8398,15 @@
               <w:pStyle w:val="TS"/>
             </w:pPr>
             <w:r>
-              <w:t>Length keeps increasing, doesn’t plateau.</w:t>
+              <w:t xml:space="preserve">Looks </w:t>
+            </w:r>
+            <w:proofErr w:type="gramStart"/>
+            <w:r>
+              <w:t>similar to</w:t>
+            </w:r>
+            <w:proofErr w:type="gramEnd"/>
+            <w:r>
+              <w:t xml:space="preserve"> original, repro slightly steeper</w:t>
             </w:r>
           </w:p>
         </w:tc>
@@ -7046,7 +8436,7 @@
               <w:pStyle w:val="TS"/>
             </w:pPr>
             <w:r>
-              <w:t>0.2</w:t>
+              <w:t>0.15</w:t>
             </w:r>
           </w:p>
         </w:tc>
@@ -7059,7 +8449,7 @@
               <w:pStyle w:val="TS"/>
             </w:pPr>
             <w:r>
-              <w:t>0.09255</w:t>
+              <w:t>0.1404</w:t>
             </w:r>
           </w:p>
         </w:tc>
@@ -7133,7 +8523,7 @@
               <w:pStyle w:val="TS"/>
             </w:pPr>
             <w:r>
-              <w:t>0.9069</w:t>
+              <w:t>0.7622</w:t>
             </w:r>
           </w:p>
         </w:tc>
@@ -7222,7 +8612,7 @@
               <w:pStyle w:val="TS"/>
             </w:pPr>
             <w:r>
-              <w:t>0.1321</w:t>
+              <w:t>0.2714</w:t>
             </w:r>
           </w:p>
         </w:tc>
@@ -7236,7 +8626,7 @@
               <w:pStyle w:val="TS"/>
             </w:pPr>
             <w:r>
-              <w:t>457.44</w:t>
+              <w:t>410.29</w:t>
             </w:r>
           </w:p>
         </w:tc>
@@ -7250,7 +8640,7 @@
               <w:pStyle w:val="TS"/>
             </w:pPr>
             <w:r>
-              <w:t>225.72</w:t>
+              <w:t>202.14</w:t>
             </w:r>
           </w:p>
         </w:tc>
@@ -7264,18 +8654,7 @@
               <w:pStyle w:val="TS"/>
             </w:pPr>
             <w:r>
-              <w:t>Pretty</w:t>
-            </w:r>
-            <w:r>
-              <w:t xml:space="preserve"> far off from initial </w:t>
-            </w:r>
-            <w:proofErr w:type="gramStart"/>
-            <w:r>
-              <w:t>parameters;</w:t>
-            </w:r>
-            <w:proofErr w:type="gramEnd"/>
-            <w:r>
-              <w:t xml:space="preserve"> length doesn’t plateau.</w:t>
+              <w:t>Looks very similar to first combo and original</w:t>
             </w:r>
           </w:p>
         </w:tc>
@@ -7291,7 +8670,7 @@
             </w:pPr>
             <w:proofErr w:type="spellStart"/>
             <w:r>
-              <w:t>sJM</w:t>
+              <w:t>fB</w:t>
             </w:r>
             <w:proofErr w:type="spellEnd"/>
           </w:p>
@@ -7305,7 +8684,10 @@
               <w:pStyle w:val="TS"/>
             </w:pPr>
             <w:r>
-              <w:t>0.015</w:t>
+              <w:t>0.</w:t>
+            </w:r>
+            <w:r>
+              <w:t>9</w:t>
             </w:r>
           </w:p>
         </w:tc>
@@ -7318,7 +8700,7 @@
               <w:pStyle w:val="TS"/>
             </w:pPr>
             <w:r>
-              <w:t>0.006401</w:t>
+              <w:t>0.9355</w:t>
             </w:r>
           </w:p>
         </w:tc>
@@ -7365,9 +8747,11 @@
             <w:pPr>
               <w:pStyle w:val="TS"/>
             </w:pPr>
-            <w:r>
-              <w:t>kappa</w:t>
-            </w:r>
+            <w:proofErr w:type="spellStart"/>
+            <w:r>
+              <w:t>yVA</w:t>
+            </w:r>
+            <w:proofErr w:type="spellEnd"/>
           </w:p>
         </w:tc>
         <w:tc>
@@ -7379,7 +8763,10 @@
               <w:pStyle w:val="TS"/>
             </w:pPr>
             <w:r>
-              <w:t>0.75</w:t>
+              <w:t>0.</w:t>
+            </w:r>
+            <w:r>
+              <w:t>15</w:t>
             </w:r>
           </w:p>
         </w:tc>
@@ -7392,7 +8779,7 @@
               <w:pStyle w:val="TS"/>
             </w:pPr>
             <w:r>
-              <w:t>0.8349</w:t>
+              <w:t>0.1471</w:t>
             </w:r>
           </w:p>
         </w:tc>
@@ -7450,30 +8837,29 @@
         </w:numPr>
       </w:pPr>
       <w:r>
-        <w:t xml:space="preserve">Does length need to plateau after ~400 to 500 days? Since they die before their second year can we allow growth to keep going up beyond their life span because that part doesn’t </w:t>
-      </w:r>
-      <w:proofErr w:type="gramStart"/>
-      <w:r>
-        <w:t>matter</w:t>
-      </w:r>
-      <w:proofErr w:type="gramEnd"/>
-      <w:r>
-        <w:t xml:space="preserve"> and we don’t really know whether it would plateau or be indeterminate? The part during their lifespan isn’t unrealistic. </w:t>
-      </w:r>
-    </w:p>
-    <w:p>
-      <w:pPr>
-        <w:pStyle w:val="TS"/>
-        <w:numPr>
-          <w:ilvl w:val="0"/>
-          <w:numId w:val="6"/>
-        </w:numPr>
-      </w:pPr>
-      <w:r>
         <w:t xml:space="preserve">Best combination (lowest AIC) is </w:t>
       </w:r>
       <w:proofErr w:type="spellStart"/>
       <w:r>
+        <w:t>fB</w:t>
+      </w:r>
+      <w:proofErr w:type="spellEnd"/>
+      <w:r>
+        <w:t xml:space="preserve">, </w:t>
+      </w:r>
+      <w:proofErr w:type="spellStart"/>
+      <w:r>
+        <w:t>yVA</w:t>
+      </w:r>
+      <w:proofErr w:type="spellEnd"/>
+      <w:r>
+        <w:t xml:space="preserve">, and kappa. </w:t>
+      </w:r>
+      <w:r>
+        <w:t xml:space="preserve">Followed closely by </w:t>
+      </w:r>
+      <w:proofErr w:type="spellStart"/>
+      <w:r>
         <w:t>sJAm</w:t>
       </w:r>
       <w:proofErr w:type="spellEnd"/>
@@ -7482,7 +8868,7 @@
       </w:r>
       <w:proofErr w:type="spellStart"/>
       <w:r>
-        <w:t>sJM</w:t>
+        <w:t>yVA</w:t>
       </w:r>
       <w:proofErr w:type="spellEnd"/>
       <w:r>
@@ -7738,9 +9124,9 @@
     </w:lvl>
   </w:abstractNum>
   <w:abstractNum w:abstractNumId="2" w15:restartNumberingAfterBreak="0">
-    <w:nsid w:val="651D4CDD"/>
+    <w:nsid w:val="55B70860"/>
     <w:multiLevelType w:val="hybridMultilevel"/>
-    <w:tmpl w:val="067057D0"/>
+    <w:tmpl w:val="03C27F84"/>
     <w:lvl w:ilvl="0" w:tplc="04090001">
       <w:start w:val="1"/>
       <w:numFmt w:val="bullet"/>
@@ -7851,6 +9237,119 @@
     </w:lvl>
   </w:abstractNum>
   <w:abstractNum w:abstractNumId="3" w15:restartNumberingAfterBreak="0">
+    <w:nsid w:val="651D4CDD"/>
+    <w:multiLevelType w:val="hybridMultilevel"/>
+    <w:tmpl w:val="067057D0"/>
+    <w:lvl w:ilvl="0" w:tplc="04090001">
+      <w:start w:val="1"/>
+      <w:numFmt w:val="bullet"/>
+      <w:lvlText w:val=""/>
+      <w:lvlJc w:val="left"/>
+      <w:pPr>
+        <w:ind w:left="720" w:hanging="360"/>
+      </w:pPr>
+      <w:rPr>
+        <w:rFonts w:ascii="Symbol" w:hAnsi="Symbol" w:hint="default"/>
+      </w:rPr>
+    </w:lvl>
+    <w:lvl w:ilvl="1" w:tplc="04090003" w:tentative="1">
+      <w:start w:val="1"/>
+      <w:numFmt w:val="bullet"/>
+      <w:lvlText w:val="o"/>
+      <w:lvlJc w:val="left"/>
+      <w:pPr>
+        <w:ind w:left="1440" w:hanging="360"/>
+      </w:pPr>
+      <w:rPr>
+        <w:rFonts w:ascii="Courier New" w:hAnsi="Courier New" w:cs="Courier New" w:hint="default"/>
+      </w:rPr>
+    </w:lvl>
+    <w:lvl w:ilvl="2" w:tplc="04090005" w:tentative="1">
+      <w:start w:val="1"/>
+      <w:numFmt w:val="bullet"/>
+      <w:lvlText w:val=""/>
+      <w:lvlJc w:val="left"/>
+      <w:pPr>
+        <w:ind w:left="2160" w:hanging="360"/>
+      </w:pPr>
+      <w:rPr>
+        <w:rFonts w:ascii="Wingdings" w:hAnsi="Wingdings" w:hint="default"/>
+      </w:rPr>
+    </w:lvl>
+    <w:lvl w:ilvl="3" w:tplc="04090001" w:tentative="1">
+      <w:start w:val="1"/>
+      <w:numFmt w:val="bullet"/>
+      <w:lvlText w:val=""/>
+      <w:lvlJc w:val="left"/>
+      <w:pPr>
+        <w:ind w:left="2880" w:hanging="360"/>
+      </w:pPr>
+      <w:rPr>
+        <w:rFonts w:ascii="Symbol" w:hAnsi="Symbol" w:hint="default"/>
+      </w:rPr>
+    </w:lvl>
+    <w:lvl w:ilvl="4" w:tplc="04090003" w:tentative="1">
+      <w:start w:val="1"/>
+      <w:numFmt w:val="bullet"/>
+      <w:lvlText w:val="o"/>
+      <w:lvlJc w:val="left"/>
+      <w:pPr>
+        <w:ind w:left="3600" w:hanging="360"/>
+      </w:pPr>
+      <w:rPr>
+        <w:rFonts w:ascii="Courier New" w:hAnsi="Courier New" w:cs="Courier New" w:hint="default"/>
+      </w:rPr>
+    </w:lvl>
+    <w:lvl w:ilvl="5" w:tplc="04090005" w:tentative="1">
+      <w:start w:val="1"/>
+      <w:numFmt w:val="bullet"/>
+      <w:lvlText w:val=""/>
+      <w:lvlJc w:val="left"/>
+      <w:pPr>
+        <w:ind w:left="4320" w:hanging="360"/>
+      </w:pPr>
+      <w:rPr>
+        <w:rFonts w:ascii="Wingdings" w:hAnsi="Wingdings" w:hint="default"/>
+      </w:rPr>
+    </w:lvl>
+    <w:lvl w:ilvl="6" w:tplc="04090001" w:tentative="1">
+      <w:start w:val="1"/>
+      <w:numFmt w:val="bullet"/>
+      <w:lvlText w:val=""/>
+      <w:lvlJc w:val="left"/>
+      <w:pPr>
+        <w:ind w:left="5040" w:hanging="360"/>
+      </w:pPr>
+      <w:rPr>
+        <w:rFonts w:ascii="Symbol" w:hAnsi="Symbol" w:hint="default"/>
+      </w:rPr>
+    </w:lvl>
+    <w:lvl w:ilvl="7" w:tplc="04090003" w:tentative="1">
+      <w:start w:val="1"/>
+      <w:numFmt w:val="bullet"/>
+      <w:lvlText w:val="o"/>
+      <w:lvlJc w:val="left"/>
+      <w:pPr>
+        <w:ind w:left="5760" w:hanging="360"/>
+      </w:pPr>
+      <w:rPr>
+        <w:rFonts w:ascii="Courier New" w:hAnsi="Courier New" w:cs="Courier New" w:hint="default"/>
+      </w:rPr>
+    </w:lvl>
+    <w:lvl w:ilvl="8" w:tplc="04090005" w:tentative="1">
+      <w:start w:val="1"/>
+      <w:numFmt w:val="bullet"/>
+      <w:lvlText w:val=""/>
+      <w:lvlJc w:val="left"/>
+      <w:pPr>
+        <w:ind w:left="6480" w:hanging="360"/>
+      </w:pPr>
+      <w:rPr>
+        <w:rFonts w:ascii="Wingdings" w:hAnsi="Wingdings" w:hint="default"/>
+      </w:rPr>
+    </w:lvl>
+  </w:abstractNum>
+  <w:abstractNum w:abstractNumId="4" w15:restartNumberingAfterBreak="0">
     <w:nsid w:val="74484CD6"/>
     <w:multiLevelType w:val="hybridMultilevel"/>
     <w:tmpl w:val="DF3A63B6"/>
@@ -7963,7 +9462,7 @@
       </w:rPr>
     </w:lvl>
   </w:abstractNum>
-  <w:abstractNum w:abstractNumId="4" w15:restartNumberingAfterBreak="0">
+  <w:abstractNum w:abstractNumId="5" w15:restartNumberingAfterBreak="0">
     <w:nsid w:val="755F14FD"/>
     <w:multiLevelType w:val="hybridMultilevel"/>
     <w:tmpl w:val="A808C300"/>
@@ -8076,7 +9575,7 @@
       </w:rPr>
     </w:lvl>
   </w:abstractNum>
-  <w:abstractNum w:abstractNumId="5" w15:restartNumberingAfterBreak="0">
+  <w:abstractNum w:abstractNumId="6" w15:restartNumberingAfterBreak="0">
     <w:nsid w:val="76206E80"/>
     <w:multiLevelType w:val="hybridMultilevel"/>
     <w:tmpl w:val="465EFC8C"/>
@@ -8193,19 +9692,22 @@
     <w:abstractNumId w:val="0"/>
   </w:num>
   <w:num w:numId="2">
-    <w:abstractNumId w:val="5"/>
+    <w:abstractNumId w:val="6"/>
   </w:num>
   <w:num w:numId="3">
-    <w:abstractNumId w:val="3"/>
+    <w:abstractNumId w:val="4"/>
   </w:num>
   <w:num w:numId="4">
-    <w:abstractNumId w:val="2"/>
+    <w:abstractNumId w:val="3"/>
   </w:num>
   <w:num w:numId="5">
     <w:abstractNumId w:val="1"/>
   </w:num>
   <w:num w:numId="6">
-    <w:abstractNumId w:val="4"/>
+    <w:abstractNumId w:val="5"/>
+  </w:num>
+  <w:num w:numId="7">
+    <w:abstractNumId w:val="2"/>
   </w:num>
 </w:numbering>
 </file>

</xml_diff>

<commit_message>
Changes to notes on DEBkiss models
</commit_message>
<xml_diff>
--- a/DEBkiss results/Notes - fitting DEBkiss model with survival.docx
+++ b/DEBkiss results/Notes - fitting DEBkiss model with survival.docx
@@ -75,15 +75,7 @@
         </w:numPr>
       </w:pPr>
       <w:r>
-        <w:t xml:space="preserve">There is an initial value for survival added under ‘Initial values for the state </w:t>
-      </w:r>
-      <w:proofErr w:type="gramStart"/>
-      <w:r>
-        <w:t>variables’</w:t>
-      </w:r>
-      <w:proofErr w:type="gramEnd"/>
-      <w:r>
-        <w:t xml:space="preserve">. </w:t>
+        <w:t xml:space="preserve">There is an initial value for survival added under ‘Initial values for the state variables’. </w:t>
       </w:r>
     </w:p>
     <w:p>
@@ -111,15 +103,7 @@
       </w:r>
       <w:proofErr w:type="spellEnd"/>
       <w:r>
-        <w:t xml:space="preserve">, for the mortality rates. These are proportion per day I </w:t>
-      </w:r>
-      <w:proofErr w:type="gramStart"/>
-      <w:r>
-        <w:t>assume?</w:t>
-      </w:r>
-      <w:proofErr w:type="gramEnd"/>
-      <w:r>
-        <w:t xml:space="preserve"> And once they become juveniles does mortality end? </w:t>
+        <w:t xml:space="preserve">, for the mortality rates. These are proportion per day I assume? And once they become juveniles does mortality end? </w:t>
       </w:r>
     </w:p>
     <w:p>
@@ -250,15 +234,7 @@
         </w:numPr>
       </w:pPr>
       <w:r>
-        <w:t xml:space="preserve">Other survival data from Cross et al (2019) and Murray and Baumann (2018) </w:t>
-      </w:r>
-      <w:proofErr w:type="gramStart"/>
-      <w:r>
-        <w:t>was</w:t>
-      </w:r>
-      <w:proofErr w:type="gramEnd"/>
-      <w:r>
-        <w:t xml:space="preserve"> done at temperatures of 24C. Can I still use them both? </w:t>
+        <w:t xml:space="preserve">Other survival data from Cross et al (2019) and Murray and Baumann (2018) was done at temperatures of 24C. Can I still use them both? </w:t>
       </w:r>
     </w:p>
     <w:p>
@@ -411,15 +387,7 @@
       </w:r>
       <w:proofErr w:type="spellEnd"/>
       <w:r>
-        <w:t xml:space="preserve"> is 120 but that is </w:t>
-      </w:r>
-      <w:proofErr w:type="gramStart"/>
-      <w:r>
-        <w:t>actually high</w:t>
-      </w:r>
-      <w:proofErr w:type="gramEnd"/>
-      <w:r>
-        <w:t xml:space="preserve">. It is the length they start reproducing, around 300 </w:t>
+        <w:t xml:space="preserve"> is 120 but that is actually high. It is the length they start reproducing, around 300 </w:t>
       </w:r>
       <w:proofErr w:type="spellStart"/>
       <w:r>
@@ -429,13 +397,8 @@
       <w:r>
         <w:t xml:space="preserve">. </w:t>
       </w:r>
-      <w:proofErr w:type="gramStart"/>
-      <w:r>
-        <w:t>So</w:t>
-      </w:r>
-      <w:proofErr w:type="gramEnd"/>
-      <w:r>
-        <w:t xml:space="preserve"> I think it needs to stay </w:t>
+      <w:r>
+        <w:t xml:space="preserve">So I think it needs to stay </w:t>
       </w:r>
       <w:r>
         <w:t xml:space="preserve">around </w:t>
@@ -942,38 +905,31 @@
           <w:numId w:val="2"/>
         </w:numPr>
       </w:pPr>
-      <w:proofErr w:type="gramStart"/>
-      <w:r>
-        <w:t>Actually</w:t>
-      </w:r>
-      <w:proofErr w:type="gramEnd"/>
-      <w:r>
-        <w:t xml:space="preserve"> it is hard to see but there are two inflection points, one at (6.06, 0.738) and the other at (12.12, 0.64). Hatching is at 12.12 days according to egg buffer, but 6.06 days according to total length. </w:t>
-      </w:r>
-    </w:p>
-    <w:p>
-      <w:pPr>
-        <w:pStyle w:val="TS"/>
-      </w:pPr>
-    </w:p>
-    <w:p>
-      <w:pPr>
-        <w:pStyle w:val="TS"/>
-      </w:pPr>
-      <w:proofErr w:type="gramStart"/>
-      <w:r>
-        <w:t>60 day</w:t>
-      </w:r>
-      <w:proofErr w:type="gramEnd"/>
-      <w:r>
-        <w:t xml:space="preserve"> plot:</w:t>
-      </w:r>
-    </w:p>
-    <w:p>
-      <w:pPr>
-        <w:pStyle w:val="TS"/>
-      </w:pPr>
-      <w:r>
+      <w:r>
+        <w:t xml:space="preserve">Actually it is hard to see but there are two inflection points, one at (6.06, 0.738) and the other at (12.12, 0.64). Hatching is at 12.12 days according to egg buffer, but 6.06 days according to total length. </w:t>
+      </w:r>
+    </w:p>
+    <w:p>
+      <w:pPr>
+        <w:pStyle w:val="TS"/>
+      </w:pPr>
+    </w:p>
+    <w:p>
+      <w:pPr>
+        <w:pStyle w:val="TS"/>
+      </w:pPr>
+      <w:r>
+        <w:t>60 day plot:</w:t>
+      </w:r>
+    </w:p>
+    <w:p>
+      <w:pPr>
+        <w:pStyle w:val="TS"/>
+      </w:pPr>
+      <w:r>
+        <w:rPr>
+          <w:noProof/>
+        </w:rPr>
         <w:lastRenderedPageBreak/>
         <w:drawing>
           <wp:inline distT="0" distB="0" distL="0" distR="0" wp14:anchorId="559D9DE6" wp14:editId="3576B966">
@@ -1016,20 +972,18 @@
       <w:pPr>
         <w:pStyle w:val="TS"/>
       </w:pPr>
-      <w:proofErr w:type="gramStart"/>
-      <w:r>
-        <w:t>600 day</w:t>
-      </w:r>
-      <w:proofErr w:type="gramEnd"/>
-      <w:r>
-        <w:t xml:space="preserve"> plot:</w:t>
-      </w:r>
-    </w:p>
-    <w:p>
-      <w:pPr>
-        <w:pStyle w:val="TS"/>
-      </w:pPr>
-      <w:r>
+      <w:r>
+        <w:t>600 day plot:</w:t>
+      </w:r>
+    </w:p>
+    <w:p>
+      <w:pPr>
+        <w:pStyle w:val="TS"/>
+      </w:pPr>
+      <w:r>
+        <w:rPr>
+          <w:noProof/>
+        </w:rPr>
         <w:drawing>
           <wp:inline distT="0" distB="0" distL="0" distR="0" wp14:anchorId="5CDFA1E0" wp14:editId="11A48599">
             <wp:extent cx="5943600" cy="3195320"/>
@@ -2703,15 +2657,7 @@
               <w:pStyle w:val="TS"/>
             </w:pPr>
             <w:r>
-              <w:t xml:space="preserve">Egg buffer depleted </w:t>
-            </w:r>
-            <w:proofErr w:type="gramStart"/>
-            <w:r>
-              <w:t>faster,</w:t>
-            </w:r>
-            <w:proofErr w:type="gramEnd"/>
-            <w:r>
-              <w:t xml:space="preserve"> survival changed slightly</w:t>
+              <w:t>Egg buffer depleted faster, survival changed slightly</w:t>
             </w:r>
           </w:p>
         </w:tc>
@@ -2795,15 +2741,7 @@
               <w:pStyle w:val="TS"/>
             </w:pPr>
             <w:r>
-              <w:t xml:space="preserve">Reproduction higher overall, </w:t>
-            </w:r>
-            <w:proofErr w:type="gramStart"/>
-            <w:r>
-              <w:t>similar to</w:t>
-            </w:r>
-            <w:proofErr w:type="gramEnd"/>
-            <w:r>
-              <w:t xml:space="preserve"> WB0 effect</w:t>
+              <w:t>Reproduction higher overall, similar to WB0 effect</w:t>
             </w:r>
           </w:p>
         </w:tc>
@@ -3057,15 +2995,7 @@
               <w:pStyle w:val="TS"/>
             </w:pPr>
             <w:r>
-              <w:t xml:space="preserve">Reproduction fit </w:t>
-            </w:r>
-            <w:proofErr w:type="gramStart"/>
-            <w:r>
-              <w:t>improved,</w:t>
-            </w:r>
-            <w:proofErr w:type="gramEnd"/>
-            <w:r>
-              <w:t xml:space="preserve"> egg buffer depleted faster until last bit</w:t>
+              <w:t>Reproduction fit improved, egg buffer depleted faster until last bit</w:t>
             </w:r>
           </w:p>
         </w:tc>
@@ -3154,15 +3084,7 @@
               <w:pStyle w:val="TS"/>
             </w:pPr>
             <w:r>
-              <w:t xml:space="preserve">Egg buffer depleted </w:t>
-            </w:r>
-            <w:proofErr w:type="gramStart"/>
-            <w:r>
-              <w:t>faster,</w:t>
-            </w:r>
-            <w:proofErr w:type="gramEnd"/>
-            <w:r>
-              <w:t xml:space="preserve"> estimate is basically zero</w:t>
+              <w:t>Egg buffer depleted faster, estimate is basically zero</w:t>
             </w:r>
           </w:p>
         </w:tc>
@@ -3363,21 +3285,7 @@
         <w:rPr>
           <w:highlight w:val="yellow"/>
         </w:rPr>
-        <w:t xml:space="preserve"> to get JA (assimilation flux</w:t>
-      </w:r>
-      <w:proofErr w:type="gramStart"/>
-      <w:r>
-        <w:rPr>
-          <w:highlight w:val="yellow"/>
-        </w:rPr>
-        <w:t>)</w:t>
-      </w:r>
-      <w:proofErr w:type="gramEnd"/>
-      <w:r>
-        <w:rPr>
-          <w:highlight w:val="yellow"/>
-        </w:rPr>
-        <w:t xml:space="preserve"> so this is a way of having a different assimilation flux for an embryo. </w:t>
+        <w:t xml:space="preserve"> to get JA (assimilation flux) so this is a way of having a different assimilation flux for an embryo. </w:t>
       </w:r>
     </w:p>
     <w:p>
@@ -3546,21 +3454,7 @@
         <w:rPr>
           <w:highlight w:val="yellow"/>
         </w:rPr>
-        <w:t xml:space="preserve">, which is then used for adjusting </w:t>
-      </w:r>
-      <w:proofErr w:type="gramStart"/>
-      <w:r>
-        <w:rPr>
-          <w:highlight w:val="yellow"/>
-        </w:rPr>
-        <w:t>f</w:t>
-      </w:r>
-      <w:proofErr w:type="gramEnd"/>
-      <w:r>
-        <w:rPr>
-          <w:highlight w:val="yellow"/>
-        </w:rPr>
-        <w:t xml:space="preserve"> but I don’t understand why. </w:t>
+        <w:t xml:space="preserve">, which is then used for adjusting f but I don’t understand why. </w:t>
       </w:r>
     </w:p>
     <w:p>
@@ -3610,15 +3504,7 @@
       </w:r>
       <w:proofErr w:type="spellEnd"/>
       <w:r>
-        <w:t xml:space="preserve"> to get </w:t>
-      </w:r>
-      <w:proofErr w:type="gramStart"/>
-      <w:r>
-        <w:t>JA</w:t>
-      </w:r>
-      <w:proofErr w:type="gramEnd"/>
-      <w:r>
-        <w:t xml:space="preserve"> so it makes sense that they had similar effects on the fit. </w:t>
+        <w:t xml:space="preserve"> to get JA so it makes sense that they had similar effects on the fit. </w:t>
       </w:r>
     </w:p>
     <w:p>
@@ -3633,15 +3519,7 @@
         <w:t xml:space="preserve">It doesn’t make sense to fit for f because </w:t>
       </w:r>
       <w:r>
-        <w:t xml:space="preserve">all experiments were ad </w:t>
-      </w:r>
-      <w:proofErr w:type="gramStart"/>
-      <w:r>
-        <w:t>libitum</w:t>
-      </w:r>
-      <w:proofErr w:type="gramEnd"/>
-      <w:r>
-        <w:t xml:space="preserve"> so it is known that f=1. It is also not necessary because we can get a similar effect by fitting for </w:t>
+        <w:t xml:space="preserve">all experiments were ad libitum so it is known that f=1. It is also not necessary because we can get a similar effect by fitting for </w:t>
       </w:r>
       <w:proofErr w:type="spellStart"/>
       <w:r>
@@ -3717,15 +3595,7 @@
       </w:r>
       <w:proofErr w:type="spellEnd"/>
       <w:r>
-        <w:t xml:space="preserve">, then the others have </w:t>
-      </w:r>
-      <w:proofErr w:type="gramStart"/>
-      <w:r>
-        <w:t>pretty similar</w:t>
-      </w:r>
-      <w:proofErr w:type="gramEnd"/>
-      <w:r>
-        <w:t xml:space="preserve"> AICs. </w:t>
+        <w:t xml:space="preserve">, then the others have pretty similar AICs. </w:t>
       </w:r>
     </w:p>
     <w:p>
@@ -3737,15 +3607,7 @@
         </w:numPr>
       </w:pPr>
       <w:r>
-        <w:t xml:space="preserve">Next step is doing combinations of two </w:t>
-      </w:r>
-      <w:proofErr w:type="gramStart"/>
-      <w:r>
-        <w:t>parameters, but</w:t>
-      </w:r>
-      <w:proofErr w:type="gramEnd"/>
-      <w:r>
-        <w:t xml:space="preserve"> need to shorten list so it doesn’t take 1000 years. </w:t>
+        <w:t xml:space="preserve">Next step is doing combinations of two parameters, but need to shorten list so it doesn’t take 1000 years. </w:t>
       </w:r>
     </w:p>
     <w:p>
@@ -7515,13 +7377,8 @@
           <w:numId w:val="3"/>
         </w:numPr>
       </w:pPr>
-      <w:proofErr w:type="gramStart"/>
-      <w:r>
-        <w:t>All of</w:t>
-      </w:r>
-      <w:proofErr w:type="gramEnd"/>
-      <w:r>
-        <w:t xml:space="preserve"> these reduced AIC a lot (~30</w:t>
+      <w:r>
+        <w:t>All of these reduced AIC a lot (~30</w:t>
       </w:r>
       <w:r>
         <w:t>-100</w:t>
@@ -7894,15 +7751,7 @@
               <w:pStyle w:val="TS"/>
             </w:pPr>
             <w:r>
-              <w:t xml:space="preserve">Looks </w:t>
-            </w:r>
-            <w:proofErr w:type="gramStart"/>
-            <w:r>
-              <w:t>similar to</w:t>
-            </w:r>
-            <w:proofErr w:type="gramEnd"/>
-            <w:r>
-              <w:t xml:space="preserve"> original, good fit</w:t>
+              <w:t>Looks similar to original, good fit</w:t>
             </w:r>
           </w:p>
         </w:tc>
@@ -8398,15 +8247,7 @@
               <w:pStyle w:val="TS"/>
             </w:pPr>
             <w:r>
-              <w:t xml:space="preserve">Looks </w:t>
-            </w:r>
-            <w:proofErr w:type="gramStart"/>
-            <w:r>
-              <w:t>similar to</w:t>
-            </w:r>
-            <w:proofErr w:type="gramEnd"/>
-            <w:r>
-              <w:t xml:space="preserve"> original, repro slightly steeper</w:t>
+              <w:t>Looks similar to original, repro slightly steeper</w:t>
             </w:r>
           </w:p>
         </w:tc>
@@ -8884,6 +8725,3908 @@
       <w:pPr>
         <w:pStyle w:val="TS"/>
       </w:pPr>
+    </w:p>
+    <w:p>
+      <w:pPr>
+        <w:pStyle w:val="TS"/>
+      </w:pPr>
+    </w:p>
+    <w:p>
+      <w:pPr>
+        <w:pStyle w:val="TS"/>
+      </w:pPr>
+      <w:r>
+        <w:t>Looking for correlations: check every pair and combo of three parameters for correlation coefficient (or if singular)</w:t>
+      </w:r>
+    </w:p>
+    <w:p>
+      <w:pPr>
+        <w:pStyle w:val="TS"/>
+      </w:pPr>
+    </w:p>
+    <w:p>
+      <w:pPr>
+        <w:pStyle w:val="TS"/>
+      </w:pPr>
+      <w:r>
+        <w:t>Pairs:</w:t>
+      </w:r>
+    </w:p>
+    <w:tbl>
+      <w:tblPr>
+        <w:tblStyle w:val="TableGrid"/>
+        <w:tblW w:w="10260" w:type="dxa"/>
+        <w:tblInd w:w="-185" w:type="dxa"/>
+        <w:tblLayout w:type="fixed"/>
+        <w:tblLook w:val="04A0" w:firstRow="1" w:lastRow="0" w:firstColumn="1" w:lastColumn="0" w:noHBand="0" w:noVBand="1"/>
+      </w:tblPr>
+      <w:tblGrid>
+        <w:gridCol w:w="776"/>
+        <w:gridCol w:w="743"/>
+        <w:gridCol w:w="752"/>
+        <w:gridCol w:w="789"/>
+        <w:gridCol w:w="720"/>
+        <w:gridCol w:w="810"/>
+        <w:gridCol w:w="540"/>
+        <w:gridCol w:w="900"/>
+        <w:gridCol w:w="900"/>
+        <w:gridCol w:w="720"/>
+        <w:gridCol w:w="450"/>
+        <w:gridCol w:w="630"/>
+        <w:gridCol w:w="810"/>
+        <w:gridCol w:w="720"/>
+      </w:tblGrid>
+      <w:tr>
+        <w:tc>
+          <w:tcPr>
+            <w:tcW w:w="776" w:type="dxa"/>
+          </w:tcPr>
+          <w:p>
+            <w:pPr>
+              <w:pStyle w:val="TS"/>
+              <w:rPr>
+                <w:sz w:val="16"/>
+                <w:szCs w:val="16"/>
+              </w:rPr>
+            </w:pPr>
+          </w:p>
+        </w:tc>
+        <w:tc>
+          <w:tcPr>
+            <w:tcW w:w="743" w:type="dxa"/>
+          </w:tcPr>
+          <w:p>
+            <w:pPr>
+              <w:pStyle w:val="TS"/>
+              <w:rPr>
+                <w:sz w:val="16"/>
+                <w:szCs w:val="16"/>
+              </w:rPr>
+            </w:pPr>
+            <w:proofErr w:type="spellStart"/>
+            <w:r>
+              <w:rPr>
+                <w:sz w:val="16"/>
+                <w:szCs w:val="16"/>
+              </w:rPr>
+              <w:t>sJAm</w:t>
+            </w:r>
+            <w:proofErr w:type="spellEnd"/>
+          </w:p>
+        </w:tc>
+        <w:tc>
+          <w:tcPr>
+            <w:tcW w:w="752" w:type="dxa"/>
+          </w:tcPr>
+          <w:p>
+            <w:pPr>
+              <w:pStyle w:val="TS"/>
+              <w:rPr>
+                <w:sz w:val="16"/>
+                <w:szCs w:val="16"/>
+              </w:rPr>
+            </w:pPr>
+            <w:proofErr w:type="spellStart"/>
+            <w:r>
+              <w:rPr>
+                <w:sz w:val="16"/>
+                <w:szCs w:val="16"/>
+              </w:rPr>
+              <w:t>sJM</w:t>
+            </w:r>
+            <w:proofErr w:type="spellEnd"/>
+          </w:p>
+        </w:tc>
+        <w:tc>
+          <w:tcPr>
+            <w:tcW w:w="789" w:type="dxa"/>
+          </w:tcPr>
+          <w:p>
+            <w:pPr>
+              <w:pStyle w:val="TS"/>
+              <w:rPr>
+                <w:sz w:val="16"/>
+                <w:szCs w:val="16"/>
+              </w:rPr>
+            </w:pPr>
+            <w:r>
+              <w:rPr>
+                <w:sz w:val="16"/>
+                <w:szCs w:val="16"/>
+              </w:rPr>
+              <w:t>WB0</w:t>
+            </w:r>
+          </w:p>
+        </w:tc>
+        <w:tc>
+          <w:tcPr>
+            <w:tcW w:w="720" w:type="dxa"/>
+          </w:tcPr>
+          <w:p>
+            <w:pPr>
+              <w:pStyle w:val="TS"/>
+              <w:rPr>
+                <w:sz w:val="16"/>
+                <w:szCs w:val="16"/>
+              </w:rPr>
+            </w:pPr>
+            <w:proofErr w:type="spellStart"/>
+            <w:r>
+              <w:rPr>
+                <w:sz w:val="16"/>
+                <w:szCs w:val="16"/>
+              </w:rPr>
+              <w:t>Lwp</w:t>
+            </w:r>
+            <w:proofErr w:type="spellEnd"/>
+          </w:p>
+        </w:tc>
+        <w:tc>
+          <w:tcPr>
+            <w:tcW w:w="810" w:type="dxa"/>
+          </w:tcPr>
+          <w:p>
+            <w:pPr>
+              <w:pStyle w:val="TS"/>
+              <w:rPr>
+                <w:sz w:val="16"/>
+                <w:szCs w:val="16"/>
+              </w:rPr>
+            </w:pPr>
+            <w:proofErr w:type="spellStart"/>
+            <w:r>
+              <w:rPr>
+                <w:sz w:val="16"/>
+                <w:szCs w:val="16"/>
+              </w:rPr>
+              <w:t>yAV</w:t>
+            </w:r>
+            <w:proofErr w:type="spellEnd"/>
+          </w:p>
+        </w:tc>
+        <w:tc>
+          <w:tcPr>
+            <w:tcW w:w="540" w:type="dxa"/>
+          </w:tcPr>
+          <w:p>
+            <w:pPr>
+              <w:pStyle w:val="TS"/>
+              <w:rPr>
+                <w:sz w:val="16"/>
+                <w:szCs w:val="16"/>
+              </w:rPr>
+            </w:pPr>
+            <w:proofErr w:type="spellStart"/>
+            <w:r>
+              <w:rPr>
+                <w:sz w:val="16"/>
+                <w:szCs w:val="16"/>
+              </w:rPr>
+              <w:t>yBA</w:t>
+            </w:r>
+            <w:proofErr w:type="spellEnd"/>
+          </w:p>
+        </w:tc>
+        <w:tc>
+          <w:tcPr>
+            <w:tcW w:w="900" w:type="dxa"/>
+          </w:tcPr>
+          <w:p>
+            <w:pPr>
+              <w:pStyle w:val="TS"/>
+              <w:rPr>
+                <w:sz w:val="16"/>
+                <w:szCs w:val="16"/>
+              </w:rPr>
+            </w:pPr>
+            <w:proofErr w:type="spellStart"/>
+            <w:r>
+              <w:rPr>
+                <w:sz w:val="16"/>
+                <w:szCs w:val="16"/>
+              </w:rPr>
+              <w:t>yVA</w:t>
+            </w:r>
+            <w:proofErr w:type="spellEnd"/>
+          </w:p>
+        </w:tc>
+        <w:tc>
+          <w:tcPr>
+            <w:tcW w:w="900" w:type="dxa"/>
+          </w:tcPr>
+          <w:p>
+            <w:pPr>
+              <w:pStyle w:val="TS"/>
+              <w:rPr>
+                <w:sz w:val="16"/>
+                <w:szCs w:val="16"/>
+              </w:rPr>
+            </w:pPr>
+            <w:proofErr w:type="spellStart"/>
+            <w:r>
+              <w:rPr>
+                <w:sz w:val="16"/>
+                <w:szCs w:val="16"/>
+              </w:rPr>
+              <w:t>kap</w:t>
+            </w:r>
+            <w:proofErr w:type="spellEnd"/>
+          </w:p>
+        </w:tc>
+        <w:tc>
+          <w:tcPr>
+            <w:tcW w:w="720" w:type="dxa"/>
+          </w:tcPr>
+          <w:p>
+            <w:pPr>
+              <w:pStyle w:val="TS"/>
+              <w:rPr>
+                <w:sz w:val="16"/>
+                <w:szCs w:val="16"/>
+              </w:rPr>
+            </w:pPr>
+            <w:r>
+              <w:rPr>
+                <w:sz w:val="16"/>
+                <w:szCs w:val="16"/>
+              </w:rPr>
+              <w:t>f</w:t>
+            </w:r>
+          </w:p>
+        </w:tc>
+        <w:tc>
+          <w:tcPr>
+            <w:tcW w:w="450" w:type="dxa"/>
+          </w:tcPr>
+          <w:p>
+            <w:pPr>
+              <w:pStyle w:val="TS"/>
+              <w:rPr>
+                <w:sz w:val="16"/>
+                <w:szCs w:val="16"/>
+              </w:rPr>
+            </w:pPr>
+            <w:proofErr w:type="spellStart"/>
+            <w:r>
+              <w:rPr>
+                <w:sz w:val="16"/>
+                <w:szCs w:val="16"/>
+              </w:rPr>
+              <w:t>fB</w:t>
+            </w:r>
+            <w:proofErr w:type="spellEnd"/>
+          </w:p>
+        </w:tc>
+        <w:tc>
+          <w:tcPr>
+            <w:tcW w:w="630" w:type="dxa"/>
+          </w:tcPr>
+          <w:p>
+            <w:pPr>
+              <w:pStyle w:val="TS"/>
+              <w:rPr>
+                <w:sz w:val="16"/>
+                <w:szCs w:val="16"/>
+              </w:rPr>
+            </w:pPr>
+            <w:proofErr w:type="spellStart"/>
+            <w:r>
+              <w:rPr>
+                <w:sz w:val="16"/>
+                <w:szCs w:val="16"/>
+              </w:rPr>
+              <w:t>Lwf</w:t>
+            </w:r>
+            <w:proofErr w:type="spellEnd"/>
+          </w:p>
+        </w:tc>
+        <w:tc>
+          <w:tcPr>
+            <w:tcW w:w="810" w:type="dxa"/>
+          </w:tcPr>
+          <w:p>
+            <w:pPr>
+              <w:pStyle w:val="TS"/>
+              <w:rPr>
+                <w:sz w:val="16"/>
+                <w:szCs w:val="16"/>
+              </w:rPr>
+            </w:pPr>
+            <w:proofErr w:type="spellStart"/>
+            <w:r>
+              <w:rPr>
+                <w:sz w:val="16"/>
+                <w:szCs w:val="16"/>
+              </w:rPr>
+              <w:t>mu_emb</w:t>
+            </w:r>
+            <w:proofErr w:type="spellEnd"/>
+          </w:p>
+        </w:tc>
+        <w:tc>
+          <w:tcPr>
+            <w:tcW w:w="720" w:type="dxa"/>
+          </w:tcPr>
+          <w:p>
+            <w:pPr>
+              <w:pStyle w:val="TS"/>
+              <w:rPr>
+                <w:sz w:val="16"/>
+                <w:szCs w:val="16"/>
+              </w:rPr>
+            </w:pPr>
+            <w:proofErr w:type="spellStart"/>
+            <w:r>
+              <w:rPr>
+                <w:sz w:val="16"/>
+                <w:szCs w:val="16"/>
+              </w:rPr>
+              <w:t>mu_lar</w:t>
+            </w:r>
+            <w:proofErr w:type="spellEnd"/>
+          </w:p>
+        </w:tc>
+      </w:tr>
+      <w:tr>
+        <w:tc>
+          <w:tcPr>
+            <w:tcW w:w="776" w:type="dxa"/>
+          </w:tcPr>
+          <w:p>
+            <w:pPr>
+              <w:pStyle w:val="TS"/>
+              <w:rPr>
+                <w:sz w:val="16"/>
+                <w:szCs w:val="16"/>
+              </w:rPr>
+            </w:pPr>
+            <w:proofErr w:type="spellStart"/>
+            <w:r>
+              <w:rPr>
+                <w:sz w:val="16"/>
+                <w:szCs w:val="16"/>
+              </w:rPr>
+              <w:t>sJAm</w:t>
+            </w:r>
+            <w:proofErr w:type="spellEnd"/>
+          </w:p>
+        </w:tc>
+        <w:tc>
+          <w:tcPr>
+            <w:tcW w:w="743" w:type="dxa"/>
+          </w:tcPr>
+          <w:p>
+            <w:pPr>
+              <w:pStyle w:val="TS"/>
+              <w:rPr>
+                <w:sz w:val="16"/>
+                <w:szCs w:val="16"/>
+              </w:rPr>
+            </w:pPr>
+            <w:r>
+              <w:rPr>
+                <w:sz w:val="16"/>
+                <w:szCs w:val="16"/>
+              </w:rPr>
+              <w:t>1</w:t>
+            </w:r>
+          </w:p>
+        </w:tc>
+        <w:tc>
+          <w:tcPr>
+            <w:tcW w:w="752" w:type="dxa"/>
+          </w:tcPr>
+          <w:p>
+            <w:pPr>
+              <w:pStyle w:val="TS"/>
+              <w:rPr>
+                <w:sz w:val="16"/>
+                <w:szCs w:val="16"/>
+              </w:rPr>
+            </w:pPr>
+          </w:p>
+        </w:tc>
+        <w:tc>
+          <w:tcPr>
+            <w:tcW w:w="789" w:type="dxa"/>
+          </w:tcPr>
+          <w:p>
+            <w:pPr>
+              <w:pStyle w:val="TS"/>
+              <w:rPr>
+                <w:sz w:val="16"/>
+                <w:szCs w:val="16"/>
+              </w:rPr>
+            </w:pPr>
+          </w:p>
+        </w:tc>
+        <w:tc>
+          <w:tcPr>
+            <w:tcW w:w="720" w:type="dxa"/>
+          </w:tcPr>
+          <w:p>
+            <w:pPr>
+              <w:pStyle w:val="TS"/>
+              <w:rPr>
+                <w:sz w:val="16"/>
+                <w:szCs w:val="16"/>
+              </w:rPr>
+            </w:pPr>
+          </w:p>
+        </w:tc>
+        <w:tc>
+          <w:tcPr>
+            <w:tcW w:w="810" w:type="dxa"/>
+          </w:tcPr>
+          <w:p>
+            <w:pPr>
+              <w:pStyle w:val="TS"/>
+              <w:rPr>
+                <w:sz w:val="16"/>
+                <w:szCs w:val="16"/>
+              </w:rPr>
+            </w:pPr>
+          </w:p>
+        </w:tc>
+        <w:tc>
+          <w:tcPr>
+            <w:tcW w:w="540" w:type="dxa"/>
+          </w:tcPr>
+          <w:p>
+            <w:pPr>
+              <w:pStyle w:val="TS"/>
+              <w:rPr>
+                <w:sz w:val="16"/>
+                <w:szCs w:val="16"/>
+              </w:rPr>
+            </w:pPr>
+          </w:p>
+        </w:tc>
+        <w:tc>
+          <w:tcPr>
+            <w:tcW w:w="900" w:type="dxa"/>
+          </w:tcPr>
+          <w:p>
+            <w:pPr>
+              <w:pStyle w:val="TS"/>
+              <w:rPr>
+                <w:sz w:val="16"/>
+                <w:szCs w:val="16"/>
+              </w:rPr>
+            </w:pPr>
+          </w:p>
+        </w:tc>
+        <w:tc>
+          <w:tcPr>
+            <w:tcW w:w="900" w:type="dxa"/>
+          </w:tcPr>
+          <w:p>
+            <w:pPr>
+              <w:pStyle w:val="TS"/>
+              <w:rPr>
+                <w:sz w:val="16"/>
+                <w:szCs w:val="16"/>
+              </w:rPr>
+            </w:pPr>
+          </w:p>
+        </w:tc>
+        <w:tc>
+          <w:tcPr>
+            <w:tcW w:w="720" w:type="dxa"/>
+          </w:tcPr>
+          <w:p>
+            <w:pPr>
+              <w:pStyle w:val="TS"/>
+              <w:rPr>
+                <w:sz w:val="16"/>
+                <w:szCs w:val="16"/>
+              </w:rPr>
+            </w:pPr>
+          </w:p>
+        </w:tc>
+        <w:tc>
+          <w:tcPr>
+            <w:tcW w:w="450" w:type="dxa"/>
+          </w:tcPr>
+          <w:p>
+            <w:pPr>
+              <w:pStyle w:val="TS"/>
+              <w:rPr>
+                <w:sz w:val="16"/>
+                <w:szCs w:val="16"/>
+              </w:rPr>
+            </w:pPr>
+          </w:p>
+        </w:tc>
+        <w:tc>
+          <w:tcPr>
+            <w:tcW w:w="630" w:type="dxa"/>
+          </w:tcPr>
+          <w:p>
+            <w:pPr>
+              <w:pStyle w:val="TS"/>
+              <w:rPr>
+                <w:sz w:val="16"/>
+                <w:szCs w:val="16"/>
+              </w:rPr>
+            </w:pPr>
+          </w:p>
+        </w:tc>
+        <w:tc>
+          <w:tcPr>
+            <w:tcW w:w="810" w:type="dxa"/>
+          </w:tcPr>
+          <w:p>
+            <w:pPr>
+              <w:pStyle w:val="TS"/>
+              <w:rPr>
+                <w:sz w:val="16"/>
+                <w:szCs w:val="16"/>
+              </w:rPr>
+            </w:pPr>
+          </w:p>
+        </w:tc>
+        <w:tc>
+          <w:tcPr>
+            <w:tcW w:w="720" w:type="dxa"/>
+          </w:tcPr>
+          <w:p>
+            <w:pPr>
+              <w:pStyle w:val="TS"/>
+              <w:rPr>
+                <w:sz w:val="16"/>
+                <w:szCs w:val="16"/>
+              </w:rPr>
+            </w:pPr>
+          </w:p>
+        </w:tc>
+      </w:tr>
+      <w:tr>
+        <w:tc>
+          <w:tcPr>
+            <w:tcW w:w="776" w:type="dxa"/>
+          </w:tcPr>
+          <w:p>
+            <w:pPr>
+              <w:pStyle w:val="TS"/>
+              <w:rPr>
+                <w:sz w:val="16"/>
+                <w:szCs w:val="16"/>
+              </w:rPr>
+            </w:pPr>
+            <w:proofErr w:type="spellStart"/>
+            <w:r>
+              <w:rPr>
+                <w:sz w:val="16"/>
+                <w:szCs w:val="16"/>
+              </w:rPr>
+              <w:t>sJM</w:t>
+            </w:r>
+            <w:proofErr w:type="spellEnd"/>
+          </w:p>
+        </w:tc>
+        <w:tc>
+          <w:tcPr>
+            <w:tcW w:w="743" w:type="dxa"/>
+            <w:shd w:val="clear" w:color="auto" w:fill="FFFF00"/>
+          </w:tcPr>
+          <w:p>
+            <w:pPr>
+              <w:pStyle w:val="TS"/>
+              <w:rPr>
+                <w:sz w:val="16"/>
+                <w:szCs w:val="16"/>
+              </w:rPr>
+            </w:pPr>
+            <w:r>
+              <w:rPr>
+                <w:sz w:val="16"/>
+                <w:szCs w:val="16"/>
+              </w:rPr>
+              <w:t>0.7263</w:t>
+            </w:r>
+          </w:p>
+        </w:tc>
+        <w:tc>
+          <w:tcPr>
+            <w:tcW w:w="752" w:type="dxa"/>
+          </w:tcPr>
+          <w:p>
+            <w:pPr>
+              <w:pStyle w:val="TS"/>
+              <w:rPr>
+                <w:sz w:val="16"/>
+                <w:szCs w:val="16"/>
+              </w:rPr>
+            </w:pPr>
+            <w:r>
+              <w:rPr>
+                <w:sz w:val="16"/>
+                <w:szCs w:val="16"/>
+              </w:rPr>
+              <w:t>1</w:t>
+            </w:r>
+          </w:p>
+        </w:tc>
+        <w:tc>
+          <w:tcPr>
+            <w:tcW w:w="789" w:type="dxa"/>
+          </w:tcPr>
+          <w:p>
+            <w:pPr>
+              <w:pStyle w:val="TS"/>
+              <w:rPr>
+                <w:sz w:val="16"/>
+                <w:szCs w:val="16"/>
+              </w:rPr>
+            </w:pPr>
+          </w:p>
+        </w:tc>
+        <w:tc>
+          <w:tcPr>
+            <w:tcW w:w="720" w:type="dxa"/>
+          </w:tcPr>
+          <w:p>
+            <w:pPr>
+              <w:pStyle w:val="TS"/>
+              <w:rPr>
+                <w:sz w:val="16"/>
+                <w:szCs w:val="16"/>
+              </w:rPr>
+            </w:pPr>
+          </w:p>
+        </w:tc>
+        <w:tc>
+          <w:tcPr>
+            <w:tcW w:w="810" w:type="dxa"/>
+          </w:tcPr>
+          <w:p>
+            <w:pPr>
+              <w:pStyle w:val="TS"/>
+              <w:rPr>
+                <w:sz w:val="16"/>
+                <w:szCs w:val="16"/>
+              </w:rPr>
+            </w:pPr>
+          </w:p>
+        </w:tc>
+        <w:tc>
+          <w:tcPr>
+            <w:tcW w:w="540" w:type="dxa"/>
+          </w:tcPr>
+          <w:p>
+            <w:pPr>
+              <w:pStyle w:val="TS"/>
+              <w:rPr>
+                <w:sz w:val="16"/>
+                <w:szCs w:val="16"/>
+              </w:rPr>
+            </w:pPr>
+          </w:p>
+        </w:tc>
+        <w:tc>
+          <w:tcPr>
+            <w:tcW w:w="900" w:type="dxa"/>
+          </w:tcPr>
+          <w:p>
+            <w:pPr>
+              <w:pStyle w:val="TS"/>
+              <w:rPr>
+                <w:sz w:val="16"/>
+                <w:szCs w:val="16"/>
+              </w:rPr>
+            </w:pPr>
+          </w:p>
+        </w:tc>
+        <w:tc>
+          <w:tcPr>
+            <w:tcW w:w="900" w:type="dxa"/>
+          </w:tcPr>
+          <w:p>
+            <w:pPr>
+              <w:pStyle w:val="TS"/>
+              <w:rPr>
+                <w:sz w:val="16"/>
+                <w:szCs w:val="16"/>
+              </w:rPr>
+            </w:pPr>
+          </w:p>
+        </w:tc>
+        <w:tc>
+          <w:tcPr>
+            <w:tcW w:w="720" w:type="dxa"/>
+          </w:tcPr>
+          <w:p>
+            <w:pPr>
+              <w:pStyle w:val="TS"/>
+              <w:rPr>
+                <w:sz w:val="16"/>
+                <w:szCs w:val="16"/>
+              </w:rPr>
+            </w:pPr>
+          </w:p>
+        </w:tc>
+        <w:tc>
+          <w:tcPr>
+            <w:tcW w:w="450" w:type="dxa"/>
+          </w:tcPr>
+          <w:p>
+            <w:pPr>
+              <w:pStyle w:val="TS"/>
+              <w:rPr>
+                <w:sz w:val="16"/>
+                <w:szCs w:val="16"/>
+              </w:rPr>
+            </w:pPr>
+          </w:p>
+        </w:tc>
+        <w:tc>
+          <w:tcPr>
+            <w:tcW w:w="630" w:type="dxa"/>
+          </w:tcPr>
+          <w:p>
+            <w:pPr>
+              <w:pStyle w:val="TS"/>
+              <w:rPr>
+                <w:sz w:val="16"/>
+                <w:szCs w:val="16"/>
+              </w:rPr>
+            </w:pPr>
+          </w:p>
+        </w:tc>
+        <w:tc>
+          <w:tcPr>
+            <w:tcW w:w="810" w:type="dxa"/>
+          </w:tcPr>
+          <w:p>
+            <w:pPr>
+              <w:pStyle w:val="TS"/>
+              <w:rPr>
+                <w:sz w:val="16"/>
+                <w:szCs w:val="16"/>
+              </w:rPr>
+            </w:pPr>
+          </w:p>
+        </w:tc>
+        <w:tc>
+          <w:tcPr>
+            <w:tcW w:w="720" w:type="dxa"/>
+          </w:tcPr>
+          <w:p>
+            <w:pPr>
+              <w:pStyle w:val="TS"/>
+              <w:rPr>
+                <w:sz w:val="16"/>
+                <w:szCs w:val="16"/>
+              </w:rPr>
+            </w:pPr>
+          </w:p>
+        </w:tc>
+      </w:tr>
+      <w:tr>
+        <w:tc>
+          <w:tcPr>
+            <w:tcW w:w="776" w:type="dxa"/>
+          </w:tcPr>
+          <w:p>
+            <w:pPr>
+              <w:pStyle w:val="TS"/>
+              <w:rPr>
+                <w:sz w:val="16"/>
+                <w:szCs w:val="16"/>
+              </w:rPr>
+            </w:pPr>
+            <w:r>
+              <w:rPr>
+                <w:sz w:val="16"/>
+                <w:szCs w:val="16"/>
+              </w:rPr>
+              <w:t>WB0</w:t>
+            </w:r>
+          </w:p>
+        </w:tc>
+        <w:tc>
+          <w:tcPr>
+            <w:tcW w:w="743" w:type="dxa"/>
+          </w:tcPr>
+          <w:p>
+            <w:pPr>
+              <w:pStyle w:val="TS"/>
+              <w:rPr>
+                <w:sz w:val="16"/>
+                <w:szCs w:val="16"/>
+              </w:rPr>
+            </w:pPr>
+            <w:r>
+              <w:rPr>
+                <w:sz w:val="16"/>
+                <w:szCs w:val="16"/>
+              </w:rPr>
+              <w:t>0.1287</w:t>
+            </w:r>
+          </w:p>
+        </w:tc>
+        <w:tc>
+          <w:tcPr>
+            <w:tcW w:w="752" w:type="dxa"/>
+          </w:tcPr>
+          <w:p>
+            <w:pPr>
+              <w:pStyle w:val="TS"/>
+              <w:rPr>
+                <w:sz w:val="16"/>
+                <w:szCs w:val="16"/>
+              </w:rPr>
+            </w:pPr>
+            <w:r>
+              <w:rPr>
+                <w:sz w:val="16"/>
+                <w:szCs w:val="16"/>
+              </w:rPr>
+              <w:t>-0.1632</w:t>
+            </w:r>
+          </w:p>
+        </w:tc>
+        <w:tc>
+          <w:tcPr>
+            <w:tcW w:w="789" w:type="dxa"/>
+          </w:tcPr>
+          <w:p>
+            <w:pPr>
+              <w:pStyle w:val="TS"/>
+              <w:rPr>
+                <w:sz w:val="16"/>
+                <w:szCs w:val="16"/>
+              </w:rPr>
+            </w:pPr>
+            <w:r>
+              <w:rPr>
+                <w:sz w:val="16"/>
+                <w:szCs w:val="16"/>
+              </w:rPr>
+              <w:t>1</w:t>
+            </w:r>
+          </w:p>
+        </w:tc>
+        <w:tc>
+          <w:tcPr>
+            <w:tcW w:w="720" w:type="dxa"/>
+          </w:tcPr>
+          <w:p>
+            <w:pPr>
+              <w:pStyle w:val="TS"/>
+              <w:rPr>
+                <w:sz w:val="16"/>
+                <w:szCs w:val="16"/>
+              </w:rPr>
+            </w:pPr>
+          </w:p>
+        </w:tc>
+        <w:tc>
+          <w:tcPr>
+            <w:tcW w:w="810" w:type="dxa"/>
+          </w:tcPr>
+          <w:p>
+            <w:pPr>
+              <w:pStyle w:val="TS"/>
+              <w:rPr>
+                <w:sz w:val="16"/>
+                <w:szCs w:val="16"/>
+              </w:rPr>
+            </w:pPr>
+          </w:p>
+        </w:tc>
+        <w:tc>
+          <w:tcPr>
+            <w:tcW w:w="540" w:type="dxa"/>
+          </w:tcPr>
+          <w:p>
+            <w:pPr>
+              <w:pStyle w:val="TS"/>
+              <w:rPr>
+                <w:sz w:val="16"/>
+                <w:szCs w:val="16"/>
+              </w:rPr>
+            </w:pPr>
+          </w:p>
+        </w:tc>
+        <w:tc>
+          <w:tcPr>
+            <w:tcW w:w="900" w:type="dxa"/>
+          </w:tcPr>
+          <w:p>
+            <w:pPr>
+              <w:pStyle w:val="TS"/>
+              <w:rPr>
+                <w:sz w:val="16"/>
+                <w:szCs w:val="16"/>
+              </w:rPr>
+            </w:pPr>
+          </w:p>
+        </w:tc>
+        <w:tc>
+          <w:tcPr>
+            <w:tcW w:w="900" w:type="dxa"/>
+          </w:tcPr>
+          <w:p>
+            <w:pPr>
+              <w:pStyle w:val="TS"/>
+              <w:rPr>
+                <w:sz w:val="16"/>
+                <w:szCs w:val="16"/>
+              </w:rPr>
+            </w:pPr>
+          </w:p>
+        </w:tc>
+        <w:tc>
+          <w:tcPr>
+            <w:tcW w:w="720" w:type="dxa"/>
+          </w:tcPr>
+          <w:p>
+            <w:pPr>
+              <w:pStyle w:val="TS"/>
+              <w:rPr>
+                <w:sz w:val="16"/>
+                <w:szCs w:val="16"/>
+              </w:rPr>
+            </w:pPr>
+          </w:p>
+        </w:tc>
+        <w:tc>
+          <w:tcPr>
+            <w:tcW w:w="450" w:type="dxa"/>
+          </w:tcPr>
+          <w:p>
+            <w:pPr>
+              <w:pStyle w:val="TS"/>
+              <w:rPr>
+                <w:sz w:val="16"/>
+                <w:szCs w:val="16"/>
+              </w:rPr>
+            </w:pPr>
+          </w:p>
+        </w:tc>
+        <w:tc>
+          <w:tcPr>
+            <w:tcW w:w="630" w:type="dxa"/>
+          </w:tcPr>
+          <w:p>
+            <w:pPr>
+              <w:pStyle w:val="TS"/>
+              <w:rPr>
+                <w:sz w:val="16"/>
+                <w:szCs w:val="16"/>
+              </w:rPr>
+            </w:pPr>
+          </w:p>
+        </w:tc>
+        <w:tc>
+          <w:tcPr>
+            <w:tcW w:w="810" w:type="dxa"/>
+          </w:tcPr>
+          <w:p>
+            <w:pPr>
+              <w:pStyle w:val="TS"/>
+              <w:rPr>
+                <w:sz w:val="16"/>
+                <w:szCs w:val="16"/>
+              </w:rPr>
+            </w:pPr>
+          </w:p>
+        </w:tc>
+        <w:tc>
+          <w:tcPr>
+            <w:tcW w:w="720" w:type="dxa"/>
+          </w:tcPr>
+          <w:p>
+            <w:pPr>
+              <w:pStyle w:val="TS"/>
+              <w:rPr>
+                <w:sz w:val="16"/>
+                <w:szCs w:val="16"/>
+              </w:rPr>
+            </w:pPr>
+          </w:p>
+        </w:tc>
+      </w:tr>
+      <w:tr>
+        <w:tc>
+          <w:tcPr>
+            <w:tcW w:w="776" w:type="dxa"/>
+          </w:tcPr>
+          <w:p>
+            <w:pPr>
+              <w:pStyle w:val="TS"/>
+              <w:rPr>
+                <w:sz w:val="16"/>
+                <w:szCs w:val="16"/>
+              </w:rPr>
+            </w:pPr>
+            <w:proofErr w:type="spellStart"/>
+            <w:r>
+              <w:rPr>
+                <w:sz w:val="16"/>
+                <w:szCs w:val="16"/>
+              </w:rPr>
+              <w:t>Lwp</w:t>
+            </w:r>
+            <w:proofErr w:type="spellEnd"/>
+          </w:p>
+        </w:tc>
+        <w:tc>
+          <w:tcPr>
+            <w:tcW w:w="743" w:type="dxa"/>
+            <w:shd w:val="clear" w:color="auto" w:fill="FF0000"/>
+          </w:tcPr>
+          <w:p>
+            <w:pPr>
+              <w:pStyle w:val="TS"/>
+              <w:rPr>
+                <w:sz w:val="16"/>
+                <w:szCs w:val="16"/>
+              </w:rPr>
+            </w:pPr>
+            <w:r>
+              <w:rPr>
+                <w:sz w:val="16"/>
+                <w:szCs w:val="16"/>
+              </w:rPr>
+              <w:t>s</w:t>
+            </w:r>
+          </w:p>
+        </w:tc>
+        <w:tc>
+          <w:tcPr>
+            <w:tcW w:w="752" w:type="dxa"/>
+            <w:shd w:val="clear" w:color="auto" w:fill="FF0000"/>
+          </w:tcPr>
+          <w:p>
+            <w:pPr>
+              <w:pStyle w:val="TS"/>
+              <w:rPr>
+                <w:sz w:val="16"/>
+                <w:szCs w:val="16"/>
+              </w:rPr>
+            </w:pPr>
+            <w:r>
+              <w:rPr>
+                <w:sz w:val="16"/>
+                <w:szCs w:val="16"/>
+              </w:rPr>
+              <w:t>-0.8296</w:t>
+            </w:r>
+          </w:p>
+        </w:tc>
+        <w:tc>
+          <w:tcPr>
+            <w:tcW w:w="789" w:type="dxa"/>
+          </w:tcPr>
+          <w:p>
+            <w:pPr>
+              <w:pStyle w:val="TS"/>
+              <w:rPr>
+                <w:sz w:val="16"/>
+                <w:szCs w:val="16"/>
+              </w:rPr>
+            </w:pPr>
+            <w:r>
+              <w:rPr>
+                <w:sz w:val="16"/>
+                <w:szCs w:val="16"/>
+              </w:rPr>
+              <w:t>-0.1352</w:t>
+            </w:r>
+          </w:p>
+        </w:tc>
+        <w:tc>
+          <w:tcPr>
+            <w:tcW w:w="720" w:type="dxa"/>
+          </w:tcPr>
+          <w:p>
+            <w:pPr>
+              <w:pStyle w:val="TS"/>
+              <w:rPr>
+                <w:sz w:val="16"/>
+                <w:szCs w:val="16"/>
+              </w:rPr>
+            </w:pPr>
+            <w:r>
+              <w:rPr>
+                <w:sz w:val="16"/>
+                <w:szCs w:val="16"/>
+              </w:rPr>
+              <w:t>1</w:t>
+            </w:r>
+          </w:p>
+        </w:tc>
+        <w:tc>
+          <w:tcPr>
+            <w:tcW w:w="810" w:type="dxa"/>
+          </w:tcPr>
+          <w:p>
+            <w:pPr>
+              <w:pStyle w:val="TS"/>
+              <w:rPr>
+                <w:sz w:val="16"/>
+                <w:szCs w:val="16"/>
+              </w:rPr>
+            </w:pPr>
+          </w:p>
+        </w:tc>
+        <w:tc>
+          <w:tcPr>
+            <w:tcW w:w="540" w:type="dxa"/>
+          </w:tcPr>
+          <w:p>
+            <w:pPr>
+              <w:pStyle w:val="TS"/>
+              <w:rPr>
+                <w:sz w:val="16"/>
+                <w:szCs w:val="16"/>
+              </w:rPr>
+            </w:pPr>
+          </w:p>
+        </w:tc>
+        <w:tc>
+          <w:tcPr>
+            <w:tcW w:w="900" w:type="dxa"/>
+          </w:tcPr>
+          <w:p>
+            <w:pPr>
+              <w:pStyle w:val="TS"/>
+              <w:rPr>
+                <w:sz w:val="16"/>
+                <w:szCs w:val="16"/>
+              </w:rPr>
+            </w:pPr>
+          </w:p>
+        </w:tc>
+        <w:tc>
+          <w:tcPr>
+            <w:tcW w:w="900" w:type="dxa"/>
+          </w:tcPr>
+          <w:p>
+            <w:pPr>
+              <w:pStyle w:val="TS"/>
+              <w:rPr>
+                <w:sz w:val="16"/>
+                <w:szCs w:val="16"/>
+              </w:rPr>
+            </w:pPr>
+          </w:p>
+        </w:tc>
+        <w:tc>
+          <w:tcPr>
+            <w:tcW w:w="720" w:type="dxa"/>
+          </w:tcPr>
+          <w:p>
+            <w:pPr>
+              <w:pStyle w:val="TS"/>
+              <w:rPr>
+                <w:sz w:val="16"/>
+                <w:szCs w:val="16"/>
+              </w:rPr>
+            </w:pPr>
+          </w:p>
+        </w:tc>
+        <w:tc>
+          <w:tcPr>
+            <w:tcW w:w="450" w:type="dxa"/>
+          </w:tcPr>
+          <w:p>
+            <w:pPr>
+              <w:pStyle w:val="TS"/>
+              <w:rPr>
+                <w:sz w:val="16"/>
+                <w:szCs w:val="16"/>
+              </w:rPr>
+            </w:pPr>
+          </w:p>
+        </w:tc>
+        <w:tc>
+          <w:tcPr>
+            <w:tcW w:w="630" w:type="dxa"/>
+          </w:tcPr>
+          <w:p>
+            <w:pPr>
+              <w:pStyle w:val="TS"/>
+              <w:rPr>
+                <w:sz w:val="16"/>
+                <w:szCs w:val="16"/>
+              </w:rPr>
+            </w:pPr>
+          </w:p>
+        </w:tc>
+        <w:tc>
+          <w:tcPr>
+            <w:tcW w:w="810" w:type="dxa"/>
+          </w:tcPr>
+          <w:p>
+            <w:pPr>
+              <w:pStyle w:val="TS"/>
+              <w:rPr>
+                <w:sz w:val="16"/>
+                <w:szCs w:val="16"/>
+              </w:rPr>
+            </w:pPr>
+          </w:p>
+        </w:tc>
+        <w:tc>
+          <w:tcPr>
+            <w:tcW w:w="720" w:type="dxa"/>
+          </w:tcPr>
+          <w:p>
+            <w:pPr>
+              <w:pStyle w:val="TS"/>
+              <w:rPr>
+                <w:sz w:val="16"/>
+                <w:szCs w:val="16"/>
+              </w:rPr>
+            </w:pPr>
+          </w:p>
+        </w:tc>
+      </w:tr>
+      <w:tr>
+        <w:tc>
+          <w:tcPr>
+            <w:tcW w:w="776" w:type="dxa"/>
+          </w:tcPr>
+          <w:p>
+            <w:pPr>
+              <w:pStyle w:val="TS"/>
+              <w:rPr>
+                <w:sz w:val="16"/>
+                <w:szCs w:val="16"/>
+              </w:rPr>
+            </w:pPr>
+            <w:proofErr w:type="spellStart"/>
+            <w:r>
+              <w:rPr>
+                <w:sz w:val="16"/>
+                <w:szCs w:val="16"/>
+              </w:rPr>
+              <w:t>yAV</w:t>
+            </w:r>
+            <w:proofErr w:type="spellEnd"/>
+          </w:p>
+        </w:tc>
+        <w:tc>
+          <w:tcPr>
+            <w:tcW w:w="743" w:type="dxa"/>
+          </w:tcPr>
+          <w:p>
+            <w:pPr>
+              <w:pStyle w:val="TS"/>
+              <w:rPr>
+                <w:sz w:val="16"/>
+                <w:szCs w:val="16"/>
+              </w:rPr>
+            </w:pPr>
+            <w:r>
+              <w:rPr>
+                <w:sz w:val="16"/>
+                <w:szCs w:val="16"/>
+              </w:rPr>
+              <w:t>0</w:t>
+            </w:r>
+          </w:p>
+        </w:tc>
+        <w:tc>
+          <w:tcPr>
+            <w:tcW w:w="752" w:type="dxa"/>
+          </w:tcPr>
+          <w:p>
+            <w:pPr>
+              <w:pStyle w:val="TS"/>
+              <w:rPr>
+                <w:sz w:val="16"/>
+                <w:szCs w:val="16"/>
+              </w:rPr>
+            </w:pPr>
+            <w:r>
+              <w:rPr>
+                <w:sz w:val="16"/>
+                <w:szCs w:val="16"/>
+              </w:rPr>
+              <w:t>0</w:t>
+            </w:r>
+          </w:p>
+        </w:tc>
+        <w:tc>
+          <w:tcPr>
+            <w:tcW w:w="789" w:type="dxa"/>
+          </w:tcPr>
+          <w:p>
+            <w:pPr>
+              <w:pStyle w:val="TS"/>
+              <w:rPr>
+                <w:sz w:val="16"/>
+                <w:szCs w:val="16"/>
+              </w:rPr>
+            </w:pPr>
+            <w:r>
+              <w:rPr>
+                <w:sz w:val="16"/>
+                <w:szCs w:val="16"/>
+              </w:rPr>
+              <w:t>0</w:t>
+            </w:r>
+          </w:p>
+        </w:tc>
+        <w:tc>
+          <w:tcPr>
+            <w:tcW w:w="720" w:type="dxa"/>
+          </w:tcPr>
+          <w:p>
+            <w:pPr>
+              <w:pStyle w:val="TS"/>
+              <w:rPr>
+                <w:sz w:val="16"/>
+                <w:szCs w:val="16"/>
+              </w:rPr>
+            </w:pPr>
+            <w:r>
+              <w:rPr>
+                <w:sz w:val="16"/>
+                <w:szCs w:val="16"/>
+              </w:rPr>
+              <w:t>-1.6e-4</w:t>
+            </w:r>
+          </w:p>
+        </w:tc>
+        <w:tc>
+          <w:tcPr>
+            <w:tcW w:w="810" w:type="dxa"/>
+          </w:tcPr>
+          <w:p>
+            <w:pPr>
+              <w:pStyle w:val="TS"/>
+              <w:rPr>
+                <w:sz w:val="16"/>
+                <w:szCs w:val="16"/>
+              </w:rPr>
+            </w:pPr>
+            <w:r>
+              <w:rPr>
+                <w:sz w:val="16"/>
+                <w:szCs w:val="16"/>
+              </w:rPr>
+              <w:t>-1</w:t>
+            </w:r>
+          </w:p>
+        </w:tc>
+        <w:tc>
+          <w:tcPr>
+            <w:tcW w:w="540" w:type="dxa"/>
+          </w:tcPr>
+          <w:p>
+            <w:pPr>
+              <w:pStyle w:val="TS"/>
+              <w:rPr>
+                <w:sz w:val="16"/>
+                <w:szCs w:val="16"/>
+              </w:rPr>
+            </w:pPr>
+          </w:p>
+        </w:tc>
+        <w:tc>
+          <w:tcPr>
+            <w:tcW w:w="900" w:type="dxa"/>
+          </w:tcPr>
+          <w:p>
+            <w:pPr>
+              <w:pStyle w:val="TS"/>
+              <w:rPr>
+                <w:sz w:val="16"/>
+                <w:szCs w:val="16"/>
+              </w:rPr>
+            </w:pPr>
+          </w:p>
+        </w:tc>
+        <w:tc>
+          <w:tcPr>
+            <w:tcW w:w="900" w:type="dxa"/>
+          </w:tcPr>
+          <w:p>
+            <w:pPr>
+              <w:pStyle w:val="TS"/>
+              <w:rPr>
+                <w:sz w:val="16"/>
+                <w:szCs w:val="16"/>
+              </w:rPr>
+            </w:pPr>
+          </w:p>
+        </w:tc>
+        <w:tc>
+          <w:tcPr>
+            <w:tcW w:w="720" w:type="dxa"/>
+          </w:tcPr>
+          <w:p>
+            <w:pPr>
+              <w:pStyle w:val="TS"/>
+              <w:rPr>
+                <w:sz w:val="16"/>
+                <w:szCs w:val="16"/>
+              </w:rPr>
+            </w:pPr>
+          </w:p>
+        </w:tc>
+        <w:tc>
+          <w:tcPr>
+            <w:tcW w:w="450" w:type="dxa"/>
+          </w:tcPr>
+          <w:p>
+            <w:pPr>
+              <w:pStyle w:val="TS"/>
+              <w:rPr>
+                <w:sz w:val="16"/>
+                <w:szCs w:val="16"/>
+              </w:rPr>
+            </w:pPr>
+          </w:p>
+        </w:tc>
+        <w:tc>
+          <w:tcPr>
+            <w:tcW w:w="630" w:type="dxa"/>
+          </w:tcPr>
+          <w:p>
+            <w:pPr>
+              <w:pStyle w:val="TS"/>
+              <w:rPr>
+                <w:sz w:val="16"/>
+                <w:szCs w:val="16"/>
+              </w:rPr>
+            </w:pPr>
+          </w:p>
+        </w:tc>
+        <w:tc>
+          <w:tcPr>
+            <w:tcW w:w="810" w:type="dxa"/>
+          </w:tcPr>
+          <w:p>
+            <w:pPr>
+              <w:pStyle w:val="TS"/>
+              <w:rPr>
+                <w:sz w:val="16"/>
+                <w:szCs w:val="16"/>
+              </w:rPr>
+            </w:pPr>
+          </w:p>
+        </w:tc>
+        <w:tc>
+          <w:tcPr>
+            <w:tcW w:w="720" w:type="dxa"/>
+          </w:tcPr>
+          <w:p>
+            <w:pPr>
+              <w:pStyle w:val="TS"/>
+              <w:rPr>
+                <w:sz w:val="16"/>
+                <w:szCs w:val="16"/>
+              </w:rPr>
+            </w:pPr>
+          </w:p>
+        </w:tc>
+      </w:tr>
+      <w:tr>
+        <w:tc>
+          <w:tcPr>
+            <w:tcW w:w="776" w:type="dxa"/>
+          </w:tcPr>
+          <w:p>
+            <w:pPr>
+              <w:pStyle w:val="TS"/>
+              <w:rPr>
+                <w:sz w:val="16"/>
+                <w:szCs w:val="16"/>
+              </w:rPr>
+            </w:pPr>
+            <w:proofErr w:type="spellStart"/>
+            <w:r>
+              <w:rPr>
+                <w:sz w:val="16"/>
+                <w:szCs w:val="16"/>
+              </w:rPr>
+              <w:t>yBA</w:t>
+            </w:r>
+            <w:proofErr w:type="spellEnd"/>
+          </w:p>
+        </w:tc>
+        <w:tc>
+          <w:tcPr>
+            <w:tcW w:w="743" w:type="dxa"/>
+            <w:shd w:val="clear" w:color="auto" w:fill="FF0000"/>
+          </w:tcPr>
+          <w:p>
+            <w:pPr>
+              <w:pStyle w:val="TS"/>
+              <w:rPr>
+                <w:sz w:val="16"/>
+                <w:szCs w:val="16"/>
+              </w:rPr>
+            </w:pPr>
+            <w:r>
+              <w:rPr>
+                <w:sz w:val="16"/>
+                <w:szCs w:val="16"/>
+              </w:rPr>
+              <w:t>s</w:t>
+            </w:r>
+          </w:p>
+        </w:tc>
+        <w:tc>
+          <w:tcPr>
+            <w:tcW w:w="752" w:type="dxa"/>
+            <w:shd w:val="clear" w:color="auto" w:fill="FF0000"/>
+          </w:tcPr>
+          <w:p>
+            <w:pPr>
+              <w:pStyle w:val="TS"/>
+              <w:rPr>
+                <w:sz w:val="16"/>
+                <w:szCs w:val="16"/>
+              </w:rPr>
+            </w:pPr>
+            <w:r>
+              <w:rPr>
+                <w:sz w:val="16"/>
+                <w:szCs w:val="16"/>
+              </w:rPr>
+              <w:t>s</w:t>
+            </w:r>
+          </w:p>
+        </w:tc>
+        <w:tc>
+          <w:tcPr>
+            <w:tcW w:w="789" w:type="dxa"/>
+            <w:shd w:val="clear" w:color="auto" w:fill="FF0000"/>
+          </w:tcPr>
+          <w:p>
+            <w:pPr>
+              <w:pStyle w:val="TS"/>
+              <w:rPr>
+                <w:sz w:val="16"/>
+                <w:szCs w:val="16"/>
+              </w:rPr>
+            </w:pPr>
+            <w:r>
+              <w:rPr>
+                <w:sz w:val="16"/>
+                <w:szCs w:val="16"/>
+              </w:rPr>
+              <w:t>0.9997</w:t>
+            </w:r>
+          </w:p>
+        </w:tc>
+        <w:tc>
+          <w:tcPr>
+            <w:tcW w:w="720" w:type="dxa"/>
+            <w:shd w:val="clear" w:color="auto" w:fill="FF0000"/>
+          </w:tcPr>
+          <w:p>
+            <w:pPr>
+              <w:pStyle w:val="TS"/>
+              <w:rPr>
+                <w:sz w:val="16"/>
+                <w:szCs w:val="16"/>
+              </w:rPr>
+            </w:pPr>
+            <w:r>
+              <w:rPr>
+                <w:sz w:val="16"/>
+                <w:szCs w:val="16"/>
+              </w:rPr>
+              <w:t>s</w:t>
+            </w:r>
+          </w:p>
+        </w:tc>
+        <w:tc>
+          <w:tcPr>
+            <w:tcW w:w="810" w:type="dxa"/>
+            <w:shd w:val="clear" w:color="auto" w:fill="FF0000"/>
+          </w:tcPr>
+          <w:p>
+            <w:pPr>
+              <w:pStyle w:val="TS"/>
+              <w:rPr>
+                <w:sz w:val="16"/>
+                <w:szCs w:val="16"/>
+              </w:rPr>
+            </w:pPr>
+            <w:r>
+              <w:rPr>
+                <w:sz w:val="16"/>
+                <w:szCs w:val="16"/>
+              </w:rPr>
+              <w:t>s</w:t>
+            </w:r>
+          </w:p>
+        </w:tc>
+        <w:tc>
+          <w:tcPr>
+            <w:tcW w:w="540" w:type="dxa"/>
+          </w:tcPr>
+          <w:p>
+            <w:pPr>
+              <w:pStyle w:val="TS"/>
+              <w:rPr>
+                <w:sz w:val="16"/>
+                <w:szCs w:val="16"/>
+              </w:rPr>
+            </w:pPr>
+            <w:r>
+              <w:rPr>
+                <w:sz w:val="16"/>
+                <w:szCs w:val="16"/>
+              </w:rPr>
+              <w:t>1</w:t>
+            </w:r>
+          </w:p>
+        </w:tc>
+        <w:tc>
+          <w:tcPr>
+            <w:tcW w:w="900" w:type="dxa"/>
+          </w:tcPr>
+          <w:p>
+            <w:pPr>
+              <w:pStyle w:val="TS"/>
+              <w:rPr>
+                <w:sz w:val="16"/>
+                <w:szCs w:val="16"/>
+              </w:rPr>
+            </w:pPr>
+          </w:p>
+        </w:tc>
+        <w:tc>
+          <w:tcPr>
+            <w:tcW w:w="900" w:type="dxa"/>
+          </w:tcPr>
+          <w:p>
+            <w:pPr>
+              <w:pStyle w:val="TS"/>
+              <w:rPr>
+                <w:sz w:val="16"/>
+                <w:szCs w:val="16"/>
+              </w:rPr>
+            </w:pPr>
+          </w:p>
+        </w:tc>
+        <w:tc>
+          <w:tcPr>
+            <w:tcW w:w="720" w:type="dxa"/>
+          </w:tcPr>
+          <w:p>
+            <w:pPr>
+              <w:pStyle w:val="TS"/>
+              <w:rPr>
+                <w:sz w:val="16"/>
+                <w:szCs w:val="16"/>
+              </w:rPr>
+            </w:pPr>
+          </w:p>
+        </w:tc>
+        <w:tc>
+          <w:tcPr>
+            <w:tcW w:w="450" w:type="dxa"/>
+          </w:tcPr>
+          <w:p>
+            <w:pPr>
+              <w:pStyle w:val="TS"/>
+              <w:rPr>
+                <w:sz w:val="16"/>
+                <w:szCs w:val="16"/>
+              </w:rPr>
+            </w:pPr>
+          </w:p>
+        </w:tc>
+        <w:tc>
+          <w:tcPr>
+            <w:tcW w:w="630" w:type="dxa"/>
+          </w:tcPr>
+          <w:p>
+            <w:pPr>
+              <w:pStyle w:val="TS"/>
+              <w:rPr>
+                <w:sz w:val="16"/>
+                <w:szCs w:val="16"/>
+              </w:rPr>
+            </w:pPr>
+          </w:p>
+        </w:tc>
+        <w:tc>
+          <w:tcPr>
+            <w:tcW w:w="810" w:type="dxa"/>
+          </w:tcPr>
+          <w:p>
+            <w:pPr>
+              <w:pStyle w:val="TS"/>
+              <w:rPr>
+                <w:sz w:val="16"/>
+                <w:szCs w:val="16"/>
+              </w:rPr>
+            </w:pPr>
+          </w:p>
+        </w:tc>
+        <w:tc>
+          <w:tcPr>
+            <w:tcW w:w="720" w:type="dxa"/>
+          </w:tcPr>
+          <w:p>
+            <w:pPr>
+              <w:pStyle w:val="TS"/>
+              <w:rPr>
+                <w:sz w:val="16"/>
+                <w:szCs w:val="16"/>
+              </w:rPr>
+            </w:pPr>
+          </w:p>
+        </w:tc>
+      </w:tr>
+      <w:tr>
+        <w:tc>
+          <w:tcPr>
+            <w:tcW w:w="776" w:type="dxa"/>
+          </w:tcPr>
+          <w:p>
+            <w:pPr>
+              <w:pStyle w:val="TS"/>
+              <w:rPr>
+                <w:sz w:val="16"/>
+                <w:szCs w:val="16"/>
+              </w:rPr>
+            </w:pPr>
+            <w:proofErr w:type="spellStart"/>
+            <w:r>
+              <w:rPr>
+                <w:sz w:val="16"/>
+                <w:szCs w:val="16"/>
+              </w:rPr>
+              <w:t>yVA</w:t>
+            </w:r>
+            <w:proofErr w:type="spellEnd"/>
+          </w:p>
+        </w:tc>
+        <w:tc>
+          <w:tcPr>
+            <w:tcW w:w="743" w:type="dxa"/>
+          </w:tcPr>
+          <w:p>
+            <w:pPr>
+              <w:pStyle w:val="TS"/>
+              <w:rPr>
+                <w:sz w:val="16"/>
+                <w:szCs w:val="16"/>
+              </w:rPr>
+            </w:pPr>
+            <w:r>
+              <w:rPr>
+                <w:sz w:val="16"/>
+                <w:szCs w:val="16"/>
+              </w:rPr>
+              <w:t>-0.3124</w:t>
+            </w:r>
+          </w:p>
+        </w:tc>
+        <w:tc>
+          <w:tcPr>
+            <w:tcW w:w="752" w:type="dxa"/>
+          </w:tcPr>
+          <w:p>
+            <w:pPr>
+              <w:pStyle w:val="TS"/>
+              <w:rPr>
+                <w:sz w:val="16"/>
+                <w:szCs w:val="16"/>
+              </w:rPr>
+            </w:pPr>
+            <w:r>
+              <w:rPr>
+                <w:sz w:val="16"/>
+                <w:szCs w:val="16"/>
+              </w:rPr>
+              <w:t>0.4814</w:t>
+            </w:r>
+          </w:p>
+        </w:tc>
+        <w:tc>
+          <w:tcPr>
+            <w:tcW w:w="789" w:type="dxa"/>
+            <w:shd w:val="clear" w:color="auto" w:fill="FFFF00"/>
+          </w:tcPr>
+          <w:p>
+            <w:pPr>
+              <w:pStyle w:val="TS"/>
+              <w:rPr>
+                <w:sz w:val="16"/>
+                <w:szCs w:val="16"/>
+              </w:rPr>
+            </w:pPr>
+            <w:r>
+              <w:rPr>
+                <w:sz w:val="16"/>
+                <w:szCs w:val="16"/>
+              </w:rPr>
+              <w:t>0.6356</w:t>
+            </w:r>
+          </w:p>
+        </w:tc>
+        <w:tc>
+          <w:tcPr>
+            <w:tcW w:w="720" w:type="dxa"/>
+          </w:tcPr>
+          <w:p>
+            <w:pPr>
+              <w:pStyle w:val="TS"/>
+              <w:rPr>
+                <w:sz w:val="16"/>
+                <w:szCs w:val="16"/>
+              </w:rPr>
+            </w:pPr>
+            <w:r>
+              <w:rPr>
+                <w:sz w:val="16"/>
+                <w:szCs w:val="16"/>
+              </w:rPr>
+              <w:t>0.4289</w:t>
+            </w:r>
+          </w:p>
+        </w:tc>
+        <w:tc>
+          <w:tcPr>
+            <w:tcW w:w="810" w:type="dxa"/>
+          </w:tcPr>
+          <w:p>
+            <w:pPr>
+              <w:pStyle w:val="TS"/>
+              <w:rPr>
+                <w:sz w:val="16"/>
+                <w:szCs w:val="16"/>
+              </w:rPr>
+            </w:pPr>
+            <w:r>
+              <w:rPr>
+                <w:sz w:val="16"/>
+                <w:szCs w:val="16"/>
+              </w:rPr>
+              <w:t>0</w:t>
+            </w:r>
+          </w:p>
+        </w:tc>
+        <w:tc>
+          <w:tcPr>
+            <w:tcW w:w="540" w:type="dxa"/>
+            <w:shd w:val="clear" w:color="auto" w:fill="FF0000"/>
+          </w:tcPr>
+          <w:p>
+            <w:pPr>
+              <w:pStyle w:val="TS"/>
+              <w:rPr>
+                <w:sz w:val="16"/>
+                <w:szCs w:val="16"/>
+              </w:rPr>
+            </w:pPr>
+            <w:r>
+              <w:rPr>
+                <w:sz w:val="16"/>
+                <w:szCs w:val="16"/>
+              </w:rPr>
+              <w:t>s</w:t>
+            </w:r>
+          </w:p>
+        </w:tc>
+        <w:tc>
+          <w:tcPr>
+            <w:tcW w:w="900" w:type="dxa"/>
+          </w:tcPr>
+          <w:p>
+            <w:pPr>
+              <w:pStyle w:val="TS"/>
+              <w:rPr>
+                <w:sz w:val="16"/>
+                <w:szCs w:val="16"/>
+              </w:rPr>
+            </w:pPr>
+            <w:r>
+              <w:rPr>
+                <w:sz w:val="16"/>
+                <w:szCs w:val="16"/>
+              </w:rPr>
+              <w:t>1</w:t>
+            </w:r>
+          </w:p>
+        </w:tc>
+        <w:tc>
+          <w:tcPr>
+            <w:tcW w:w="900" w:type="dxa"/>
+          </w:tcPr>
+          <w:p>
+            <w:pPr>
+              <w:pStyle w:val="TS"/>
+              <w:rPr>
+                <w:sz w:val="16"/>
+                <w:szCs w:val="16"/>
+              </w:rPr>
+            </w:pPr>
+          </w:p>
+        </w:tc>
+        <w:tc>
+          <w:tcPr>
+            <w:tcW w:w="720" w:type="dxa"/>
+          </w:tcPr>
+          <w:p>
+            <w:pPr>
+              <w:pStyle w:val="TS"/>
+              <w:rPr>
+                <w:sz w:val="16"/>
+                <w:szCs w:val="16"/>
+              </w:rPr>
+            </w:pPr>
+          </w:p>
+        </w:tc>
+        <w:tc>
+          <w:tcPr>
+            <w:tcW w:w="450" w:type="dxa"/>
+          </w:tcPr>
+          <w:p>
+            <w:pPr>
+              <w:pStyle w:val="TS"/>
+              <w:rPr>
+                <w:sz w:val="16"/>
+                <w:szCs w:val="16"/>
+              </w:rPr>
+            </w:pPr>
+          </w:p>
+        </w:tc>
+        <w:tc>
+          <w:tcPr>
+            <w:tcW w:w="630" w:type="dxa"/>
+          </w:tcPr>
+          <w:p>
+            <w:pPr>
+              <w:pStyle w:val="TS"/>
+              <w:rPr>
+                <w:sz w:val="16"/>
+                <w:szCs w:val="16"/>
+              </w:rPr>
+            </w:pPr>
+          </w:p>
+        </w:tc>
+        <w:tc>
+          <w:tcPr>
+            <w:tcW w:w="810" w:type="dxa"/>
+          </w:tcPr>
+          <w:p>
+            <w:pPr>
+              <w:pStyle w:val="TS"/>
+              <w:rPr>
+                <w:sz w:val="16"/>
+                <w:szCs w:val="16"/>
+              </w:rPr>
+            </w:pPr>
+          </w:p>
+        </w:tc>
+        <w:tc>
+          <w:tcPr>
+            <w:tcW w:w="720" w:type="dxa"/>
+          </w:tcPr>
+          <w:p>
+            <w:pPr>
+              <w:pStyle w:val="TS"/>
+              <w:rPr>
+                <w:sz w:val="16"/>
+                <w:szCs w:val="16"/>
+              </w:rPr>
+            </w:pPr>
+          </w:p>
+        </w:tc>
+      </w:tr>
+      <w:tr>
+        <w:tc>
+          <w:tcPr>
+            <w:tcW w:w="776" w:type="dxa"/>
+          </w:tcPr>
+          <w:p>
+            <w:pPr>
+              <w:pStyle w:val="TS"/>
+              <w:rPr>
+                <w:sz w:val="16"/>
+                <w:szCs w:val="16"/>
+              </w:rPr>
+            </w:pPr>
+            <w:proofErr w:type="spellStart"/>
+            <w:r>
+              <w:rPr>
+                <w:sz w:val="16"/>
+                <w:szCs w:val="16"/>
+              </w:rPr>
+              <w:t>kap</w:t>
+            </w:r>
+            <w:proofErr w:type="spellEnd"/>
+          </w:p>
+        </w:tc>
+        <w:tc>
+          <w:tcPr>
+            <w:tcW w:w="743" w:type="dxa"/>
+            <w:shd w:val="clear" w:color="auto" w:fill="FF0000"/>
+          </w:tcPr>
+          <w:p>
+            <w:pPr>
+              <w:pStyle w:val="TS"/>
+              <w:rPr>
+                <w:sz w:val="16"/>
+                <w:szCs w:val="16"/>
+              </w:rPr>
+            </w:pPr>
+            <w:r>
+              <w:rPr>
+                <w:sz w:val="16"/>
+                <w:szCs w:val="16"/>
+              </w:rPr>
+              <w:t>s</w:t>
+            </w:r>
+          </w:p>
+        </w:tc>
+        <w:tc>
+          <w:tcPr>
+            <w:tcW w:w="752" w:type="dxa"/>
+            <w:shd w:val="clear" w:color="auto" w:fill="FF0000"/>
+          </w:tcPr>
+          <w:p>
+            <w:pPr>
+              <w:pStyle w:val="TS"/>
+              <w:rPr>
+                <w:sz w:val="16"/>
+                <w:szCs w:val="16"/>
+              </w:rPr>
+            </w:pPr>
+            <w:r>
+              <w:rPr>
+                <w:sz w:val="16"/>
+                <w:szCs w:val="16"/>
+              </w:rPr>
+              <w:t>0.8351</w:t>
+            </w:r>
+          </w:p>
+        </w:tc>
+        <w:tc>
+          <w:tcPr>
+            <w:tcW w:w="789" w:type="dxa"/>
+          </w:tcPr>
+          <w:p>
+            <w:pPr>
+              <w:pStyle w:val="TS"/>
+              <w:rPr>
+                <w:sz w:val="16"/>
+                <w:szCs w:val="16"/>
+              </w:rPr>
+            </w:pPr>
+            <w:r>
+              <w:rPr>
+                <w:sz w:val="16"/>
+                <w:szCs w:val="16"/>
+              </w:rPr>
+              <w:t>0.1379</w:t>
+            </w:r>
+          </w:p>
+        </w:tc>
+        <w:tc>
+          <w:tcPr>
+            <w:tcW w:w="720" w:type="dxa"/>
+            <w:shd w:val="clear" w:color="auto" w:fill="FF0000"/>
+          </w:tcPr>
+          <w:p>
+            <w:pPr>
+              <w:pStyle w:val="TS"/>
+              <w:rPr>
+                <w:sz w:val="16"/>
+                <w:szCs w:val="16"/>
+              </w:rPr>
+            </w:pPr>
+            <w:r>
+              <w:rPr>
+                <w:sz w:val="16"/>
+                <w:szCs w:val="16"/>
+              </w:rPr>
+              <w:t>0.9928</w:t>
+            </w:r>
+          </w:p>
+        </w:tc>
+        <w:tc>
+          <w:tcPr>
+            <w:tcW w:w="810" w:type="dxa"/>
+          </w:tcPr>
+          <w:p>
+            <w:pPr>
+              <w:pStyle w:val="TS"/>
+              <w:rPr>
+                <w:sz w:val="16"/>
+                <w:szCs w:val="16"/>
+              </w:rPr>
+            </w:pPr>
+            <w:r>
+              <w:rPr>
+                <w:sz w:val="16"/>
+                <w:szCs w:val="16"/>
+              </w:rPr>
+              <w:t>0</w:t>
+            </w:r>
+          </w:p>
+        </w:tc>
+        <w:tc>
+          <w:tcPr>
+            <w:tcW w:w="540" w:type="dxa"/>
+            <w:shd w:val="clear" w:color="auto" w:fill="FF0000"/>
+          </w:tcPr>
+          <w:p>
+            <w:pPr>
+              <w:pStyle w:val="TS"/>
+              <w:rPr>
+                <w:sz w:val="16"/>
+                <w:szCs w:val="16"/>
+              </w:rPr>
+            </w:pPr>
+            <w:r>
+              <w:rPr>
+                <w:sz w:val="16"/>
+                <w:szCs w:val="16"/>
+              </w:rPr>
+              <w:t>s</w:t>
+            </w:r>
+          </w:p>
+        </w:tc>
+        <w:tc>
+          <w:tcPr>
+            <w:tcW w:w="900" w:type="dxa"/>
+            <w:shd w:val="clear" w:color="auto" w:fill="FFFF00"/>
+          </w:tcPr>
+          <w:p>
+            <w:pPr>
+              <w:pStyle w:val="TS"/>
+              <w:rPr>
+                <w:sz w:val="16"/>
+                <w:szCs w:val="16"/>
+              </w:rPr>
+            </w:pPr>
+            <w:r>
+              <w:rPr>
+                <w:sz w:val="16"/>
+                <w:szCs w:val="16"/>
+              </w:rPr>
+              <w:t>-0.64</w:t>
+            </w:r>
+          </w:p>
+        </w:tc>
+        <w:tc>
+          <w:tcPr>
+            <w:tcW w:w="900" w:type="dxa"/>
+          </w:tcPr>
+          <w:p>
+            <w:pPr>
+              <w:pStyle w:val="TS"/>
+              <w:rPr>
+                <w:sz w:val="16"/>
+                <w:szCs w:val="16"/>
+              </w:rPr>
+            </w:pPr>
+            <w:r>
+              <w:rPr>
+                <w:sz w:val="16"/>
+                <w:szCs w:val="16"/>
+              </w:rPr>
+              <w:t>1</w:t>
+            </w:r>
+          </w:p>
+        </w:tc>
+        <w:tc>
+          <w:tcPr>
+            <w:tcW w:w="720" w:type="dxa"/>
+          </w:tcPr>
+          <w:p>
+            <w:pPr>
+              <w:pStyle w:val="TS"/>
+              <w:rPr>
+                <w:sz w:val="16"/>
+                <w:szCs w:val="16"/>
+              </w:rPr>
+            </w:pPr>
+          </w:p>
+        </w:tc>
+        <w:tc>
+          <w:tcPr>
+            <w:tcW w:w="450" w:type="dxa"/>
+          </w:tcPr>
+          <w:p>
+            <w:pPr>
+              <w:pStyle w:val="TS"/>
+              <w:rPr>
+                <w:sz w:val="16"/>
+                <w:szCs w:val="16"/>
+              </w:rPr>
+            </w:pPr>
+          </w:p>
+        </w:tc>
+        <w:tc>
+          <w:tcPr>
+            <w:tcW w:w="630" w:type="dxa"/>
+          </w:tcPr>
+          <w:p>
+            <w:pPr>
+              <w:pStyle w:val="TS"/>
+              <w:rPr>
+                <w:sz w:val="16"/>
+                <w:szCs w:val="16"/>
+              </w:rPr>
+            </w:pPr>
+          </w:p>
+        </w:tc>
+        <w:tc>
+          <w:tcPr>
+            <w:tcW w:w="810" w:type="dxa"/>
+          </w:tcPr>
+          <w:p>
+            <w:pPr>
+              <w:pStyle w:val="TS"/>
+              <w:rPr>
+                <w:sz w:val="16"/>
+                <w:szCs w:val="16"/>
+              </w:rPr>
+            </w:pPr>
+          </w:p>
+        </w:tc>
+        <w:tc>
+          <w:tcPr>
+            <w:tcW w:w="720" w:type="dxa"/>
+          </w:tcPr>
+          <w:p>
+            <w:pPr>
+              <w:pStyle w:val="TS"/>
+              <w:rPr>
+                <w:sz w:val="16"/>
+                <w:szCs w:val="16"/>
+              </w:rPr>
+            </w:pPr>
+          </w:p>
+        </w:tc>
+      </w:tr>
+      <w:tr>
+        <w:tc>
+          <w:tcPr>
+            <w:tcW w:w="776" w:type="dxa"/>
+          </w:tcPr>
+          <w:p>
+            <w:pPr>
+              <w:pStyle w:val="TS"/>
+              <w:rPr>
+                <w:sz w:val="16"/>
+                <w:szCs w:val="16"/>
+              </w:rPr>
+            </w:pPr>
+            <w:r>
+              <w:rPr>
+                <w:sz w:val="16"/>
+                <w:szCs w:val="16"/>
+              </w:rPr>
+              <w:t>f</w:t>
+            </w:r>
+          </w:p>
+        </w:tc>
+        <w:tc>
+          <w:tcPr>
+            <w:tcW w:w="743" w:type="dxa"/>
+            <w:shd w:val="clear" w:color="auto" w:fill="FF0000"/>
+          </w:tcPr>
+          <w:p>
+            <w:pPr>
+              <w:pStyle w:val="TS"/>
+              <w:rPr>
+                <w:sz w:val="16"/>
+                <w:szCs w:val="16"/>
+              </w:rPr>
+            </w:pPr>
+            <w:r>
+              <w:rPr>
+                <w:sz w:val="16"/>
+                <w:szCs w:val="16"/>
+              </w:rPr>
+              <w:t>s</w:t>
+            </w:r>
+          </w:p>
+        </w:tc>
+        <w:tc>
+          <w:tcPr>
+            <w:tcW w:w="752" w:type="dxa"/>
+            <w:shd w:val="clear" w:color="auto" w:fill="FFFF00"/>
+          </w:tcPr>
+          <w:p>
+            <w:pPr>
+              <w:pStyle w:val="TS"/>
+              <w:rPr>
+                <w:sz w:val="16"/>
+                <w:szCs w:val="16"/>
+              </w:rPr>
+            </w:pPr>
+            <w:r>
+              <w:rPr>
+                <w:sz w:val="16"/>
+                <w:szCs w:val="16"/>
+              </w:rPr>
+              <w:t>0.7318</w:t>
+            </w:r>
+          </w:p>
+        </w:tc>
+        <w:tc>
+          <w:tcPr>
+            <w:tcW w:w="789" w:type="dxa"/>
+          </w:tcPr>
+          <w:p>
+            <w:pPr>
+              <w:pStyle w:val="TS"/>
+              <w:rPr>
+                <w:sz w:val="16"/>
+                <w:szCs w:val="16"/>
+              </w:rPr>
+            </w:pPr>
+            <w:r>
+              <w:rPr>
+                <w:sz w:val="16"/>
+                <w:szCs w:val="16"/>
+              </w:rPr>
+              <w:t>0.1286</w:t>
+            </w:r>
+          </w:p>
+        </w:tc>
+        <w:tc>
+          <w:tcPr>
+            <w:tcW w:w="720" w:type="dxa"/>
+            <w:shd w:val="clear" w:color="auto" w:fill="FF0000"/>
+          </w:tcPr>
+          <w:p>
+            <w:pPr>
+              <w:pStyle w:val="TS"/>
+              <w:rPr>
+                <w:sz w:val="16"/>
+                <w:szCs w:val="16"/>
+              </w:rPr>
+            </w:pPr>
+            <w:r>
+              <w:rPr>
+                <w:sz w:val="16"/>
+                <w:szCs w:val="16"/>
+              </w:rPr>
+              <w:t>0.98</w:t>
+            </w:r>
+          </w:p>
+        </w:tc>
+        <w:tc>
+          <w:tcPr>
+            <w:tcW w:w="810" w:type="dxa"/>
+            <w:shd w:val="clear" w:color="auto" w:fill="FF0000"/>
+          </w:tcPr>
+          <w:p>
+            <w:pPr>
+              <w:pStyle w:val="TS"/>
+              <w:rPr>
+                <w:sz w:val="16"/>
+                <w:szCs w:val="16"/>
+              </w:rPr>
+            </w:pPr>
+            <w:r>
+              <w:rPr>
+                <w:sz w:val="16"/>
+                <w:szCs w:val="16"/>
+              </w:rPr>
+              <w:t>S</w:t>
+            </w:r>
+          </w:p>
+        </w:tc>
+        <w:tc>
+          <w:tcPr>
+            <w:tcW w:w="540" w:type="dxa"/>
+            <w:shd w:val="clear" w:color="auto" w:fill="FF0000"/>
+          </w:tcPr>
+          <w:p>
+            <w:pPr>
+              <w:pStyle w:val="TS"/>
+              <w:rPr>
+                <w:sz w:val="16"/>
+                <w:szCs w:val="16"/>
+              </w:rPr>
+            </w:pPr>
+            <w:r>
+              <w:rPr>
+                <w:sz w:val="16"/>
+                <w:szCs w:val="16"/>
+              </w:rPr>
+              <w:t>s</w:t>
+            </w:r>
+          </w:p>
+        </w:tc>
+        <w:tc>
+          <w:tcPr>
+            <w:tcW w:w="900" w:type="dxa"/>
+          </w:tcPr>
+          <w:p>
+            <w:pPr>
+              <w:pStyle w:val="TS"/>
+              <w:rPr>
+                <w:sz w:val="16"/>
+                <w:szCs w:val="16"/>
+              </w:rPr>
+            </w:pPr>
+            <w:r>
+              <w:rPr>
+                <w:sz w:val="16"/>
+                <w:szCs w:val="16"/>
+              </w:rPr>
+              <w:t>-0.315</w:t>
+            </w:r>
+          </w:p>
+        </w:tc>
+        <w:tc>
+          <w:tcPr>
+            <w:tcW w:w="900" w:type="dxa"/>
+            <w:shd w:val="clear" w:color="auto" w:fill="FF0000"/>
+          </w:tcPr>
+          <w:p>
+            <w:pPr>
+              <w:pStyle w:val="TS"/>
+              <w:rPr>
+                <w:sz w:val="16"/>
+                <w:szCs w:val="16"/>
+              </w:rPr>
+            </w:pPr>
+            <w:r>
+              <w:rPr>
+                <w:sz w:val="16"/>
+                <w:szCs w:val="16"/>
+              </w:rPr>
+              <w:t>-0.9789</w:t>
+            </w:r>
+          </w:p>
+        </w:tc>
+        <w:tc>
+          <w:tcPr>
+            <w:tcW w:w="720" w:type="dxa"/>
+          </w:tcPr>
+          <w:p>
+            <w:pPr>
+              <w:pStyle w:val="TS"/>
+              <w:rPr>
+                <w:sz w:val="16"/>
+                <w:szCs w:val="16"/>
+              </w:rPr>
+            </w:pPr>
+            <w:r>
+              <w:rPr>
+                <w:sz w:val="16"/>
+                <w:szCs w:val="16"/>
+              </w:rPr>
+              <w:t>1</w:t>
+            </w:r>
+          </w:p>
+        </w:tc>
+        <w:tc>
+          <w:tcPr>
+            <w:tcW w:w="450" w:type="dxa"/>
+          </w:tcPr>
+          <w:p>
+            <w:pPr>
+              <w:pStyle w:val="TS"/>
+              <w:rPr>
+                <w:sz w:val="16"/>
+                <w:szCs w:val="16"/>
+              </w:rPr>
+            </w:pPr>
+          </w:p>
+        </w:tc>
+        <w:tc>
+          <w:tcPr>
+            <w:tcW w:w="630" w:type="dxa"/>
+          </w:tcPr>
+          <w:p>
+            <w:pPr>
+              <w:pStyle w:val="TS"/>
+              <w:rPr>
+                <w:sz w:val="16"/>
+                <w:szCs w:val="16"/>
+              </w:rPr>
+            </w:pPr>
+          </w:p>
+        </w:tc>
+        <w:tc>
+          <w:tcPr>
+            <w:tcW w:w="810" w:type="dxa"/>
+          </w:tcPr>
+          <w:p>
+            <w:pPr>
+              <w:pStyle w:val="TS"/>
+              <w:rPr>
+                <w:sz w:val="16"/>
+                <w:szCs w:val="16"/>
+              </w:rPr>
+            </w:pPr>
+          </w:p>
+        </w:tc>
+        <w:tc>
+          <w:tcPr>
+            <w:tcW w:w="720" w:type="dxa"/>
+          </w:tcPr>
+          <w:p>
+            <w:pPr>
+              <w:pStyle w:val="TS"/>
+              <w:rPr>
+                <w:sz w:val="16"/>
+                <w:szCs w:val="16"/>
+              </w:rPr>
+            </w:pPr>
+          </w:p>
+        </w:tc>
+      </w:tr>
+      <w:tr>
+        <w:tc>
+          <w:tcPr>
+            <w:tcW w:w="776" w:type="dxa"/>
+          </w:tcPr>
+          <w:p>
+            <w:pPr>
+              <w:pStyle w:val="TS"/>
+              <w:rPr>
+                <w:sz w:val="16"/>
+                <w:szCs w:val="16"/>
+              </w:rPr>
+            </w:pPr>
+            <w:proofErr w:type="spellStart"/>
+            <w:r>
+              <w:rPr>
+                <w:sz w:val="16"/>
+                <w:szCs w:val="16"/>
+              </w:rPr>
+              <w:t>fB</w:t>
+            </w:r>
+            <w:proofErr w:type="spellEnd"/>
+          </w:p>
+        </w:tc>
+        <w:tc>
+          <w:tcPr>
+            <w:tcW w:w="743" w:type="dxa"/>
+            <w:shd w:val="clear" w:color="auto" w:fill="FF0000"/>
+          </w:tcPr>
+          <w:p>
+            <w:pPr>
+              <w:pStyle w:val="TS"/>
+              <w:rPr>
+                <w:sz w:val="16"/>
+                <w:szCs w:val="16"/>
+              </w:rPr>
+            </w:pPr>
+            <w:r>
+              <w:rPr>
+                <w:sz w:val="16"/>
+                <w:szCs w:val="16"/>
+              </w:rPr>
+              <w:t>s</w:t>
+            </w:r>
+          </w:p>
+        </w:tc>
+        <w:tc>
+          <w:tcPr>
+            <w:tcW w:w="752" w:type="dxa"/>
+            <w:shd w:val="clear" w:color="auto" w:fill="FF0000"/>
+          </w:tcPr>
+          <w:p>
+            <w:pPr>
+              <w:pStyle w:val="TS"/>
+              <w:rPr>
+                <w:sz w:val="16"/>
+                <w:szCs w:val="16"/>
+              </w:rPr>
+            </w:pPr>
+            <w:r>
+              <w:rPr>
+                <w:sz w:val="16"/>
+                <w:szCs w:val="16"/>
+              </w:rPr>
+              <w:t>s</w:t>
+            </w:r>
+          </w:p>
+        </w:tc>
+        <w:tc>
+          <w:tcPr>
+            <w:tcW w:w="789" w:type="dxa"/>
+            <w:shd w:val="clear" w:color="auto" w:fill="FF0000"/>
+          </w:tcPr>
+          <w:p>
+            <w:pPr>
+              <w:pStyle w:val="TS"/>
+              <w:rPr>
+                <w:sz w:val="16"/>
+                <w:szCs w:val="16"/>
+              </w:rPr>
+            </w:pPr>
+            <w:r>
+              <w:rPr>
+                <w:sz w:val="16"/>
+                <w:szCs w:val="16"/>
+              </w:rPr>
+              <w:t>s</w:t>
+            </w:r>
+          </w:p>
+        </w:tc>
+        <w:tc>
+          <w:tcPr>
+            <w:tcW w:w="720" w:type="dxa"/>
+            <w:shd w:val="clear" w:color="auto" w:fill="FF0000"/>
+          </w:tcPr>
+          <w:p>
+            <w:pPr>
+              <w:pStyle w:val="TS"/>
+              <w:rPr>
+                <w:sz w:val="16"/>
+                <w:szCs w:val="16"/>
+              </w:rPr>
+            </w:pPr>
+            <w:r>
+              <w:rPr>
+                <w:sz w:val="16"/>
+                <w:szCs w:val="16"/>
+              </w:rPr>
+              <w:t>s</w:t>
+            </w:r>
+          </w:p>
+        </w:tc>
+        <w:tc>
+          <w:tcPr>
+            <w:tcW w:w="810" w:type="dxa"/>
+            <w:shd w:val="clear" w:color="auto" w:fill="FF0000"/>
+          </w:tcPr>
+          <w:p>
+            <w:pPr>
+              <w:pStyle w:val="TS"/>
+              <w:rPr>
+                <w:sz w:val="16"/>
+                <w:szCs w:val="16"/>
+              </w:rPr>
+            </w:pPr>
+            <w:r>
+              <w:rPr>
+                <w:sz w:val="16"/>
+                <w:szCs w:val="16"/>
+              </w:rPr>
+              <w:t>s</w:t>
+            </w:r>
+          </w:p>
+        </w:tc>
+        <w:tc>
+          <w:tcPr>
+            <w:tcW w:w="540" w:type="dxa"/>
+            <w:shd w:val="clear" w:color="auto" w:fill="FF0000"/>
+          </w:tcPr>
+          <w:p>
+            <w:pPr>
+              <w:pStyle w:val="TS"/>
+              <w:rPr>
+                <w:sz w:val="16"/>
+                <w:szCs w:val="16"/>
+              </w:rPr>
+            </w:pPr>
+            <w:r>
+              <w:rPr>
+                <w:sz w:val="16"/>
+                <w:szCs w:val="16"/>
+              </w:rPr>
+              <w:t>s</w:t>
+            </w:r>
+          </w:p>
+        </w:tc>
+        <w:tc>
+          <w:tcPr>
+            <w:tcW w:w="900" w:type="dxa"/>
+            <w:shd w:val="clear" w:color="auto" w:fill="FF0000"/>
+          </w:tcPr>
+          <w:p>
+            <w:pPr>
+              <w:pStyle w:val="TS"/>
+              <w:rPr>
+                <w:sz w:val="16"/>
+                <w:szCs w:val="16"/>
+              </w:rPr>
+            </w:pPr>
+            <w:r>
+              <w:rPr>
+                <w:sz w:val="16"/>
+                <w:szCs w:val="16"/>
+              </w:rPr>
+              <w:t>s</w:t>
+            </w:r>
+          </w:p>
+        </w:tc>
+        <w:tc>
+          <w:tcPr>
+            <w:tcW w:w="900" w:type="dxa"/>
+            <w:shd w:val="clear" w:color="auto" w:fill="FF0000"/>
+          </w:tcPr>
+          <w:p>
+            <w:pPr>
+              <w:pStyle w:val="TS"/>
+              <w:rPr>
+                <w:sz w:val="16"/>
+                <w:szCs w:val="16"/>
+              </w:rPr>
+            </w:pPr>
+            <w:r>
+              <w:rPr>
+                <w:sz w:val="16"/>
+                <w:szCs w:val="16"/>
+              </w:rPr>
+              <w:t>s</w:t>
+            </w:r>
+          </w:p>
+        </w:tc>
+        <w:tc>
+          <w:tcPr>
+            <w:tcW w:w="720" w:type="dxa"/>
+            <w:shd w:val="clear" w:color="auto" w:fill="FF0000"/>
+          </w:tcPr>
+          <w:p>
+            <w:pPr>
+              <w:pStyle w:val="TS"/>
+              <w:rPr>
+                <w:sz w:val="16"/>
+                <w:szCs w:val="16"/>
+              </w:rPr>
+            </w:pPr>
+            <w:r>
+              <w:rPr>
+                <w:sz w:val="16"/>
+                <w:szCs w:val="16"/>
+              </w:rPr>
+              <w:t>s</w:t>
+            </w:r>
+          </w:p>
+        </w:tc>
+        <w:tc>
+          <w:tcPr>
+            <w:tcW w:w="450" w:type="dxa"/>
+            <w:shd w:val="clear" w:color="auto" w:fill="FF0000"/>
+          </w:tcPr>
+          <w:p>
+            <w:pPr>
+              <w:pStyle w:val="TS"/>
+              <w:rPr>
+                <w:sz w:val="16"/>
+                <w:szCs w:val="16"/>
+              </w:rPr>
+            </w:pPr>
+            <w:r>
+              <w:rPr>
+                <w:sz w:val="16"/>
+                <w:szCs w:val="16"/>
+              </w:rPr>
+              <w:t>s</w:t>
+            </w:r>
+          </w:p>
+        </w:tc>
+        <w:tc>
+          <w:tcPr>
+            <w:tcW w:w="630" w:type="dxa"/>
+          </w:tcPr>
+          <w:p>
+            <w:pPr>
+              <w:pStyle w:val="TS"/>
+              <w:rPr>
+                <w:sz w:val="16"/>
+                <w:szCs w:val="16"/>
+              </w:rPr>
+            </w:pPr>
+          </w:p>
+        </w:tc>
+        <w:tc>
+          <w:tcPr>
+            <w:tcW w:w="810" w:type="dxa"/>
+          </w:tcPr>
+          <w:p>
+            <w:pPr>
+              <w:pStyle w:val="TS"/>
+              <w:rPr>
+                <w:sz w:val="16"/>
+                <w:szCs w:val="16"/>
+              </w:rPr>
+            </w:pPr>
+          </w:p>
+        </w:tc>
+        <w:tc>
+          <w:tcPr>
+            <w:tcW w:w="720" w:type="dxa"/>
+          </w:tcPr>
+          <w:p>
+            <w:pPr>
+              <w:pStyle w:val="TS"/>
+              <w:rPr>
+                <w:sz w:val="16"/>
+                <w:szCs w:val="16"/>
+              </w:rPr>
+            </w:pPr>
+          </w:p>
+        </w:tc>
+      </w:tr>
+      <w:tr>
+        <w:tc>
+          <w:tcPr>
+            <w:tcW w:w="776" w:type="dxa"/>
+          </w:tcPr>
+          <w:p>
+            <w:pPr>
+              <w:pStyle w:val="TS"/>
+              <w:rPr>
+                <w:sz w:val="16"/>
+                <w:szCs w:val="16"/>
+              </w:rPr>
+            </w:pPr>
+            <w:proofErr w:type="spellStart"/>
+            <w:r>
+              <w:rPr>
+                <w:sz w:val="16"/>
+                <w:szCs w:val="16"/>
+              </w:rPr>
+              <w:t>Lwf</w:t>
+            </w:r>
+            <w:proofErr w:type="spellEnd"/>
+          </w:p>
+        </w:tc>
+        <w:tc>
+          <w:tcPr>
+            <w:tcW w:w="743" w:type="dxa"/>
+          </w:tcPr>
+          <w:p>
+            <w:pPr>
+              <w:pStyle w:val="TS"/>
+              <w:rPr>
+                <w:sz w:val="16"/>
+                <w:szCs w:val="16"/>
+              </w:rPr>
+            </w:pPr>
+            <w:r>
+              <w:rPr>
+                <w:sz w:val="16"/>
+                <w:szCs w:val="16"/>
+              </w:rPr>
+              <w:t>-3.8e-5</w:t>
+            </w:r>
+          </w:p>
+        </w:tc>
+        <w:tc>
+          <w:tcPr>
+            <w:tcW w:w="752" w:type="dxa"/>
+          </w:tcPr>
+          <w:p>
+            <w:pPr>
+              <w:pStyle w:val="TS"/>
+              <w:rPr>
+                <w:sz w:val="16"/>
+                <w:szCs w:val="16"/>
+              </w:rPr>
+            </w:pPr>
+            <w:r>
+              <w:rPr>
+                <w:sz w:val="16"/>
+                <w:szCs w:val="16"/>
+              </w:rPr>
+              <w:t>-4.8e-6</w:t>
+            </w:r>
+          </w:p>
+        </w:tc>
+        <w:tc>
+          <w:tcPr>
+            <w:tcW w:w="789" w:type="dxa"/>
+          </w:tcPr>
+          <w:p>
+            <w:pPr>
+              <w:pStyle w:val="TS"/>
+              <w:rPr>
+                <w:sz w:val="16"/>
+                <w:szCs w:val="16"/>
+              </w:rPr>
+            </w:pPr>
+            <w:r>
+              <w:rPr>
+                <w:sz w:val="16"/>
+                <w:szCs w:val="16"/>
+              </w:rPr>
+              <w:t>-6.7e-6</w:t>
+            </w:r>
+          </w:p>
+        </w:tc>
+        <w:tc>
+          <w:tcPr>
+            <w:tcW w:w="720" w:type="dxa"/>
+          </w:tcPr>
+          <w:p>
+            <w:pPr>
+              <w:pStyle w:val="TS"/>
+              <w:rPr>
+                <w:sz w:val="16"/>
+                <w:szCs w:val="16"/>
+              </w:rPr>
+            </w:pPr>
+            <w:r>
+              <w:rPr>
+                <w:sz w:val="16"/>
+                <w:szCs w:val="16"/>
+              </w:rPr>
+              <w:t>-2.3e-5</w:t>
+            </w:r>
+          </w:p>
+        </w:tc>
+        <w:tc>
+          <w:tcPr>
+            <w:tcW w:w="810" w:type="dxa"/>
+          </w:tcPr>
+          <w:p>
+            <w:pPr>
+              <w:pStyle w:val="TS"/>
+              <w:rPr>
+                <w:sz w:val="16"/>
+                <w:szCs w:val="16"/>
+              </w:rPr>
+            </w:pPr>
+            <w:r>
+              <w:rPr>
+                <w:sz w:val="16"/>
+                <w:szCs w:val="16"/>
+              </w:rPr>
+              <w:t>0.02915</w:t>
+            </w:r>
+          </w:p>
+        </w:tc>
+        <w:tc>
+          <w:tcPr>
+            <w:tcW w:w="540" w:type="dxa"/>
+            <w:shd w:val="clear" w:color="auto" w:fill="FF0000"/>
+          </w:tcPr>
+          <w:p>
+            <w:pPr>
+              <w:pStyle w:val="TS"/>
+              <w:rPr>
+                <w:sz w:val="16"/>
+                <w:szCs w:val="16"/>
+              </w:rPr>
+            </w:pPr>
+            <w:r>
+              <w:rPr>
+                <w:sz w:val="16"/>
+                <w:szCs w:val="16"/>
+              </w:rPr>
+              <w:t>s</w:t>
+            </w:r>
+          </w:p>
+        </w:tc>
+        <w:tc>
+          <w:tcPr>
+            <w:tcW w:w="900" w:type="dxa"/>
+          </w:tcPr>
+          <w:p>
+            <w:pPr>
+              <w:pStyle w:val="TS"/>
+              <w:rPr>
+                <w:sz w:val="16"/>
+                <w:szCs w:val="16"/>
+              </w:rPr>
+            </w:pPr>
+            <w:r>
+              <w:rPr>
+                <w:sz w:val="16"/>
+                <w:szCs w:val="16"/>
+              </w:rPr>
+              <w:t>0</w:t>
+            </w:r>
+          </w:p>
+        </w:tc>
+        <w:tc>
+          <w:tcPr>
+            <w:tcW w:w="900" w:type="dxa"/>
+          </w:tcPr>
+          <w:p>
+            <w:pPr>
+              <w:pStyle w:val="TS"/>
+              <w:rPr>
+                <w:sz w:val="16"/>
+                <w:szCs w:val="16"/>
+              </w:rPr>
+            </w:pPr>
+            <w:r>
+              <w:rPr>
+                <w:sz w:val="16"/>
+                <w:szCs w:val="16"/>
+              </w:rPr>
+              <w:t>0</w:t>
+            </w:r>
+          </w:p>
+        </w:tc>
+        <w:tc>
+          <w:tcPr>
+            <w:tcW w:w="720" w:type="dxa"/>
+          </w:tcPr>
+          <w:p>
+            <w:pPr>
+              <w:pStyle w:val="TS"/>
+              <w:rPr>
+                <w:sz w:val="16"/>
+                <w:szCs w:val="16"/>
+              </w:rPr>
+            </w:pPr>
+            <w:r>
+              <w:rPr>
+                <w:sz w:val="16"/>
+                <w:szCs w:val="16"/>
+              </w:rPr>
+              <w:t>0</w:t>
+            </w:r>
+          </w:p>
+        </w:tc>
+        <w:tc>
+          <w:tcPr>
+            <w:tcW w:w="450" w:type="dxa"/>
+            <w:shd w:val="clear" w:color="auto" w:fill="FF0000"/>
+          </w:tcPr>
+          <w:p>
+            <w:pPr>
+              <w:pStyle w:val="TS"/>
+              <w:rPr>
+                <w:sz w:val="16"/>
+                <w:szCs w:val="16"/>
+              </w:rPr>
+            </w:pPr>
+            <w:r>
+              <w:rPr>
+                <w:sz w:val="16"/>
+                <w:szCs w:val="16"/>
+              </w:rPr>
+              <w:t>s</w:t>
+            </w:r>
+          </w:p>
+        </w:tc>
+        <w:tc>
+          <w:tcPr>
+            <w:tcW w:w="630" w:type="dxa"/>
+          </w:tcPr>
+          <w:p>
+            <w:pPr>
+              <w:pStyle w:val="TS"/>
+              <w:rPr>
+                <w:sz w:val="16"/>
+                <w:szCs w:val="16"/>
+              </w:rPr>
+            </w:pPr>
+            <w:r>
+              <w:rPr>
+                <w:sz w:val="16"/>
+                <w:szCs w:val="16"/>
+              </w:rPr>
+              <w:t>1</w:t>
+            </w:r>
+            <w:r>
+              <w:rPr>
+                <w:sz w:val="16"/>
+                <w:szCs w:val="16"/>
+              </w:rPr>
+              <w:t>/-1</w:t>
+            </w:r>
+          </w:p>
+        </w:tc>
+        <w:tc>
+          <w:tcPr>
+            <w:tcW w:w="810" w:type="dxa"/>
+          </w:tcPr>
+          <w:p>
+            <w:pPr>
+              <w:pStyle w:val="TS"/>
+              <w:rPr>
+                <w:sz w:val="16"/>
+                <w:szCs w:val="16"/>
+              </w:rPr>
+            </w:pPr>
+          </w:p>
+        </w:tc>
+        <w:tc>
+          <w:tcPr>
+            <w:tcW w:w="720" w:type="dxa"/>
+          </w:tcPr>
+          <w:p>
+            <w:pPr>
+              <w:pStyle w:val="TS"/>
+              <w:rPr>
+                <w:sz w:val="16"/>
+                <w:szCs w:val="16"/>
+              </w:rPr>
+            </w:pPr>
+          </w:p>
+        </w:tc>
+      </w:tr>
+      <w:tr>
+        <w:tc>
+          <w:tcPr>
+            <w:tcW w:w="776" w:type="dxa"/>
+          </w:tcPr>
+          <w:p>
+            <w:pPr>
+              <w:pStyle w:val="TS"/>
+              <w:rPr>
+                <w:sz w:val="16"/>
+                <w:szCs w:val="16"/>
+              </w:rPr>
+            </w:pPr>
+            <w:proofErr w:type="spellStart"/>
+            <w:r>
+              <w:rPr>
+                <w:sz w:val="16"/>
+                <w:szCs w:val="16"/>
+              </w:rPr>
+              <w:t>mu_emb</w:t>
+            </w:r>
+            <w:proofErr w:type="spellEnd"/>
+          </w:p>
+        </w:tc>
+        <w:tc>
+          <w:tcPr>
+            <w:tcW w:w="743" w:type="dxa"/>
+          </w:tcPr>
+          <w:p>
+            <w:pPr>
+              <w:pStyle w:val="TS"/>
+              <w:rPr>
+                <w:sz w:val="16"/>
+                <w:szCs w:val="16"/>
+              </w:rPr>
+            </w:pPr>
+            <w:r>
+              <w:rPr>
+                <w:sz w:val="16"/>
+                <w:szCs w:val="16"/>
+              </w:rPr>
+              <w:t>0.00649</w:t>
+            </w:r>
+          </w:p>
+        </w:tc>
+        <w:tc>
+          <w:tcPr>
+            <w:tcW w:w="752" w:type="dxa"/>
+          </w:tcPr>
+          <w:p>
+            <w:pPr>
+              <w:pStyle w:val="TS"/>
+              <w:rPr>
+                <w:sz w:val="16"/>
+                <w:szCs w:val="16"/>
+              </w:rPr>
+            </w:pPr>
+            <w:r>
+              <w:rPr>
+                <w:sz w:val="16"/>
+                <w:szCs w:val="16"/>
+              </w:rPr>
+              <w:t>-7.8e-5</w:t>
+            </w:r>
+          </w:p>
+        </w:tc>
+        <w:tc>
+          <w:tcPr>
+            <w:tcW w:w="789" w:type="dxa"/>
+          </w:tcPr>
+          <w:p>
+            <w:pPr>
+              <w:pStyle w:val="TS"/>
+              <w:rPr>
+                <w:sz w:val="16"/>
+                <w:szCs w:val="16"/>
+              </w:rPr>
+            </w:pPr>
+            <w:r>
+              <w:rPr>
+                <w:sz w:val="16"/>
+                <w:szCs w:val="16"/>
+              </w:rPr>
+              <w:t>-3.2e-10</w:t>
+            </w:r>
+          </w:p>
+        </w:tc>
+        <w:tc>
+          <w:tcPr>
+            <w:tcW w:w="720" w:type="dxa"/>
+          </w:tcPr>
+          <w:p>
+            <w:pPr>
+              <w:pStyle w:val="TS"/>
+              <w:rPr>
+                <w:sz w:val="16"/>
+                <w:szCs w:val="16"/>
+              </w:rPr>
+            </w:pPr>
+            <w:r>
+              <w:rPr>
+                <w:sz w:val="16"/>
+                <w:szCs w:val="16"/>
+              </w:rPr>
+              <w:t>9.9e-10</w:t>
+            </w:r>
+          </w:p>
+        </w:tc>
+        <w:tc>
+          <w:tcPr>
+            <w:tcW w:w="810" w:type="dxa"/>
+          </w:tcPr>
+          <w:p>
+            <w:pPr>
+              <w:pStyle w:val="TS"/>
+              <w:rPr>
+                <w:sz w:val="16"/>
+                <w:szCs w:val="16"/>
+              </w:rPr>
+            </w:pPr>
+            <w:r>
+              <w:rPr>
+                <w:sz w:val="16"/>
+                <w:szCs w:val="16"/>
+              </w:rPr>
+              <w:t>-3.8e-5</w:t>
+            </w:r>
+          </w:p>
+        </w:tc>
+        <w:tc>
+          <w:tcPr>
+            <w:tcW w:w="540" w:type="dxa"/>
+            <w:shd w:val="clear" w:color="auto" w:fill="FF0000"/>
+          </w:tcPr>
+          <w:p>
+            <w:pPr>
+              <w:pStyle w:val="TS"/>
+              <w:rPr>
+                <w:sz w:val="16"/>
+                <w:szCs w:val="16"/>
+              </w:rPr>
+            </w:pPr>
+            <w:r>
+              <w:rPr>
+                <w:sz w:val="16"/>
+                <w:szCs w:val="16"/>
+              </w:rPr>
+              <w:t>s</w:t>
+            </w:r>
+          </w:p>
+        </w:tc>
+        <w:tc>
+          <w:tcPr>
+            <w:tcW w:w="900" w:type="dxa"/>
+          </w:tcPr>
+          <w:p>
+            <w:pPr>
+              <w:pStyle w:val="TS"/>
+              <w:rPr>
+                <w:sz w:val="16"/>
+                <w:szCs w:val="16"/>
+              </w:rPr>
+            </w:pPr>
+            <w:r>
+              <w:rPr>
+                <w:sz w:val="16"/>
+                <w:szCs w:val="16"/>
+              </w:rPr>
+              <w:t>0.008169</w:t>
+            </w:r>
+          </w:p>
+        </w:tc>
+        <w:tc>
+          <w:tcPr>
+            <w:tcW w:w="900" w:type="dxa"/>
+          </w:tcPr>
+          <w:p>
+            <w:pPr>
+              <w:pStyle w:val="TS"/>
+              <w:rPr>
+                <w:sz w:val="16"/>
+                <w:szCs w:val="16"/>
+              </w:rPr>
+            </w:pPr>
+            <w:r>
+              <w:rPr>
+                <w:sz w:val="16"/>
+                <w:szCs w:val="16"/>
+              </w:rPr>
+              <w:t>0.004427</w:t>
+            </w:r>
+          </w:p>
+        </w:tc>
+        <w:tc>
+          <w:tcPr>
+            <w:tcW w:w="720" w:type="dxa"/>
+          </w:tcPr>
+          <w:p>
+            <w:pPr>
+              <w:pStyle w:val="TS"/>
+              <w:rPr>
+                <w:sz w:val="16"/>
+                <w:szCs w:val="16"/>
+              </w:rPr>
+            </w:pPr>
+            <w:r>
+              <w:rPr>
+                <w:sz w:val="16"/>
+                <w:szCs w:val="16"/>
+              </w:rPr>
+              <w:t>-7.4e-8</w:t>
+            </w:r>
+          </w:p>
+        </w:tc>
+        <w:tc>
+          <w:tcPr>
+            <w:tcW w:w="450" w:type="dxa"/>
+            <w:shd w:val="clear" w:color="auto" w:fill="FF0000"/>
+          </w:tcPr>
+          <w:p>
+            <w:pPr>
+              <w:pStyle w:val="TS"/>
+              <w:rPr>
+                <w:sz w:val="16"/>
+                <w:szCs w:val="16"/>
+              </w:rPr>
+            </w:pPr>
+            <w:r>
+              <w:rPr>
+                <w:sz w:val="16"/>
+                <w:szCs w:val="16"/>
+              </w:rPr>
+              <w:t>s</w:t>
+            </w:r>
+          </w:p>
+        </w:tc>
+        <w:tc>
+          <w:tcPr>
+            <w:tcW w:w="630" w:type="dxa"/>
+          </w:tcPr>
+          <w:p>
+            <w:pPr>
+              <w:pStyle w:val="TS"/>
+              <w:rPr>
+                <w:sz w:val="16"/>
+                <w:szCs w:val="16"/>
+              </w:rPr>
+            </w:pPr>
+            <w:r>
+              <w:rPr>
+                <w:sz w:val="16"/>
+                <w:szCs w:val="16"/>
+              </w:rPr>
+              <w:t>8.3e-6</w:t>
+            </w:r>
+          </w:p>
+        </w:tc>
+        <w:tc>
+          <w:tcPr>
+            <w:tcW w:w="810" w:type="dxa"/>
+          </w:tcPr>
+          <w:p>
+            <w:pPr>
+              <w:pStyle w:val="TS"/>
+              <w:rPr>
+                <w:sz w:val="16"/>
+                <w:szCs w:val="16"/>
+              </w:rPr>
+            </w:pPr>
+            <w:r>
+              <w:rPr>
+                <w:sz w:val="16"/>
+                <w:szCs w:val="16"/>
+              </w:rPr>
+              <w:t>1</w:t>
+            </w:r>
+          </w:p>
+        </w:tc>
+        <w:tc>
+          <w:tcPr>
+            <w:tcW w:w="720" w:type="dxa"/>
+          </w:tcPr>
+          <w:p>
+            <w:pPr>
+              <w:pStyle w:val="TS"/>
+              <w:rPr>
+                <w:sz w:val="16"/>
+                <w:szCs w:val="16"/>
+              </w:rPr>
+            </w:pPr>
+          </w:p>
+        </w:tc>
+      </w:tr>
+      <w:tr>
+        <w:tc>
+          <w:tcPr>
+            <w:tcW w:w="776" w:type="dxa"/>
+          </w:tcPr>
+          <w:p>
+            <w:pPr>
+              <w:pStyle w:val="TS"/>
+              <w:rPr>
+                <w:sz w:val="16"/>
+                <w:szCs w:val="16"/>
+              </w:rPr>
+            </w:pPr>
+            <w:proofErr w:type="spellStart"/>
+            <w:r>
+              <w:rPr>
+                <w:sz w:val="16"/>
+                <w:szCs w:val="16"/>
+              </w:rPr>
+              <w:t>mu_lar</w:t>
+            </w:r>
+            <w:proofErr w:type="spellEnd"/>
+          </w:p>
+        </w:tc>
+        <w:tc>
+          <w:tcPr>
+            <w:tcW w:w="743" w:type="dxa"/>
+          </w:tcPr>
+          <w:p>
+            <w:pPr>
+              <w:pStyle w:val="TS"/>
+              <w:rPr>
+                <w:sz w:val="16"/>
+                <w:szCs w:val="16"/>
+              </w:rPr>
+            </w:pPr>
+            <w:r>
+              <w:rPr>
+                <w:sz w:val="16"/>
+                <w:szCs w:val="16"/>
+              </w:rPr>
+              <w:t>0.0032</w:t>
+            </w:r>
+          </w:p>
+        </w:tc>
+        <w:tc>
+          <w:tcPr>
+            <w:tcW w:w="752" w:type="dxa"/>
+          </w:tcPr>
+          <w:p>
+            <w:pPr>
+              <w:pStyle w:val="TS"/>
+              <w:rPr>
+                <w:sz w:val="16"/>
+                <w:szCs w:val="16"/>
+              </w:rPr>
+            </w:pPr>
+            <w:r>
+              <w:rPr>
+                <w:sz w:val="16"/>
+                <w:szCs w:val="16"/>
+              </w:rPr>
+              <w:t>-4.2e-5</w:t>
+            </w:r>
+          </w:p>
+        </w:tc>
+        <w:tc>
+          <w:tcPr>
+            <w:tcW w:w="789" w:type="dxa"/>
+          </w:tcPr>
+          <w:p>
+            <w:pPr>
+              <w:pStyle w:val="TS"/>
+              <w:rPr>
+                <w:sz w:val="16"/>
+                <w:szCs w:val="16"/>
+              </w:rPr>
+            </w:pPr>
+            <w:r>
+              <w:rPr>
+                <w:sz w:val="16"/>
+                <w:szCs w:val="16"/>
+              </w:rPr>
+              <w:t>9.4e-6</w:t>
+            </w:r>
+          </w:p>
+        </w:tc>
+        <w:tc>
+          <w:tcPr>
+            <w:tcW w:w="720" w:type="dxa"/>
+          </w:tcPr>
+          <w:p>
+            <w:pPr>
+              <w:pStyle w:val="TS"/>
+              <w:rPr>
+                <w:sz w:val="16"/>
+                <w:szCs w:val="16"/>
+              </w:rPr>
+            </w:pPr>
+            <w:r>
+              <w:rPr>
+                <w:sz w:val="16"/>
+                <w:szCs w:val="16"/>
+              </w:rPr>
+              <w:t>-4.1e-6</w:t>
+            </w:r>
+          </w:p>
+        </w:tc>
+        <w:tc>
+          <w:tcPr>
+            <w:tcW w:w="810" w:type="dxa"/>
+          </w:tcPr>
+          <w:p>
+            <w:pPr>
+              <w:pStyle w:val="TS"/>
+              <w:rPr>
+                <w:sz w:val="16"/>
+                <w:szCs w:val="16"/>
+              </w:rPr>
+            </w:pPr>
+            <w:r>
+              <w:rPr>
+                <w:sz w:val="16"/>
+                <w:szCs w:val="16"/>
+              </w:rPr>
+              <w:t>0</w:t>
+            </w:r>
+          </w:p>
+        </w:tc>
+        <w:tc>
+          <w:tcPr>
+            <w:tcW w:w="540" w:type="dxa"/>
+            <w:shd w:val="clear" w:color="auto" w:fill="FF0000"/>
+          </w:tcPr>
+          <w:p>
+            <w:pPr>
+              <w:pStyle w:val="TS"/>
+              <w:rPr>
+                <w:sz w:val="16"/>
+                <w:szCs w:val="16"/>
+              </w:rPr>
+            </w:pPr>
+            <w:r>
+              <w:rPr>
+                <w:sz w:val="16"/>
+                <w:szCs w:val="16"/>
+              </w:rPr>
+              <w:t>s</w:t>
+            </w:r>
+          </w:p>
+        </w:tc>
+        <w:tc>
+          <w:tcPr>
+            <w:tcW w:w="900" w:type="dxa"/>
+          </w:tcPr>
+          <w:p>
+            <w:pPr>
+              <w:pStyle w:val="TS"/>
+              <w:rPr>
+                <w:sz w:val="16"/>
+                <w:szCs w:val="16"/>
+              </w:rPr>
+            </w:pPr>
+            <w:r>
+              <w:rPr>
+                <w:sz w:val="16"/>
+                <w:szCs w:val="16"/>
+              </w:rPr>
+              <w:t>0.004082</w:t>
+            </w:r>
+          </w:p>
+        </w:tc>
+        <w:tc>
+          <w:tcPr>
+            <w:tcW w:w="900" w:type="dxa"/>
+          </w:tcPr>
+          <w:p>
+            <w:pPr>
+              <w:pStyle w:val="TS"/>
+              <w:rPr>
+                <w:sz w:val="16"/>
+                <w:szCs w:val="16"/>
+              </w:rPr>
+            </w:pPr>
+            <w:r>
+              <w:rPr>
+                <w:sz w:val="16"/>
+                <w:szCs w:val="16"/>
+              </w:rPr>
+              <w:t>0.002186</w:t>
+            </w:r>
+          </w:p>
+        </w:tc>
+        <w:tc>
+          <w:tcPr>
+            <w:tcW w:w="720" w:type="dxa"/>
+          </w:tcPr>
+          <w:p>
+            <w:pPr>
+              <w:pStyle w:val="TS"/>
+              <w:rPr>
+                <w:sz w:val="16"/>
+                <w:szCs w:val="16"/>
+              </w:rPr>
+            </w:pPr>
+            <w:r>
+              <w:rPr>
+                <w:sz w:val="16"/>
+                <w:szCs w:val="16"/>
+              </w:rPr>
+              <w:t>-2.6e-6</w:t>
+            </w:r>
+          </w:p>
+        </w:tc>
+        <w:tc>
+          <w:tcPr>
+            <w:tcW w:w="450" w:type="dxa"/>
+            <w:shd w:val="clear" w:color="auto" w:fill="FF0000"/>
+          </w:tcPr>
+          <w:p>
+            <w:pPr>
+              <w:pStyle w:val="TS"/>
+              <w:rPr>
+                <w:sz w:val="16"/>
+                <w:szCs w:val="16"/>
+              </w:rPr>
+            </w:pPr>
+            <w:r>
+              <w:rPr>
+                <w:sz w:val="16"/>
+                <w:szCs w:val="16"/>
+              </w:rPr>
+              <w:t>s</w:t>
+            </w:r>
+          </w:p>
+        </w:tc>
+        <w:tc>
+          <w:tcPr>
+            <w:tcW w:w="630" w:type="dxa"/>
+          </w:tcPr>
+          <w:p>
+            <w:pPr>
+              <w:pStyle w:val="TS"/>
+              <w:rPr>
+                <w:sz w:val="16"/>
+                <w:szCs w:val="16"/>
+              </w:rPr>
+            </w:pPr>
+            <w:r>
+              <w:rPr>
+                <w:sz w:val="16"/>
+                <w:szCs w:val="16"/>
+              </w:rPr>
+              <w:t>8.4e-6</w:t>
+            </w:r>
+          </w:p>
+        </w:tc>
+        <w:tc>
+          <w:tcPr>
+            <w:tcW w:w="810" w:type="dxa"/>
+            <w:shd w:val="clear" w:color="auto" w:fill="FFFF00"/>
+          </w:tcPr>
+          <w:p>
+            <w:pPr>
+              <w:pStyle w:val="TS"/>
+              <w:rPr>
+                <w:sz w:val="16"/>
+                <w:szCs w:val="16"/>
+              </w:rPr>
+            </w:pPr>
+            <w:r>
+              <w:rPr>
+                <w:sz w:val="16"/>
+                <w:szCs w:val="16"/>
+              </w:rPr>
+              <w:t>-0.5808</w:t>
+            </w:r>
+          </w:p>
+        </w:tc>
+        <w:tc>
+          <w:tcPr>
+            <w:tcW w:w="720" w:type="dxa"/>
+          </w:tcPr>
+          <w:p>
+            <w:pPr>
+              <w:pStyle w:val="TS"/>
+              <w:rPr>
+                <w:sz w:val="16"/>
+                <w:szCs w:val="16"/>
+              </w:rPr>
+            </w:pPr>
+            <w:r>
+              <w:rPr>
+                <w:sz w:val="16"/>
+                <w:szCs w:val="16"/>
+              </w:rPr>
+              <w:t>1</w:t>
+            </w:r>
+          </w:p>
+        </w:tc>
+      </w:tr>
+    </w:tbl>
+    <w:p>
+      <w:pPr>
+        <w:pStyle w:val="TS"/>
+        <w:rPr>
+          <w:sz w:val="16"/>
+          <w:szCs w:val="16"/>
+        </w:rPr>
+      </w:pPr>
+      <w:r>
+        <w:rPr>
+          <w:sz w:val="16"/>
+          <w:szCs w:val="16"/>
+        </w:rPr>
+        <w:t>s = could not calculate correlations because matrix was singular</w:t>
+      </w:r>
+      <w:r>
+        <w:rPr>
+          <w:sz w:val="16"/>
+          <w:szCs w:val="16"/>
+        </w:rPr>
+        <w:t>, close to singular, or badly scaled</w:t>
+      </w:r>
+    </w:p>
+    <w:p>
+      <w:pPr>
+        <w:pStyle w:val="TS"/>
+        <w:rPr>
+          <w:sz w:val="16"/>
+          <w:szCs w:val="16"/>
+        </w:rPr>
+      </w:pPr>
+      <w:r>
+        <w:rPr>
+          <w:sz w:val="16"/>
+          <w:szCs w:val="16"/>
+        </w:rPr>
+        <w:t>S = matrix is singular to working precision</w:t>
+      </w:r>
+    </w:p>
+    <w:p>
+      <w:pPr>
+        <w:pStyle w:val="TS"/>
+        <w:rPr>
+          <w:sz w:val="16"/>
+          <w:szCs w:val="16"/>
+        </w:rPr>
+      </w:pPr>
+      <w:r>
+        <w:rPr>
+          <w:sz w:val="16"/>
+          <w:szCs w:val="16"/>
+        </w:rPr>
+        <w:t xml:space="preserve">No color: </w:t>
+      </w:r>
+      <w:r>
+        <w:rPr>
+          <w:sz w:val="16"/>
+          <w:szCs w:val="16"/>
+        </w:rPr>
+        <w:t>Absolute value &lt;0.5</w:t>
+      </w:r>
+    </w:p>
+    <w:p>
+      <w:pPr>
+        <w:pStyle w:val="TS"/>
+        <w:rPr>
+          <w:sz w:val="16"/>
+          <w:szCs w:val="16"/>
+        </w:rPr>
+      </w:pPr>
+      <w:r>
+        <w:rPr>
+          <w:sz w:val="16"/>
+          <w:szCs w:val="16"/>
+          <w:highlight w:val="yellow"/>
+        </w:rPr>
+        <w:t xml:space="preserve">Yellow: </w:t>
+      </w:r>
+      <w:r>
+        <w:rPr>
+          <w:sz w:val="16"/>
+          <w:szCs w:val="16"/>
+          <w:highlight w:val="yellow"/>
+        </w:rPr>
+        <w:t xml:space="preserve">0.5 </w:t>
+      </w:r>
+      <w:r>
+        <w:rPr>
+          <w:rFonts w:cs="Times New Roman"/>
+          <w:sz w:val="16"/>
+          <w:szCs w:val="16"/>
+          <w:highlight w:val="yellow"/>
+        </w:rPr>
+        <w:t>≤</w:t>
+      </w:r>
+      <w:r>
+        <w:rPr>
+          <w:sz w:val="16"/>
+          <w:szCs w:val="16"/>
+          <w:highlight w:val="yellow"/>
+        </w:rPr>
+        <w:t xml:space="preserve"> </w:t>
+      </w:r>
+      <w:r>
+        <w:rPr>
+          <w:sz w:val="16"/>
+          <w:szCs w:val="16"/>
+          <w:highlight w:val="yellow"/>
+        </w:rPr>
+        <w:t xml:space="preserve">Absolute value </w:t>
+      </w:r>
+      <w:r>
+        <w:rPr>
+          <w:rFonts w:cs="Times New Roman"/>
+          <w:sz w:val="16"/>
+          <w:szCs w:val="16"/>
+          <w:highlight w:val="yellow"/>
+        </w:rPr>
+        <w:t>&lt;</w:t>
+      </w:r>
+      <w:r>
+        <w:rPr>
+          <w:sz w:val="16"/>
+          <w:szCs w:val="16"/>
+          <w:highlight w:val="yellow"/>
+        </w:rPr>
+        <w:t xml:space="preserve"> 0.8</w:t>
+      </w:r>
+    </w:p>
+    <w:p>
+      <w:pPr>
+        <w:pStyle w:val="TS"/>
+        <w:rPr>
+          <w:sz w:val="16"/>
+          <w:szCs w:val="16"/>
+        </w:rPr>
+      </w:pPr>
+      <w:r>
+        <w:rPr>
+          <w:sz w:val="16"/>
+          <w:szCs w:val="16"/>
+          <w:highlight w:val="red"/>
+        </w:rPr>
+        <w:t xml:space="preserve">Red: </w:t>
+      </w:r>
+      <w:r>
+        <w:rPr>
+          <w:sz w:val="16"/>
+          <w:szCs w:val="16"/>
+          <w:highlight w:val="red"/>
+        </w:rPr>
+        <w:t xml:space="preserve">Absolute value </w:t>
+      </w:r>
+      <w:r>
+        <w:rPr>
+          <w:rFonts w:cs="Times New Roman"/>
+          <w:sz w:val="16"/>
+          <w:szCs w:val="16"/>
+          <w:highlight w:val="red"/>
+        </w:rPr>
+        <w:t>≥</w:t>
+      </w:r>
+      <w:r>
+        <w:rPr>
+          <w:sz w:val="16"/>
+          <w:szCs w:val="16"/>
+          <w:highlight w:val="red"/>
+        </w:rPr>
+        <w:t xml:space="preserve"> 0.8 or s</w:t>
+      </w:r>
     </w:p>
     <w:sectPr>
       <w:pgSz w:w="12240" w:h="15840"/>
@@ -9465,7 +13208,7 @@
   <w:abstractNum w:abstractNumId="5" w15:restartNumberingAfterBreak="0">
     <w:nsid w:val="755F14FD"/>
     <w:multiLevelType w:val="hybridMultilevel"/>
-    <w:tmpl w:val="A808C300"/>
+    <w:tmpl w:val="1B120584"/>
     <w:lvl w:ilvl="0" w:tplc="04090001">
       <w:start w:val="1"/>
       <w:numFmt w:val="bullet"/>

</xml_diff>

<commit_message>
Wrote chapter 4 story outline and details on maintenance estimation
</commit_message>
<xml_diff>
--- a/DEBkiss results/Notes - fitting DEBkiss model with survival.docx
+++ b/DEBkiss results/Notes - fitting DEBkiss model with survival.docx
@@ -1,6 +1,6 @@
 
 <file path=word/document.xml><?xml version="1.0" encoding="utf-8"?>
-<w:document xmlns:wpc="http://schemas.microsoft.com/office/word/2010/wordprocessingCanvas" xmlns:cx="http://schemas.microsoft.com/office/drawing/2014/chartex" xmlns:cx1="http://schemas.microsoft.com/office/drawing/2015/9/8/chartex" xmlns:cx2="http://schemas.microsoft.com/office/drawing/2015/10/21/chartex" xmlns:cx3="http://schemas.microsoft.com/office/drawing/2016/5/9/chartex" xmlns:cx4="http://schemas.microsoft.com/office/drawing/2016/5/10/chartex" xmlns:cx5="http://schemas.microsoft.com/office/drawing/2016/5/11/chartex" xmlns:cx6="http://schemas.microsoft.com/office/drawing/2016/5/12/chartex" xmlns:cx7="http://schemas.microsoft.com/office/drawing/2016/5/13/chartex" xmlns:cx8="http://schemas.microsoft.com/office/drawing/2016/5/14/chartex" xmlns:mc="http://schemas.openxmlformats.org/markup-compatibility/2006" xmlns:aink="http://schemas.microsoft.com/office/drawing/2016/ink" xmlns:am3d="http://schemas.microsoft.com/office/drawing/2017/model3d" xmlns:o="urn:schemas-microsoft-com:office:office" xmlns:r="http://schemas.openxmlformats.org/officeDocument/2006/relationships" xmlns:m="http://schemas.openxmlformats.org/officeDocument/2006/math" xmlns:v="urn:schemas-microsoft-com:vml" xmlns:wp14="http://schemas.microsoft.com/office/word/2010/wordprocessingDrawing" xmlns:wp="http://schemas.openxmlformats.org/drawingml/2006/wordprocessingDrawing" xmlns:w10="urn:schemas-microsoft-com:office:word" xmlns:w="http://schemas.openxmlformats.org/wordprocessingml/2006/main" xmlns:w14="http://schemas.microsoft.com/office/word/2010/wordml" xmlns:w15="http://schemas.microsoft.com/office/word/2012/wordml" xmlns:w16cex="http://schemas.microsoft.com/office/word/2018/wordml/cex" xmlns:w16cid="http://schemas.microsoft.com/office/word/2016/wordml/cid" xmlns:w16="http://schemas.microsoft.com/office/word/2018/wordml" xmlns:w16sdtdh="http://schemas.microsoft.com/office/word/2020/wordml/sdtdatahash" xmlns:w16se="http://schemas.microsoft.com/office/word/2015/wordml/symex" xmlns:wpg="http://schemas.microsoft.com/office/word/2010/wordprocessingGroup" xmlns:wpi="http://schemas.microsoft.com/office/word/2010/wordprocessingInk" xmlns:wne="http://schemas.microsoft.com/office/word/2006/wordml" xmlns:wps="http://schemas.microsoft.com/office/word/2010/wordprocessingShape" mc:Ignorable="w14 w15 w16se w16cid w16 w16cex w16sdtdh wp14">
+<w:document xmlns:wpc="http://schemas.microsoft.com/office/word/2010/wordprocessingCanvas" xmlns:cx="http://schemas.microsoft.com/office/drawing/2014/chartex" xmlns:cx1="http://schemas.microsoft.com/office/drawing/2015/9/8/chartex" xmlns:cx2="http://schemas.microsoft.com/office/drawing/2015/10/21/chartex" xmlns:cx3="http://schemas.microsoft.com/office/drawing/2016/5/9/chartex" xmlns:cx4="http://schemas.microsoft.com/office/drawing/2016/5/10/chartex" xmlns:cx5="http://schemas.microsoft.com/office/drawing/2016/5/11/chartex" xmlns:cx6="http://schemas.microsoft.com/office/drawing/2016/5/12/chartex" xmlns:cx7="http://schemas.microsoft.com/office/drawing/2016/5/13/chartex" xmlns:cx8="http://schemas.microsoft.com/office/drawing/2016/5/14/chartex" xmlns:mc="http://schemas.openxmlformats.org/markup-compatibility/2006" xmlns:aink="http://schemas.microsoft.com/office/drawing/2016/ink" xmlns:am3d="http://schemas.microsoft.com/office/drawing/2017/model3d" xmlns:o="urn:schemas-microsoft-com:office:office" xmlns:oel="http://schemas.microsoft.com/office/2019/extlst" xmlns:r="http://schemas.openxmlformats.org/officeDocument/2006/relationships" xmlns:m="http://schemas.openxmlformats.org/officeDocument/2006/math" xmlns:v="urn:schemas-microsoft-com:vml" xmlns:wp14="http://schemas.microsoft.com/office/word/2010/wordprocessingDrawing" xmlns:wp="http://schemas.openxmlformats.org/drawingml/2006/wordprocessingDrawing" xmlns:w10="urn:schemas-microsoft-com:office:word" xmlns:w="http://schemas.openxmlformats.org/wordprocessingml/2006/main" xmlns:w14="http://schemas.microsoft.com/office/word/2010/wordml" xmlns:w15="http://schemas.microsoft.com/office/word/2012/wordml" xmlns:w16cex="http://schemas.microsoft.com/office/word/2018/wordml/cex" xmlns:w16cid="http://schemas.microsoft.com/office/word/2016/wordml/cid" xmlns:w16="http://schemas.microsoft.com/office/word/2018/wordml" xmlns:w16sdtdh="http://schemas.microsoft.com/office/word/2020/wordml/sdtdatahash" xmlns:w16se="http://schemas.microsoft.com/office/word/2015/wordml/symex" xmlns:wpg="http://schemas.microsoft.com/office/word/2010/wordprocessingGroup" xmlns:wpi="http://schemas.microsoft.com/office/word/2010/wordprocessingInk" xmlns:wne="http://schemas.microsoft.com/office/word/2006/wordml" xmlns:wps="http://schemas.microsoft.com/office/word/2010/wordprocessingShape" mc:Ignorable="w14 w15 w16se w16cid w16 w16cex w16sdtdh wp14">
   <w:body>
     <w:p>
       <w:pPr>
@@ -446,7 +446,6 @@
       </w:pPr>
       <w:proofErr w:type="spellStart"/>
       <w:r>
-        <w:lastRenderedPageBreak/>
         <w:t>dV</w:t>
       </w:r>
       <w:proofErr w:type="spellEnd"/>
@@ -930,7 +929,6 @@
         <w:rPr>
           <w:noProof/>
         </w:rPr>
-        <w:lastRenderedPageBreak/>
         <w:drawing>
           <wp:inline distT="0" distB="0" distL="0" distR="0" wp14:anchorId="559D9DE6" wp14:editId="3576B966">
             <wp:extent cx="5943600" cy="3229610"/>
@@ -1209,7 +1207,6 @@
             </w:pPr>
             <w:proofErr w:type="spellStart"/>
             <w:r>
-              <w:lastRenderedPageBreak/>
               <w:t>delM</w:t>
             </w:r>
             <w:proofErr w:type="spellEnd"/>
@@ -3321,7 +3318,6 @@
         <w:rPr>
           <w:highlight w:val="yellow"/>
         </w:rPr>
-        <w:lastRenderedPageBreak/>
         <w:t xml:space="preserve">Decreasing it to 0.1 makes lower NLL but it delays hatching by way too much. </w:t>
       </w:r>
     </w:p>
@@ -6450,7 +6446,6 @@
             </w:pPr>
             <w:proofErr w:type="spellStart"/>
             <w:r>
-              <w:lastRenderedPageBreak/>
               <w:t>sJM</w:t>
             </w:r>
             <w:proofErr w:type="spellEnd"/>
@@ -7473,7 +7468,6 @@
       </w:pPr>
       <w:proofErr w:type="spellStart"/>
       <w:r>
-        <w:lastRenderedPageBreak/>
         <w:t>s</w:t>
       </w:r>
       <w:r>
@@ -8736,7 +8730,13 @@
         <w:pStyle w:val="TS"/>
       </w:pPr>
       <w:r>
-        <w:t>Looking for correlations: check every pair and combo of three parameters for correlation coefficient (or if singular)</w:t>
+        <w:t xml:space="preserve">Looking for correlations: check every pair </w:t>
+      </w:r>
+      <w:r>
+        <w:t xml:space="preserve">of </w:t>
+      </w:r>
+      <w:r>
+        <w:t>parameters for correlation coefficient (or if singular)</w:t>
       </w:r>
     </w:p>
     <w:p>
@@ -12628,6 +12628,105 @@
         <w:t xml:space="preserve"> 0.8 or s</w:t>
       </w:r>
     </w:p>
+    <w:p>
+      <w:pPr>
+        <w:pStyle w:val="TS"/>
+        <w:rPr>
+          <w:sz w:val="16"/>
+          <w:szCs w:val="16"/>
+        </w:rPr>
+      </w:pPr>
+    </w:p>
+    <w:p>
+      <w:pPr>
+        <w:pStyle w:val="TS"/>
+        <w:rPr>
+          <w:sz w:val="16"/>
+          <w:szCs w:val="16"/>
+        </w:rPr>
+      </w:pPr>
+    </w:p>
+    <w:p>
+      <w:pPr>
+        <w:pStyle w:val="TS"/>
+        <w:rPr>
+          <w:sz w:val="16"/>
+          <w:szCs w:val="16"/>
+        </w:rPr>
+      </w:pPr>
+    </w:p>
+    <w:p>
+      <w:pPr>
+        <w:pStyle w:val="TS"/>
+        <w:rPr>
+          <w:sz w:val="16"/>
+          <w:szCs w:val="16"/>
+        </w:rPr>
+      </w:pPr>
+    </w:p>
+    <w:p>
+      <w:pPr>
+        <w:pStyle w:val="TS"/>
+        <w:rPr>
+          <w:sz w:val="16"/>
+          <w:szCs w:val="16"/>
+        </w:rPr>
+      </w:pPr>
+    </w:p>
+    <w:p>
+      <w:pPr>
+        <w:pStyle w:val="TS"/>
+        <w:rPr>
+          <w:sz w:val="16"/>
+          <w:szCs w:val="16"/>
+        </w:rPr>
+      </w:pPr>
+    </w:p>
+    <w:p>
+      <w:pPr>
+        <w:pStyle w:val="TS"/>
+        <w:rPr>
+          <w:sz w:val="16"/>
+          <w:szCs w:val="16"/>
+        </w:rPr>
+      </w:pPr>
+    </w:p>
+    <w:p>
+      <w:pPr>
+        <w:pStyle w:val="TS"/>
+        <w:rPr>
+          <w:sz w:val="16"/>
+          <w:szCs w:val="16"/>
+        </w:rPr>
+      </w:pPr>
+    </w:p>
+    <w:p>
+      <w:pPr>
+        <w:pStyle w:val="TS"/>
+        <w:rPr>
+          <w:sz w:val="16"/>
+          <w:szCs w:val="16"/>
+        </w:rPr>
+      </w:pPr>
+    </w:p>
+    <w:p>
+      <w:pPr>
+        <w:pStyle w:val="TS"/>
+        <w:rPr>
+          <w:sz w:val="16"/>
+          <w:szCs w:val="16"/>
+        </w:rPr>
+      </w:pPr>
+    </w:p>
+    <w:p>
+      <w:pPr>
+        <w:pStyle w:val="TS"/>
+        <w:rPr>
+          <w:sz w:val="16"/>
+          <w:szCs w:val="16"/>
+        </w:rPr>
+      </w:pPr>
+    </w:p>
     <w:sectPr>
       <w:pgSz w:w="12240" w:h="15840"/>
       <w:pgMar w:top="1440" w:right="1440" w:bottom="1440" w:left="1440" w:header="720" w:footer="720" w:gutter="0"/>
@@ -12639,7 +12738,7 @@
 </file>
 
 <file path=word/numbering.xml><?xml version="1.0" encoding="utf-8"?>
-<w:numbering xmlns:wpc="http://schemas.microsoft.com/office/word/2010/wordprocessingCanvas" xmlns:cx="http://schemas.microsoft.com/office/drawing/2014/chartex" xmlns:cx1="http://schemas.microsoft.com/office/drawing/2015/9/8/chartex" xmlns:cx2="http://schemas.microsoft.com/office/drawing/2015/10/21/chartex" xmlns:cx3="http://schemas.microsoft.com/office/drawing/2016/5/9/chartex" xmlns:cx4="http://schemas.microsoft.com/office/drawing/2016/5/10/chartex" xmlns:cx5="http://schemas.microsoft.com/office/drawing/2016/5/11/chartex" xmlns:cx6="http://schemas.microsoft.com/office/drawing/2016/5/12/chartex" xmlns:cx7="http://schemas.microsoft.com/office/drawing/2016/5/13/chartex" xmlns:cx8="http://schemas.microsoft.com/office/drawing/2016/5/14/chartex" xmlns:mc="http://schemas.openxmlformats.org/markup-compatibility/2006" xmlns:aink="http://schemas.microsoft.com/office/drawing/2016/ink" xmlns:am3d="http://schemas.microsoft.com/office/drawing/2017/model3d" xmlns:o="urn:schemas-microsoft-com:office:office" xmlns:r="http://schemas.openxmlformats.org/officeDocument/2006/relationships" xmlns:m="http://schemas.openxmlformats.org/officeDocument/2006/math" xmlns:v="urn:schemas-microsoft-com:vml" xmlns:wp14="http://schemas.microsoft.com/office/word/2010/wordprocessingDrawing" xmlns:wp="http://schemas.openxmlformats.org/drawingml/2006/wordprocessingDrawing" xmlns:w10="urn:schemas-microsoft-com:office:word" xmlns:w="http://schemas.openxmlformats.org/wordprocessingml/2006/main" xmlns:w14="http://schemas.microsoft.com/office/word/2010/wordml" xmlns:w15="http://schemas.microsoft.com/office/word/2012/wordml" xmlns:w16cex="http://schemas.microsoft.com/office/word/2018/wordml/cex" xmlns:w16cid="http://schemas.microsoft.com/office/word/2016/wordml/cid" xmlns:w16="http://schemas.microsoft.com/office/word/2018/wordml" xmlns:w16sdtdh="http://schemas.microsoft.com/office/word/2020/wordml/sdtdatahash" xmlns:w16se="http://schemas.microsoft.com/office/word/2015/wordml/symex" xmlns:wpg="http://schemas.microsoft.com/office/word/2010/wordprocessingGroup" xmlns:wpi="http://schemas.microsoft.com/office/word/2010/wordprocessingInk" xmlns:wne="http://schemas.microsoft.com/office/word/2006/wordml" xmlns:wps="http://schemas.microsoft.com/office/word/2010/wordprocessingShape" mc:Ignorable="w14 w15 w16se w16cid w16 w16cex w16sdtdh wp14">
+<w:numbering xmlns:wpc="http://schemas.microsoft.com/office/word/2010/wordprocessingCanvas" xmlns:cx="http://schemas.microsoft.com/office/drawing/2014/chartex" xmlns:cx1="http://schemas.microsoft.com/office/drawing/2015/9/8/chartex" xmlns:cx2="http://schemas.microsoft.com/office/drawing/2015/10/21/chartex" xmlns:cx3="http://schemas.microsoft.com/office/drawing/2016/5/9/chartex" xmlns:cx4="http://schemas.microsoft.com/office/drawing/2016/5/10/chartex" xmlns:cx5="http://schemas.microsoft.com/office/drawing/2016/5/11/chartex" xmlns:cx6="http://schemas.microsoft.com/office/drawing/2016/5/12/chartex" xmlns:cx7="http://schemas.microsoft.com/office/drawing/2016/5/13/chartex" xmlns:cx8="http://schemas.microsoft.com/office/drawing/2016/5/14/chartex" xmlns:mc="http://schemas.openxmlformats.org/markup-compatibility/2006" xmlns:aink="http://schemas.microsoft.com/office/drawing/2016/ink" xmlns:am3d="http://schemas.microsoft.com/office/drawing/2017/model3d" xmlns:o="urn:schemas-microsoft-com:office:office" xmlns:oel="http://schemas.microsoft.com/office/2019/extlst" xmlns:r="http://schemas.openxmlformats.org/officeDocument/2006/relationships" xmlns:m="http://schemas.openxmlformats.org/officeDocument/2006/math" xmlns:v="urn:schemas-microsoft-com:vml" xmlns:wp14="http://schemas.microsoft.com/office/word/2010/wordprocessingDrawing" xmlns:wp="http://schemas.openxmlformats.org/drawingml/2006/wordprocessingDrawing" xmlns:w10="urn:schemas-microsoft-com:office:word" xmlns:w="http://schemas.openxmlformats.org/wordprocessingml/2006/main" xmlns:w14="http://schemas.microsoft.com/office/word/2010/wordml" xmlns:w15="http://schemas.microsoft.com/office/word/2012/wordml" xmlns:w16cex="http://schemas.microsoft.com/office/word/2018/wordml/cex" xmlns:w16cid="http://schemas.microsoft.com/office/word/2016/wordml/cid" xmlns:w16="http://schemas.microsoft.com/office/word/2018/wordml" xmlns:w16sdtdh="http://schemas.microsoft.com/office/word/2020/wordml/sdtdatahash" xmlns:w16se="http://schemas.microsoft.com/office/word/2015/wordml/symex" xmlns:wpg="http://schemas.microsoft.com/office/word/2010/wordprocessingGroup" xmlns:wpi="http://schemas.microsoft.com/office/word/2010/wordprocessingInk" xmlns:wne="http://schemas.microsoft.com/office/word/2006/wordml" xmlns:wps="http://schemas.microsoft.com/office/word/2010/wordprocessingShape" mc:Ignorable="w14 w15 w16se w16cid w16 w16cex w16sdtdh wp14">
   <w:abstractNum w:abstractNumId="0" w15:restartNumberingAfterBreak="0">
     <w:nsid w:val="00FF55A6"/>
     <w:multiLevelType w:val="hybridMultilevel"/>
@@ -13431,25 +13530,25 @@
       </w:rPr>
     </w:lvl>
   </w:abstractNum>
-  <w:num w:numId="1">
+  <w:num w:numId="1" w16cid:durableId="586499190">
     <w:abstractNumId w:val="0"/>
   </w:num>
-  <w:num w:numId="2">
+  <w:num w:numId="2" w16cid:durableId="1299610756">
     <w:abstractNumId w:val="6"/>
   </w:num>
-  <w:num w:numId="3">
+  <w:num w:numId="3" w16cid:durableId="1525904272">
     <w:abstractNumId w:val="4"/>
   </w:num>
-  <w:num w:numId="4">
+  <w:num w:numId="4" w16cid:durableId="826748739">
     <w:abstractNumId w:val="3"/>
   </w:num>
-  <w:num w:numId="5">
+  <w:num w:numId="5" w16cid:durableId="1869021679">
     <w:abstractNumId w:val="1"/>
   </w:num>
-  <w:num w:numId="6">
+  <w:num w:numId="6" w16cid:durableId="587036238">
     <w:abstractNumId w:val="5"/>
   </w:num>
-  <w:num w:numId="7">
+  <w:num w:numId="7" w16cid:durableId="1662465627">
     <w:abstractNumId w:val="2"/>
   </w:num>
 </w:numbering>

</xml_diff>